<commit_message>
-adaugat macrourile pt documentatie (springer lncs)
</commit_message>
<xml_diff>
--- a/[WADE]Apostoaie_Chica_Ghiurca_Roznovat.docx
+++ b/[WADE]Apostoaie_Chica_Ghiurca_Roznovat.docx
@@ -12,7 +12,7 @@
     </w:p>
     <w:p>
       <w:pPr>
-        <w:pStyle w:val="address"/>
+        <w:pStyle w:val="author"/>
       </w:pPr>
       <w:r>
         <w:t>Ştefan Apostoaie</w:t>
@@ -57,11 +57,6 @@
       <w:r>
         <w:t xml:space="preserve"> </w:t>
       </w:r>
-    </w:p>
-    <w:p>
-      <w:pPr>
-        <w:pStyle w:val="abstract"/>
-      </w:pPr>
       <w:r>
         <w:t xml:space="preserve">This paper is </w:t>
       </w:r>
@@ -1454,7 +1449,7 @@
         <w:noProof/>
         <w:lang w:val="de-DE"/>
       </w:rPr>
-      <w:t>4</w:t>
+      <w:t>2</w:t>
     </w:r>
     <w:r>
       <w:rPr>
@@ -1470,29 +1465,23 @@
       </w:rPr>
       <w:t xml:space="preserve"> </w:t>
     </w:r>
-    <w:r>
-      <w:fldChar w:fldCharType="begin"/>
-    </w:r>
-    <w:r>
-      <w:rPr>
-        <w:lang w:val="de-DE"/>
-      </w:rPr>
-      <w:instrText xml:space="preserve"> STYLEREF  author  \* MERGEFORMAT </w:instrText>
-    </w:r>
-    <w:r>
-      <w:fldChar w:fldCharType="separate"/>
-    </w:r>
-    <w:r>
-      <w:rPr>
-        <w:b/>
-        <w:bCs/>
-        <w:noProof/>
-      </w:rPr>
-      <w:t>Error! No text of specified style in document.</w:t>
-    </w:r>
-    <w:r>
-      <w:fldChar w:fldCharType="end"/>
-    </w:r>
+    <w:fldSimple w:instr=" STYLEREF  author  \* MERGEFORMAT ">
+      <w:r>
+        <w:rPr>
+          <w:b/>
+          <w:bCs/>
+          <w:noProof/>
+        </w:rPr>
+        <w:t xml:space="preserve">Ştefan Apostoaie, Alexandru Chica, Marina Ghiucă, Irina </w:t>
+      </w:r>
+      <w:r>
+        <w:rPr>
+          <w:noProof/>
+          <w:lang w:val="de-DE"/>
+        </w:rPr>
+        <w:t>Roznovăţ</w:t>
+      </w:r>
+    </w:fldSimple>
   </w:p>
 </w:hdr>
 </file>

</xml_diff>

<commit_message>
adaugat informatii despre editor (xtext, gramatica, metamodel, colorare)
</commit_message>
<xml_diff>
--- a/[WADE]Apostoaie_Chica_Ghiurca_Roznovat.docx
+++ b/[WADE]Apostoaie_Chica_Ghiurca_Roznovat.docx
@@ -38,10 +38,19 @@
     </w:p>
     <w:p>
       <w:pPr>
-        <w:pStyle w:val="e-mail"/>
-      </w:pPr>
-      <w:r>
-        <w:t>stefan.apostoaie, achica, mghiurca, irina.roznovat @infoiasi.ro</w:t>
+        <w:pStyle w:val="address"/>
+      </w:pPr>
+      <w:r>
+        <w:t>Computer Science Facul</w:t>
+      </w:r>
+      <w:r>
+        <w:t>ty, Ia</w:t>
+      </w:r>
+      <w:r>
+        <w:rPr>
+          <w:lang w:val="ro-RO"/>
+        </w:rPr>
+        <w:t>şi</w:t>
       </w:r>
     </w:p>
     <w:p>
@@ -57,6 +66,11 @@
       <w:r>
         <w:t xml:space="preserve"> </w:t>
       </w:r>
+    </w:p>
+    <w:p>
+      <w:pPr>
+        <w:pStyle w:val="abstract"/>
+      </w:pPr>
       <w:r>
         <w:t xml:space="preserve">This paper is </w:t>
       </w:r>
@@ -70,13 +84,46 @@
         <w:t xml:space="preserve">that </w:t>
       </w:r>
       <w:r>
-        <w:t xml:space="preserve">creates an extension for the Eclipse IDE which allows editing of XML/XHTML documents with embedded meta data vocabularies. The editor shall support XML/XHTML syntax and will be able to dynamically import vocabularies like FOAF, DOAP. </w:t>
+        <w:t>creates an extension for the Eclipse IDE which allows editing of XML/XHT</w:t>
+      </w:r>
+      <w:r>
+        <w:t>ML documents with embedded meta</w:t>
+      </w:r>
+      <w:r>
+        <w:t>dat</w:t>
+      </w:r>
+      <w:r>
+        <w:t>a vocabularies. The editor</w:t>
+      </w:r>
+      <w:r>
+        <w:t xml:space="preserve"> support</w:t>
+      </w:r>
+      <w:r>
+        <w:t>s</w:t>
+      </w:r>
+      <w:r>
+        <w:t xml:space="preserve"> XML/XHTML syntax and </w:t>
+      </w:r>
+      <w:r>
+        <w:t>is</w:t>
+      </w:r>
+      <w:r>
+        <w:t xml:space="preserve"> able to dynamically import vocabularies like FOAF, DOAP. </w:t>
       </w:r>
       <w:r>
         <w:t xml:space="preserve">RDF parsing of vocabularies is done with Jena. </w:t>
       </w:r>
       <w:r>
-        <w:t>The editor shall be able to consume web services which expose vocabulary syntax</w:t>
+        <w:t>The editor</w:t>
+      </w:r>
+      <w:r>
+        <w:t xml:space="preserve"> consume</w:t>
+      </w:r>
+      <w:r>
+        <w:t>s</w:t>
+      </w:r>
+      <w:r>
+        <w:t xml:space="preserve"> web services which expose vocabulary syntax</w:t>
       </w:r>
       <w:r>
         <w:t>.</w:t>
@@ -98,6 +145,26 @@
     </w:p>
     <w:p>
       <w:pPr>
+        <w:pStyle w:val="keywords"/>
+      </w:pPr>
+      <w:r>
+        <w:rPr>
+          <w:b/>
+        </w:rPr>
+        <w:t>Keywords:</w:t>
+      </w:r>
+      <w:r>
+        <w:t xml:space="preserve"> meta data, vocabulary, </w:t>
+      </w:r>
+      <w:r>
+        <w:t>X</w:t>
+      </w:r>
+      <w:r>
+        <w:t>text, eclipse, DSL</w:t>
+      </w:r>
+    </w:p>
+    <w:p>
+      <w:pPr>
         <w:pStyle w:val="heading10"/>
       </w:pPr>
       <w:r>
@@ -106,14 +173,1795 @@
     </w:p>
     <w:p>
       <w:pPr>
+        <w:pStyle w:val="image"/>
+        <w:jc w:val="both"/>
+      </w:pPr>
+      <w:r>
+        <w:rPr>
+          <w:noProof/>
+          <w:lang w:eastAsia="en-US"/>
+        </w:rPr>
+        <w:drawing>
+          <wp:inline distT="0" distB="0" distL="0" distR="0">
+            <wp:extent cx="4391660" cy="2561590"/>
+            <wp:effectExtent l="0" t="19050" r="0" b="10160"/>
+            <wp:docPr id="5" name="Diagram 5"/>
+            <wp:cNvGraphicFramePr/>
+            <a:graphic xmlns:a="http://schemas.openxmlformats.org/drawingml/2006/main">
+              <a:graphicData uri="http://schemas.openxmlformats.org/drawingml/2006/diagram">
+                <dgm:relIds xmlns:dgm="http://schemas.openxmlformats.org/drawingml/2006/diagram" xmlns:r="http://schemas.openxmlformats.org/officeDocument/2006/relationships" r:dm="rId9" r:lo="rId10" r:qs="rId11" r:cs="rId12"/>
+              </a:graphicData>
+            </a:graphic>
+          </wp:inline>
+        </w:drawing>
+      </w:r>
+    </w:p>
+    <w:p/>
+    <w:p>
+      <w:pPr>
+        <w:pStyle w:val="heading10"/>
+      </w:pPr>
+      <w:r>
+        <w:lastRenderedPageBreak/>
+        <w:t>Editor</w:t>
+      </w:r>
+    </w:p>
+    <w:p>
+      <w:pPr>
+        <w:pStyle w:val="heading20"/>
+      </w:pPr>
+      <w:r>
+        <w:t>Xtext</w:t>
+      </w:r>
+    </w:p>
+    <w:p>
+      <w:pPr>
         <w:pStyle w:val="p1a"/>
       </w:pPr>
+      <w:r>
+        <w:t>Xtext is a framework for development of domain specific languages (mainly programming languages).</w:t>
+      </w:r>
+      <w:r>
+        <w:t xml:space="preserve"> </w:t>
+      </w:r>
+      <w:r>
+        <w:t>Xtext allows the user to define a language grammar using EBNF syntax</w:t>
+      </w:r>
+      <w:r>
+        <w:t>. Starting from this grammar, the framework generates a parser and an Abstract Syntax Tree meta-model, together with a fully featured default editor for Eclipse.</w:t>
+      </w:r>
+      <w:r>
+        <w:t xml:space="preserve"> Xtext integrates with Eclipse Modeling technologies such as E</w:t>
+      </w:r>
+      <w:r>
+        <w:t>MF, GMF, M2T, and parts of EMFT, so that adding new features for a DSL becomes an easy task.</w:t>
+      </w:r>
+    </w:p>
+    <w:p>
+      <w:pPr>
+        <w:pStyle w:val="heading20"/>
+      </w:pPr>
+      <w:r>
+        <w:t>Editor grammar and meta</w:t>
+      </w:r>
+      <w:r>
+        <w:t>-</w:t>
+      </w:r>
+      <w:r>
+        <w:t>model</w:t>
+      </w:r>
+    </w:p>
+    <w:p>
+      <w:pPr>
+        <w:pStyle w:val="p1a"/>
+      </w:pPr>
+      <w:r>
+        <w:t>For the Voces project, the following grammar was created:</w:t>
+      </w:r>
+    </w:p>
+    <w:p/>
+    <w:p>
+      <w:pPr>
+        <w:pStyle w:val="programcode"/>
+      </w:pPr>
+      <w:r>
+        <w:rPr>
+          <w:b/>
+          <w:bCs/>
+          <w:color w:val="7F0055"/>
+        </w:rPr>
+        <w:t>grammar</w:t>
+      </w:r>
+      <w:r>
+        <w:t xml:space="preserve"> ro.fii.wade.voces.Metavoc </w:t>
+      </w:r>
+      <w:r>
+        <w:rPr>
+          <w:b/>
+          <w:bCs/>
+          <w:color w:val="7F0055"/>
+        </w:rPr>
+        <w:t>with</w:t>
+      </w:r>
+      <w:r>
+        <w:t xml:space="preserve"> org.eclipse.xtext.common.Terminals</w:t>
+      </w:r>
+    </w:p>
+    <w:p>
+      <w:pPr>
+        <w:pStyle w:val="programcode"/>
+      </w:pPr>
+    </w:p>
+    <w:p>
+      <w:pPr>
+        <w:pStyle w:val="programcode"/>
+      </w:pPr>
+      <w:r>
+        <w:rPr>
+          <w:b/>
+          <w:bCs/>
+          <w:color w:val="7F0055"/>
+        </w:rPr>
+        <w:t>generate</w:t>
+      </w:r>
+      <w:r>
+        <w:t xml:space="preserve"> metavoc </w:t>
+      </w:r>
+      <w:r>
+        <w:rPr>
+          <w:color w:val="2A00FF"/>
+        </w:rPr>
+        <w:t>"http://www.fii.ro/wade/voces/Metavoc"</w:t>
+      </w:r>
+    </w:p>
+    <w:p>
+      <w:pPr>
+        <w:pStyle w:val="programcode"/>
+      </w:pPr>
+    </w:p>
+    <w:p>
+      <w:pPr>
+        <w:pStyle w:val="programcode"/>
+      </w:pPr>
+    </w:p>
+    <w:p>
+      <w:pPr>
+        <w:pStyle w:val="programcode"/>
+      </w:pPr>
+      <w:r>
+        <w:t>XMLModel :</w:t>
+      </w:r>
+    </w:p>
+    <w:p>
+      <w:pPr>
+        <w:pStyle w:val="programcode"/>
+      </w:pPr>
+      <w:r>
+        <w:t xml:space="preserve">        (contents+=XMLValidElement)*</w:t>
+      </w:r>
+    </w:p>
+    <w:p>
+      <w:pPr>
+        <w:pStyle w:val="programcode"/>
+      </w:pPr>
+      <w:r>
+        <w:t xml:space="preserve">        ; </w:t>
+      </w:r>
+    </w:p>
+    <w:p>
+      <w:pPr>
+        <w:pStyle w:val="programcode"/>
+      </w:pPr>
+    </w:p>
+    <w:p>
+      <w:pPr>
+        <w:pStyle w:val="programcode"/>
+      </w:pPr>
+      <w:r>
+        <w:t xml:space="preserve">XMLValidElement </w:t>
+      </w:r>
+      <w:r>
+        <w:rPr>
+          <w:b/>
+          <w:bCs/>
+          <w:color w:val="7F0055"/>
+        </w:rPr>
+        <w:t>returns</w:t>
+      </w:r>
+      <w:r>
+        <w:t xml:space="preserve"> </w:t>
+      </w:r>
+      <w:r>
+        <w:rPr>
+          <w:i/>
+          <w:iCs/>
+        </w:rPr>
+        <w:t>XMLValidElement</w:t>
+      </w:r>
+      <w:r>
+        <w:t xml:space="preserve"> :</w:t>
+      </w:r>
+    </w:p>
+    <w:p>
+      <w:pPr>
+        <w:pStyle w:val="programcode"/>
+      </w:pPr>
+      <w:r>
+        <w:t xml:space="preserve">       (startelement=XMLStartElement) </w:t>
+      </w:r>
+    </w:p>
+    <w:p>
+      <w:pPr>
+        <w:pStyle w:val="programcode"/>
+      </w:pPr>
+      <w:r>
+        <w:t xml:space="preserve">       ( (children += XMLValidElement)* | name=ID | content=INT )</w:t>
+      </w:r>
+    </w:p>
+    <w:p>
+      <w:pPr>
+        <w:pStyle w:val="programcode"/>
+      </w:pPr>
+      <w:r>
+        <w:t xml:space="preserve">       (endelement=XMLEndElement)</w:t>
+      </w:r>
+    </w:p>
+    <w:p>
+      <w:pPr>
+        <w:pStyle w:val="programcode"/>
+      </w:pPr>
+      <w:r>
+        <w:t xml:space="preserve">        ;</w:t>
+      </w:r>
+    </w:p>
+    <w:p>
+      <w:pPr>
+        <w:pStyle w:val="programcode"/>
+      </w:pPr>
+    </w:p>
+    <w:p>
+      <w:pPr>
+        <w:pStyle w:val="programcode"/>
+      </w:pPr>
+      <w:r>
+        <w:t xml:space="preserve">XMLStartElement </w:t>
+      </w:r>
+      <w:r>
+        <w:rPr>
+          <w:b/>
+          <w:bCs/>
+          <w:color w:val="7F0055"/>
+        </w:rPr>
+        <w:t>returns</w:t>
+      </w:r>
+      <w:r>
+        <w:t xml:space="preserve"> </w:t>
+      </w:r>
+      <w:r>
+        <w:rPr>
+          <w:i/>
+          <w:iCs/>
+        </w:rPr>
+        <w:t>XMLStartElement</w:t>
+      </w:r>
+      <w:r>
+        <w:t xml:space="preserve"> : </w:t>
+      </w:r>
+    </w:p>
+    <w:p>
+      <w:pPr>
+        <w:pStyle w:val="programcode"/>
+      </w:pPr>
+      <w:r>
+        <w:t xml:space="preserve">        </w:t>
+      </w:r>
+      <w:r>
+        <w:rPr>
+          <w:color w:val="2A00FF"/>
+        </w:rPr>
+        <w:t>"&lt;"</w:t>
+      </w:r>
+      <w:r>
+        <w:t xml:space="preserve"> XMLElementText </w:t>
+      </w:r>
+      <w:r>
+        <w:rPr>
+          <w:color w:val="2A00FF"/>
+        </w:rPr>
+        <w:t>"&gt;"</w:t>
+      </w:r>
+      <w:r>
+        <w:t xml:space="preserve"> ;</w:t>
+      </w:r>
+    </w:p>
+    <w:p>
+      <w:pPr>
+        <w:pStyle w:val="programcode"/>
+      </w:pPr>
+      <w:r>
+        <w:t xml:space="preserve">        </w:t>
+      </w:r>
+    </w:p>
+    <w:p>
+      <w:pPr>
+        <w:pStyle w:val="programcode"/>
+      </w:pPr>
+      <w:r>
+        <w:t xml:space="preserve">XMLEndElement </w:t>
+      </w:r>
+      <w:r>
+        <w:rPr>
+          <w:b/>
+          <w:bCs/>
+          <w:color w:val="7F0055"/>
+        </w:rPr>
+        <w:t>returns</w:t>
+      </w:r>
+      <w:r>
+        <w:t xml:space="preserve"> </w:t>
+      </w:r>
+      <w:r>
+        <w:rPr>
+          <w:i/>
+          <w:iCs/>
+        </w:rPr>
+        <w:t>XMLEndElement</w:t>
+      </w:r>
+      <w:r>
+        <w:t xml:space="preserve">  : </w:t>
+      </w:r>
+    </w:p>
+    <w:p>
+      <w:pPr>
+        <w:pStyle w:val="programcode"/>
+      </w:pPr>
+      <w:r>
+        <w:t xml:space="preserve">        </w:t>
+      </w:r>
+      <w:r>
+        <w:rPr>
+          <w:color w:val="2A00FF"/>
+        </w:rPr>
+        <w:t>"&lt;/"</w:t>
+      </w:r>
+      <w:r>
+        <w:t xml:space="preserve"> XMLElementText </w:t>
+      </w:r>
+      <w:r>
+        <w:rPr>
+          <w:color w:val="2A00FF"/>
+        </w:rPr>
+        <w:t>"&gt;"</w:t>
+      </w:r>
+      <w:r>
+        <w:t xml:space="preserve"> ;</w:t>
+      </w:r>
+    </w:p>
+    <w:p>
+      <w:pPr>
+        <w:pStyle w:val="programcode"/>
+      </w:pPr>
+      <w:r>
+        <w:t xml:space="preserve">        </w:t>
+      </w:r>
+    </w:p>
+    <w:p>
+      <w:pPr>
+        <w:pStyle w:val="programcode"/>
+      </w:pPr>
+      <w:r>
+        <w:t xml:space="preserve">XMLElementText </w:t>
+      </w:r>
+      <w:r>
+        <w:rPr>
+          <w:b/>
+          <w:bCs/>
+          <w:color w:val="7F0055"/>
+        </w:rPr>
+        <w:t>returns</w:t>
+      </w:r>
+      <w:r>
+        <w:t xml:space="preserve"> </w:t>
+      </w:r>
+      <w:r>
+        <w:rPr>
+          <w:i/>
+          <w:iCs/>
+        </w:rPr>
+        <w:t>XMLElementText</w:t>
+      </w:r>
+      <w:r>
+        <w:t xml:space="preserve"> : </w:t>
+      </w:r>
+    </w:p>
+    <w:p>
+      <w:pPr>
+        <w:pStyle w:val="programcode"/>
+      </w:pPr>
+      <w:r>
+        <w:t xml:space="preserve">        namespace=VocNS </w:t>
+      </w:r>
+    </w:p>
+    <w:p>
+      <w:pPr>
+        <w:pStyle w:val="programcode"/>
+      </w:pPr>
+      <w:r>
+        <w:t xml:space="preserve">        </w:t>
+      </w:r>
+      <w:r>
+        <w:rPr>
+          <w:color w:val="2A00FF"/>
+        </w:rPr>
+        <w:t>":"</w:t>
+      </w:r>
+      <w:r>
+        <w:t xml:space="preserve"> </w:t>
+      </w:r>
+    </w:p>
+    <w:p>
+      <w:pPr>
+        <w:pStyle w:val="programcode"/>
+      </w:pPr>
+      <w:r>
+        <w:t xml:space="preserve">        nselements=NSElement </w:t>
+      </w:r>
+    </w:p>
+    <w:p>
+      <w:pPr>
+        <w:pStyle w:val="programcode"/>
+      </w:pPr>
+      <w:r>
+        <w:t xml:space="preserve">        (attributes=XMLElementAttributes)*</w:t>
+      </w:r>
+    </w:p>
+    <w:p>
+      <w:pPr>
+        <w:pStyle w:val="programcode"/>
+      </w:pPr>
+      <w:r>
+        <w:lastRenderedPageBreak/>
+        <w:t xml:space="preserve">        ;</w:t>
+      </w:r>
+    </w:p>
+    <w:p>
+      <w:pPr>
+        <w:pStyle w:val="programcode"/>
+      </w:pPr>
+    </w:p>
+    <w:p>
+      <w:pPr>
+        <w:pStyle w:val="programcode"/>
+      </w:pPr>
+      <w:r>
+        <w:t xml:space="preserve">XMLElementAttributes </w:t>
+      </w:r>
+      <w:r>
+        <w:rPr>
+          <w:b/>
+          <w:bCs/>
+          <w:color w:val="7F0055"/>
+        </w:rPr>
+        <w:t>returns</w:t>
+      </w:r>
+      <w:r>
+        <w:t xml:space="preserve"> </w:t>
+      </w:r>
+      <w:r>
+        <w:rPr>
+          <w:i/>
+          <w:iCs/>
+        </w:rPr>
+        <w:t>XMLElementAttributes</w:t>
+      </w:r>
+      <w:r>
+        <w:t xml:space="preserve"> :</w:t>
+      </w:r>
+    </w:p>
+    <w:p>
+      <w:pPr>
+        <w:pStyle w:val="programcode"/>
+      </w:pPr>
+      <w:r>
+        <w:tab/>
+      </w:r>
+      <w:r>
+        <w:tab/>
+        <w:t>namespace=AttrNS</w:t>
+      </w:r>
+    </w:p>
+    <w:p>
+      <w:pPr>
+        <w:pStyle w:val="programcode"/>
+      </w:pPr>
+      <w:r>
+        <w:tab/>
+      </w:r>
+      <w:r>
+        <w:tab/>
+      </w:r>
+      <w:r>
+        <w:rPr>
+          <w:color w:val="2A00FF"/>
+        </w:rPr>
+        <w:t>":"</w:t>
+      </w:r>
+    </w:p>
+    <w:p>
+      <w:pPr>
+        <w:pStyle w:val="programcode"/>
+      </w:pPr>
+      <w:r>
+        <w:tab/>
+      </w:r>
+      <w:r>
+        <w:tab/>
+        <w:t>nselements=NSElement</w:t>
+      </w:r>
+    </w:p>
+    <w:p>
+      <w:pPr>
+        <w:pStyle w:val="programcode"/>
+      </w:pPr>
+      <w:r>
+        <w:tab/>
+      </w:r>
+      <w:r>
+        <w:tab/>
+      </w:r>
+      <w:r>
+        <w:rPr>
+          <w:color w:val="2A00FF"/>
+        </w:rPr>
+        <w:t>"="</w:t>
+      </w:r>
+    </w:p>
+    <w:p>
+      <w:pPr>
+        <w:pStyle w:val="programcode"/>
+      </w:pPr>
+      <w:r>
+        <w:tab/>
+      </w:r>
+      <w:r>
+        <w:tab/>
+        <w:t>elementValue=</w:t>
+      </w:r>
+      <w:r>
+        <w:rPr>
+          <w:color w:val="2A00FF"/>
+        </w:rPr>
+        <w:t>'"'</w:t>
+      </w:r>
+      <w:r>
+        <w:t>name=ID</w:t>
+      </w:r>
+      <w:r>
+        <w:rPr>
+          <w:color w:val="2A00FF"/>
+        </w:rPr>
+        <w:t>'"'</w:t>
+      </w:r>
+    </w:p>
+    <w:p>
+      <w:pPr>
+        <w:pStyle w:val="programcode"/>
+      </w:pPr>
+      <w:r>
+        <w:tab/>
+      </w:r>
+      <w:r>
+        <w:tab/>
+        <w:t>;</w:t>
+      </w:r>
+    </w:p>
+    <w:p>
+      <w:pPr>
+        <w:pStyle w:val="programcode"/>
+      </w:pPr>
+    </w:p>
+    <w:p>
+      <w:pPr>
+        <w:pStyle w:val="programcode"/>
+      </w:pPr>
+      <w:r>
+        <w:t xml:space="preserve">AttrNS </w:t>
+      </w:r>
+      <w:r>
+        <w:rPr>
+          <w:b/>
+          <w:bCs/>
+          <w:color w:val="7F0055"/>
+        </w:rPr>
+        <w:t>returns</w:t>
+      </w:r>
+      <w:r>
+        <w:t xml:space="preserve"> </w:t>
+      </w:r>
+      <w:r>
+        <w:rPr>
+          <w:i/>
+          <w:iCs/>
+        </w:rPr>
+        <w:t>AttrNS</w:t>
+      </w:r>
+      <w:r>
+        <w:t xml:space="preserve"> :</w:t>
+      </w:r>
+    </w:p>
+    <w:p>
+      <w:pPr>
+        <w:pStyle w:val="programcode"/>
+      </w:pPr>
+      <w:r>
+        <w:tab/>
+      </w:r>
+      <w:r>
+        <w:tab/>
+        <w:t>name=ID;</w:t>
+      </w:r>
+    </w:p>
+    <w:p>
+      <w:pPr>
+        <w:pStyle w:val="programcode"/>
+      </w:pPr>
+    </w:p>
+    <w:p>
+      <w:pPr>
+        <w:pStyle w:val="programcode"/>
+      </w:pPr>
+      <w:r>
+        <w:t xml:space="preserve">VocNS </w:t>
+      </w:r>
+      <w:r>
+        <w:rPr>
+          <w:b/>
+          <w:bCs/>
+          <w:color w:val="7F0055"/>
+        </w:rPr>
+        <w:t>returns</w:t>
+      </w:r>
+      <w:r>
+        <w:t xml:space="preserve"> </w:t>
+      </w:r>
+      <w:r>
+        <w:rPr>
+          <w:i/>
+          <w:iCs/>
+        </w:rPr>
+        <w:t>VocNS</w:t>
+      </w:r>
+      <w:r>
+        <w:t xml:space="preserve"> :</w:t>
+      </w:r>
+    </w:p>
+    <w:p>
+      <w:pPr>
+        <w:pStyle w:val="programcode"/>
+      </w:pPr>
+      <w:r>
+        <w:tab/>
+      </w:r>
+      <w:r>
+        <w:tab/>
+        <w:t>name=ID;</w:t>
+      </w:r>
+    </w:p>
+    <w:p>
+      <w:pPr>
+        <w:pStyle w:val="programcode"/>
+      </w:pPr>
+      <w:r>
+        <w:tab/>
+      </w:r>
+      <w:r>
+        <w:tab/>
+        <w:t xml:space="preserve">        </w:t>
+      </w:r>
+    </w:p>
+    <w:p>
+      <w:pPr>
+        <w:pStyle w:val="programcode"/>
+      </w:pPr>
+      <w:r>
+        <w:t xml:space="preserve">NSElement </w:t>
+      </w:r>
+      <w:r>
+        <w:rPr>
+          <w:b/>
+          <w:bCs/>
+          <w:color w:val="7F0055"/>
+        </w:rPr>
+        <w:t>returns</w:t>
+      </w:r>
+      <w:r>
+        <w:t xml:space="preserve"> </w:t>
+      </w:r>
+      <w:r>
+        <w:rPr>
+          <w:i/>
+          <w:iCs/>
+        </w:rPr>
+        <w:t>NSElement</w:t>
+      </w:r>
+      <w:r>
+        <w:t xml:space="preserve"> :</w:t>
+      </w:r>
+    </w:p>
+    <w:p>
+      <w:pPr>
+        <w:pStyle w:val="programcode"/>
+      </w:pPr>
+      <w:r>
+        <w:t xml:space="preserve">    </w:t>
+      </w:r>
+      <w:r>
+        <w:t>name=ID;</w:t>
+      </w:r>
+    </w:p>
+    <w:p>
+      <w:pPr>
+        <w:overflowPunct/>
+        <w:spacing w:line="240" w:lineRule="auto"/>
+        <w:ind w:firstLine="0"/>
+        <w:jc w:val="left"/>
+        <w:textAlignment w:val="auto"/>
+        <w:rPr>
+          <w:rFonts w:ascii="Courier New" w:hAnsi="Courier New" w:cs="Courier New"/>
+          <w:color w:val="000000"/>
+        </w:rPr>
+      </w:pPr>
+      <w:r>
+        <w:rPr>
+          <w:rFonts w:ascii="Courier New" w:hAnsi="Courier New" w:cs="Courier New"/>
+          <w:color w:val="000000"/>
+        </w:rPr>
+        <w:t xml:space="preserve">     </w:t>
+      </w:r>
+    </w:p>
+    <w:p>
+      <w:pPr>
+        <w:pStyle w:val="p1a"/>
+      </w:pPr>
+      <w:r>
+        <w:t>Basically</w:t>
+      </w:r>
+      <w:r>
+        <w:t xml:space="preserve"> this grammar defines the RDF/XML format. XMLModel is the root node of the syntax tree</w:t>
+      </w:r>
+      <w:r>
+        <w:t xml:space="preserve">, which can contain </w:t>
+      </w:r>
+      <w:r>
+        <w:t>zero</w:t>
+      </w:r>
+      <w:r>
+        <w:t xml:space="preserve"> or more XMLValidElement rules</w:t>
+      </w:r>
+      <w:r>
+        <w:t>.</w:t>
+      </w:r>
+    </w:p>
+    <w:p>
+      <w:r>
+        <w:t>An XMLValidElement rule can</w:t>
+      </w:r>
+      <w:r>
+        <w:t xml:space="preserve"> contain a start element rule (</w:t>
+      </w:r>
+      <w:r>
+        <w:t>&lt;element&gt;), other XMLVal</w:t>
+      </w:r>
+      <w:r>
+        <w:t xml:space="preserve">idElement rules or </w:t>
+      </w:r>
+      <w:r>
+        <w:t>plain text (name=ID)</w:t>
+      </w:r>
+      <w:r>
+        <w:t xml:space="preserve"> and an end element rule (&lt;/element&gt;).</w:t>
+      </w:r>
+    </w:p>
+    <w:p>
+      <w:r>
+        <w:t>The rules XMLStartElement and XMLEndElement contain the required XML brackets (‘&lt;’, ‘&gt;’, ‘&lt;/’) and a rule called XMLElementText, which contain the syntax of the XML element text.</w:t>
+      </w:r>
+      <w:r>
+        <w:t xml:space="preserve"> A RDF/XML element may have a namespace name, followed by a ‘:’ character and then the namespace element</w:t>
+      </w:r>
+      <w:r>
+        <w:t>; as an option, the element might have one or more XMLElementAttributes rules, which describe the syntax of an XML attribute (namespace:element=”value”)</w:t>
+      </w:r>
+      <w:r>
+        <w:t>.</w:t>
+      </w:r>
+    </w:p>
+    <w:p>
+      <w:r>
+        <w:t xml:space="preserve">In the grammar specification, you can see </w:t>
+      </w:r>
+      <w:r>
+        <w:t xml:space="preserve"> </w:t>
+      </w:r>
+      <w:r>
+        <w:t>the line “name=ID” referenced many times. This specifies that the rule accepts any character the user types in. the ID terminal is defined as:</w:t>
+      </w:r>
+    </w:p>
+    <w:p>
+      <w:pPr>
+        <w:pStyle w:val="programcode"/>
+      </w:pPr>
+      <w:r>
+        <w:t xml:space="preserve">terminal ID  </w:t>
+      </w:r>
+      <w:r>
+        <w:tab/>
+      </w:r>
+      <w:r>
+        <w:tab/>
+        <w:t>: '^'?('a'..'z'|'A'..'Z'|'_') ('a'..'z'|'A'..'Z'|'_'|'0'..'9')*;</w:t>
+      </w:r>
+    </w:p>
+    <w:p>
+      <w:pPr>
+        <w:overflowPunct/>
+        <w:spacing w:line="240" w:lineRule="auto"/>
+        <w:ind w:firstLine="0"/>
+        <w:jc w:val="left"/>
+        <w:textAlignment w:val="auto"/>
+        <w:rPr>
+          <w:rFonts w:ascii="Courier" w:hAnsi="Courier"/>
+        </w:rPr>
+      </w:pPr>
+    </w:p>
+    <w:p>
+      <w:pPr>
+        <w:overflowPunct/>
+        <w:spacing w:line="240" w:lineRule="auto"/>
+        <w:ind w:firstLine="0"/>
+        <w:jc w:val="left"/>
+        <w:textAlignment w:val="auto"/>
+      </w:pPr>
+      <w:r>
+        <w:t xml:space="preserve">These are default terminals provided in </w:t>
+      </w:r>
+      <w:r>
+        <w:t>org.eclipse.xtext.common.Terminals</w:t>
+      </w:r>
+      <w:r>
+        <w:t xml:space="preserve"> grammar.</w:t>
+      </w:r>
+    </w:p>
+    <w:p>
+      <w:pPr>
+        <w:overflowPunct/>
+        <w:spacing w:line="240" w:lineRule="auto"/>
+        <w:ind w:firstLine="0"/>
+        <w:jc w:val="left"/>
+        <w:textAlignment w:val="auto"/>
+      </w:pPr>
+      <w:r>
+        <w:t>From the grammar specification above, the meta-model</w:t>
+      </w:r>
+      <w:r>
+        <w:t xml:space="preserve"> in Fig.1  is generated.</w:t>
+      </w:r>
+    </w:p>
+    <w:p>
+      <w:pPr>
+        <w:pStyle w:val="image"/>
+      </w:pPr>
+      <w:r>
+        <w:rPr>
+          <w:noProof/>
+          <w:lang w:eastAsia="en-US"/>
+        </w:rPr>
+        <w:lastRenderedPageBreak/>
+        <w:drawing>
+          <wp:inline distT="0" distB="0" distL="0" distR="0">
+            <wp:extent cx="4391025" cy="3143250"/>
+            <wp:effectExtent l="19050" t="0" r="9525" b="0"/>
+            <wp:docPr id="1" name="Picture 1" descr="D:\Workplace\eclipse_wrk\ro.fii.wade.voces.metavoc\Metavoc.png"/>
+            <wp:cNvGraphicFramePr>
+              <a:graphicFrameLocks xmlns:a="http://schemas.openxmlformats.org/drawingml/2006/main" noChangeAspect="1"/>
+            </wp:cNvGraphicFramePr>
+            <a:graphic xmlns:a="http://schemas.openxmlformats.org/drawingml/2006/main">
+              <a:graphicData uri="http://schemas.openxmlformats.org/drawingml/2006/picture">
+                <pic:pic xmlns:pic="http://schemas.openxmlformats.org/drawingml/2006/picture">
+                  <pic:nvPicPr>
+                    <pic:cNvPr id="0" name="Picture 1" descr="D:\Workplace\eclipse_wrk\ro.fii.wade.voces.metavoc\Metavoc.png"/>
+                    <pic:cNvPicPr>
+                      <a:picLocks noChangeAspect="1" noChangeArrowheads="1"/>
+                    </pic:cNvPicPr>
+                  </pic:nvPicPr>
+                  <pic:blipFill>
+                    <a:blip r:embed="rId13"/>
+                    <a:srcRect/>
+                    <a:stretch>
+                      <a:fillRect/>
+                    </a:stretch>
+                  </pic:blipFill>
+                  <pic:spPr bwMode="auto">
+                    <a:xfrm>
+                      <a:off x="0" y="0"/>
+                      <a:ext cx="4391025" cy="3143250"/>
+                    </a:xfrm>
+                    <a:prstGeom prst="rect">
+                      <a:avLst/>
+                    </a:prstGeom>
+                    <a:noFill/>
+                    <a:ln w="9525">
+                      <a:noFill/>
+                      <a:miter lim="800000"/>
+                      <a:headEnd/>
+                      <a:tailEnd/>
+                    </a:ln>
+                  </pic:spPr>
+                </pic:pic>
+              </a:graphicData>
+            </a:graphic>
+          </wp:inline>
+        </w:drawing>
+      </w:r>
+    </w:p>
+    <w:p>
+      <w:pPr>
+        <w:pStyle w:val="figurecaption"/>
+      </w:pPr>
+      <w:r>
+        <w:rPr>
+          <w:b/>
+        </w:rPr>
+        <w:t xml:space="preserve">Fig. </w:t>
+      </w:r>
+      <w:fldSimple w:instr=" SEQ &quot;Figure&quot; \* MERGEFORMAT ">
+        <w:r>
+          <w:rPr>
+            <w:b/>
+            <w:noProof/>
+          </w:rPr>
+          <w:t>1</w:t>
+        </w:r>
+      </w:fldSimple>
+      <w:r>
+        <w:rPr>
+          <w:b/>
+        </w:rPr>
+        <w:t>.</w:t>
+      </w:r>
+      <w:r>
+        <w:t xml:space="preserve"> Meta-model generated from grammar</w:t>
+      </w:r>
+    </w:p>
+    <w:p>
+      <w:pPr>
+        <w:pStyle w:val="p1a"/>
+      </w:pPr>
+      <w:r>
+        <w:t>The meta-model is used to generate the other classes needed in the application</w:t>
+      </w:r>
+      <w:r>
+        <w:t>: default content assist, highlighting and verification</w:t>
+      </w:r>
+      <w:r>
+        <w:t xml:space="preserve"> classes</w:t>
+      </w:r>
+      <w:r>
+        <w:t>.</w:t>
+      </w:r>
+    </w:p>
+    <w:p>
+      <w:pPr>
+        <w:pStyle w:val="heading20"/>
+      </w:pPr>
+      <w:r>
+        <w:t>Content highlighting extension</w:t>
+      </w:r>
+    </w:p>
+    <w:p>
+      <w:pPr>
+        <w:pStyle w:val="p1a"/>
+        <w:rPr>
+          <w:rFonts w:cs="Courier New"/>
+          <w:color w:val="000000"/>
+        </w:rPr>
+      </w:pPr>
+      <w:r>
+        <w:t>To customize the content highlighting in the editor, the package ro.fii.wade.voces.highlighting was added in ro.fii.wade.voces.metavoc.ui/src. This package contains the two classes that are needed to implement sema</w:t>
+      </w:r>
+      <w:r>
+        <w:t xml:space="preserve">ntic highlighting for the model: </w:t>
+      </w:r>
+      <w:r>
+        <w:rPr>
+          <w:rFonts w:ascii="Courier" w:hAnsi="Courier"/>
+        </w:rPr>
+        <w:t>MetavocSemanticHighlightingConfiguration</w:t>
+      </w:r>
+      <w:r>
+        <w:rPr>
+          <w:rFonts w:ascii="Courier New" w:hAnsi="Courier New" w:cs="Courier New"/>
+          <w:color w:val="000000"/>
+        </w:rPr>
+        <w:t xml:space="preserve"> </w:t>
+      </w:r>
+      <w:r>
+        <w:rPr>
+          <w:rFonts w:cs="Courier New"/>
+          <w:color w:val="000000"/>
+        </w:rPr>
+        <w:t>and</w:t>
+      </w:r>
+      <w:r>
+        <w:rPr>
+          <w:rFonts w:ascii="Courier New" w:hAnsi="Courier New" w:cs="Courier New"/>
+          <w:color w:val="000000"/>
+        </w:rPr>
+        <w:t xml:space="preserve"> </w:t>
+      </w:r>
+      <w:r>
+        <w:rPr>
+          <w:rFonts w:ascii="Courier" w:hAnsi="Courier"/>
+        </w:rPr>
+        <w:t>MetavocSemanticHighlightingCalculator</w:t>
+      </w:r>
+      <w:r>
+        <w:rPr>
+          <w:rFonts w:ascii="Courier New" w:hAnsi="Courier New" w:cs="Courier New"/>
+          <w:color w:val="000000"/>
+        </w:rPr>
+        <w:t xml:space="preserve">. </w:t>
+      </w:r>
+      <w:r>
+        <w:rPr>
+          <w:rFonts w:cs="Courier New"/>
+          <w:color w:val="000000"/>
+        </w:rPr>
+        <w:t xml:space="preserve">The first class </w:t>
+      </w:r>
+      <w:r>
+        <w:rPr>
+          <w:rFonts w:cs="Courier New"/>
+          <w:color w:val="000000"/>
+        </w:rPr>
+        <w:t>specifies the highlighting configuration: the style and appearance of the elements</w:t>
+      </w:r>
+      <w:r>
+        <w:rPr>
+          <w:rFonts w:cs="Courier New"/>
+          <w:color w:val="000000"/>
+        </w:rPr>
+        <w:t xml:space="preserve">; this class has to implement the </w:t>
+      </w:r>
+      <w:r>
+        <w:rPr>
+          <w:rFonts w:ascii="Courier" w:hAnsi="Courier"/>
+        </w:rPr>
+        <w:t>ISemanticHighlightingConfiguration</w:t>
+      </w:r>
+      <w:r>
+        <w:rPr>
+          <w:rFonts w:ascii="Courier New" w:hAnsi="Courier New" w:cs="Courier New"/>
+          <w:color w:val="000000"/>
+        </w:rPr>
+        <w:t xml:space="preserve"> </w:t>
+      </w:r>
+      <w:r>
+        <w:rPr>
+          <w:rFonts w:cs="Courier New"/>
+          <w:color w:val="000000"/>
+        </w:rPr>
+        <w:t>interface.</w:t>
+      </w:r>
+    </w:p>
+    <w:p>
+      <w:r>
+        <w:t>To add a specific highlighting configuration, the user has to override the configure method from the interface. It’s implementation is as follows:</w:t>
+      </w:r>
+    </w:p>
+    <w:p>
+      <w:pPr>
+        <w:pStyle w:val="programcode"/>
+      </w:pPr>
+      <w:r>
+        <w:t>@Override</w:t>
+      </w:r>
+    </w:p>
+    <w:p>
+      <w:pPr>
+        <w:pStyle w:val="programcode"/>
+      </w:pPr>
+      <w:r>
+        <w:rPr>
+          <w:color w:val="000000"/>
+        </w:rPr>
+        <w:tab/>
+      </w:r>
+      <w:r>
+        <w:rPr>
+          <w:b/>
+          <w:bCs/>
+          <w:color w:val="7F0055"/>
+        </w:rPr>
+        <w:t>public</w:t>
+      </w:r>
+      <w:r>
+        <w:rPr>
+          <w:color w:val="000000"/>
+        </w:rPr>
+        <w:t xml:space="preserve"> </w:t>
+      </w:r>
+      <w:r>
+        <w:rPr>
+          <w:b/>
+          <w:bCs/>
+          <w:color w:val="7F0055"/>
+        </w:rPr>
+        <w:t>void</w:t>
+      </w:r>
+      <w:r>
+        <w:rPr>
+          <w:color w:val="000000"/>
+        </w:rPr>
+        <w:t xml:space="preserve"> configure(IHighlightingConfigurationAcceptor acceptor) {</w:t>
+      </w:r>
+    </w:p>
+    <w:p>
+      <w:pPr>
+        <w:pStyle w:val="programcode"/>
+      </w:pPr>
+      <w:r>
+        <w:rPr>
+          <w:color w:val="000000"/>
+        </w:rPr>
+        <w:tab/>
+      </w:r>
+      <w:r>
+        <w:rPr>
+          <w:color w:val="000000"/>
+        </w:rPr>
+        <w:tab/>
+      </w:r>
+      <w:r>
+        <w:rPr>
+          <w:color w:val="3F7F5F"/>
+        </w:rPr>
+        <w:t xml:space="preserve">// </w:t>
+      </w:r>
+      <w:r>
+        <w:rPr>
+          <w:b/>
+          <w:bCs/>
+          <w:color w:val="7F9FBF"/>
+        </w:rPr>
+        <w:t>TODO</w:t>
+      </w:r>
+      <w:r>
+        <w:rPr>
+          <w:color w:val="3F7F5F"/>
+        </w:rPr>
+        <w:t xml:space="preserve"> Auto-generated method stub</w:t>
+      </w:r>
+    </w:p>
+    <w:p>
+      <w:pPr>
+        <w:pStyle w:val="programcode"/>
+      </w:pPr>
+      <w:r>
+        <w:rPr>
+          <w:color w:val="000000"/>
+        </w:rPr>
+        <w:tab/>
+      </w:r>
+      <w:r>
+        <w:rPr>
+          <w:color w:val="000000"/>
+        </w:rPr>
+        <w:tab/>
+        <w:t>acceptor.acceptDefaultHighlighting(</w:t>
+      </w:r>
+      <w:r>
+        <w:rPr>
+          <w:i/>
+          <w:iCs/>
+          <w:color w:val="0000C0"/>
+        </w:rPr>
+        <w:t>NAMESPACE_ID</w:t>
+      </w:r>
+      <w:r>
+        <w:rPr>
+          <w:color w:val="000000"/>
+        </w:rPr>
+        <w:t xml:space="preserve">, </w:t>
+      </w:r>
+      <w:r>
+        <w:rPr>
+          <w:color w:val="2A00FF"/>
+        </w:rPr>
+        <w:t>"Namespace"</w:t>
+      </w:r>
+      <w:r>
+        <w:rPr>
+          <w:color w:val="000000"/>
+        </w:rPr>
+        <w:t>, namespaceType());</w:t>
+      </w:r>
+    </w:p>
+    <w:p>
+      <w:pPr>
+        <w:pStyle w:val="programcode"/>
+      </w:pPr>
+      <w:r>
+        <w:rPr>
+          <w:color w:val="000000"/>
+        </w:rPr>
+        <w:lastRenderedPageBreak/>
+        <w:tab/>
+      </w:r>
+      <w:r>
+        <w:rPr>
+          <w:color w:val="000000"/>
+        </w:rPr>
+        <w:tab/>
+        <w:t>acceptor.acceptDefaultHighlighting(</w:t>
+      </w:r>
+      <w:r>
+        <w:rPr>
+          <w:i/>
+          <w:iCs/>
+          <w:color w:val="0000C0"/>
+        </w:rPr>
+        <w:t>NAMESPACE_ELEMENT_ID</w:t>
+      </w:r>
+      <w:r>
+        <w:rPr>
+          <w:color w:val="000000"/>
+        </w:rPr>
+        <w:t xml:space="preserve">, </w:t>
+      </w:r>
+      <w:r>
+        <w:rPr>
+          <w:color w:val="2A00FF"/>
+        </w:rPr>
+        <w:t>"NamespaceElement"</w:t>
+      </w:r>
+      <w:r>
+        <w:rPr>
+          <w:color w:val="000000"/>
+        </w:rPr>
+        <w:t>, namespaceElementType());</w:t>
+      </w:r>
+    </w:p>
+    <w:p>
+      <w:pPr>
+        <w:pStyle w:val="programcode"/>
+      </w:pPr>
+      <w:r>
+        <w:rPr>
+          <w:color w:val="000000"/>
+        </w:rPr>
+        <w:tab/>
+      </w:r>
+      <w:r>
+        <w:rPr>
+          <w:color w:val="000000"/>
+        </w:rPr>
+        <w:tab/>
+        <w:t>acceptor.acceptDefaultHighlighting(</w:t>
+      </w:r>
+      <w:r>
+        <w:rPr>
+          <w:i/>
+          <w:iCs/>
+          <w:color w:val="0000C0"/>
+        </w:rPr>
+        <w:t>NAMESPACE_SEPARATOR</w:t>
+      </w:r>
+      <w:r>
+        <w:rPr>
+          <w:i/>
+          <w:iCs/>
+          <w:color w:val="0000C0"/>
+        </w:rPr>
+        <w:t>_</w:t>
+      </w:r>
+      <w:r>
+        <w:rPr>
+          <w:i/>
+          <w:iCs/>
+          <w:color w:val="0000C0"/>
+        </w:rPr>
+        <w:t>ID</w:t>
+      </w:r>
+      <w:r>
+        <w:rPr>
+          <w:color w:val="000000"/>
+        </w:rPr>
+        <w:t xml:space="preserve">, </w:t>
+      </w:r>
+      <w:r>
+        <w:rPr>
+          <w:color w:val="2A00FF"/>
+        </w:rPr>
+        <w:t>"NamespaceSeparator"</w:t>
+      </w:r>
+      <w:r>
+        <w:rPr>
+          <w:color w:val="000000"/>
+        </w:rPr>
+        <w:t>, namespaceSeparatorType());</w:t>
+      </w:r>
+    </w:p>
+    <w:p>
+      <w:pPr>
+        <w:pStyle w:val="programcode"/>
+        <w:rPr>
+          <w:color w:val="000000"/>
+        </w:rPr>
+      </w:pPr>
+      <w:r>
+        <w:rPr>
+          <w:color w:val="000000"/>
+        </w:rPr>
+        <w:tab/>
+        <w:t>}</w:t>
+      </w:r>
+    </w:p>
+    <w:p>
+      <w:pPr>
+        <w:pStyle w:val="programcode"/>
+        <w:rPr>
+          <w:color w:val="000000"/>
+        </w:rPr>
+      </w:pPr>
+    </w:p>
+    <w:p>
+      <w:pPr>
+        <w:pStyle w:val="programcode"/>
+        <w:rPr>
+          <w:rFonts w:ascii="Times New Roman" w:hAnsi="Times New Roman"/>
+          <w:color w:val="000000"/>
+        </w:rPr>
+      </w:pPr>
+      <w:r>
+        <w:rPr>
+          <w:rFonts w:ascii="Times New Roman" w:hAnsi="Times New Roman"/>
+          <w:color w:val="000000"/>
+        </w:rPr>
+        <w:t>In order to</w:t>
+      </w:r>
+      <w:r>
+        <w:rPr>
+          <w:rFonts w:ascii="Times New Roman" w:hAnsi="Times New Roman"/>
+          <w:color w:val="000000"/>
+        </w:rPr>
+        <w:t xml:space="preserve"> register the components within the IDE, in the class MetavocUIModule, the following methods have to be added:</w:t>
+      </w:r>
+    </w:p>
+    <w:p>
+      <w:pPr>
+        <w:pStyle w:val="programcode"/>
+        <w:rPr>
+          <w:rFonts w:ascii="Times New Roman" w:hAnsi="Times New Roman"/>
+          <w:color w:val="000000"/>
+        </w:rPr>
+      </w:pPr>
+    </w:p>
+    <w:p>
+      <w:pPr>
+        <w:pStyle w:val="programcode"/>
+      </w:pPr>
+      <w:r>
+        <w:rPr>
+          <w:color w:val="000000"/>
+        </w:rPr>
+        <w:tab/>
+      </w:r>
+      <w:r>
+        <w:t>//bind the calculator in the existing UI</w:t>
+      </w:r>
+    </w:p>
+    <w:p>
+      <w:pPr>
+        <w:pStyle w:val="programcode"/>
+      </w:pPr>
+      <w:r>
+        <w:rPr>
+          <w:color w:val="000000"/>
+        </w:rPr>
+        <w:tab/>
+      </w:r>
+      <w:r>
+        <w:rPr>
+          <w:b/>
+          <w:bCs/>
+          <w:color w:val="7F0055"/>
+        </w:rPr>
+        <w:t>public</w:t>
+      </w:r>
+      <w:r>
+        <w:rPr>
+          <w:color w:val="000000"/>
+        </w:rPr>
+        <w:t xml:space="preserve"> Class&lt;? </w:t>
+      </w:r>
+      <w:r>
+        <w:rPr>
+          <w:b/>
+          <w:bCs/>
+          <w:color w:val="7F0055"/>
+        </w:rPr>
+        <w:t>extends</w:t>
+      </w:r>
+      <w:r>
+        <w:rPr>
+          <w:color w:val="000000"/>
+        </w:rPr>
+        <w:t xml:space="preserve"> org.eclipse.xtext.ui.common.editor.syntaxcoloring.ISemanticHighlightingCalculator&gt; bindSemanticHighlightingCalculator() {</w:t>
+      </w:r>
+    </w:p>
+    <w:p>
+      <w:pPr>
+        <w:pStyle w:val="programcode"/>
+      </w:pPr>
+      <w:r>
+        <w:rPr>
+          <w:color w:val="000000"/>
+        </w:rPr>
+        <w:tab/>
+      </w:r>
+      <w:r>
+        <w:rPr>
+          <w:color w:val="000000"/>
+        </w:rPr>
+        <w:tab/>
+      </w:r>
+      <w:r>
+        <w:rPr>
+          <w:b/>
+          <w:bCs/>
+          <w:color w:val="7F0055"/>
+        </w:rPr>
+        <w:t>return</w:t>
+      </w:r>
+      <w:r>
+        <w:rPr>
+          <w:color w:val="000000"/>
+        </w:rPr>
+        <w:t xml:space="preserve"> MetavocSemanticHighlightingCalculator.</w:t>
+      </w:r>
+      <w:r>
+        <w:rPr>
+          <w:b/>
+          <w:bCs/>
+          <w:color w:val="7F0055"/>
+        </w:rPr>
+        <w:t>class</w:t>
+      </w:r>
+      <w:r>
+        <w:rPr>
+          <w:color w:val="000000"/>
+        </w:rPr>
+        <w:t>;</w:t>
+      </w:r>
+    </w:p>
+    <w:p>
+      <w:pPr>
+        <w:pStyle w:val="programcode"/>
+      </w:pPr>
+      <w:r>
+        <w:rPr>
+          <w:color w:val="000000"/>
+        </w:rPr>
+        <w:tab/>
+        <w:t>}</w:t>
+      </w:r>
+    </w:p>
+    <w:p>
+      <w:pPr>
+        <w:pStyle w:val="programcode"/>
+      </w:pPr>
+    </w:p>
+    <w:p>
+      <w:pPr>
+        <w:pStyle w:val="programcode"/>
+      </w:pPr>
+      <w:r>
+        <w:rPr>
+          <w:color w:val="000000"/>
+        </w:rPr>
+        <w:tab/>
+      </w:r>
+      <w:r>
+        <w:t>//bind the configuration in the existing UI</w:t>
+      </w:r>
+    </w:p>
+    <w:p>
+      <w:pPr>
+        <w:pStyle w:val="programcode"/>
+      </w:pPr>
+      <w:r>
+        <w:rPr>
+          <w:color w:val="000000"/>
+        </w:rPr>
+        <w:tab/>
+      </w:r>
+      <w:r>
+        <w:rPr>
+          <w:b/>
+          <w:bCs/>
+          <w:color w:val="7F0055"/>
+        </w:rPr>
+        <w:t>public</w:t>
+      </w:r>
+      <w:r>
+        <w:rPr>
+          <w:color w:val="000000"/>
+        </w:rPr>
+        <w:t xml:space="preserve"> Class&lt;? </w:t>
+      </w:r>
+      <w:r>
+        <w:rPr>
+          <w:b/>
+          <w:bCs/>
+          <w:color w:val="7F0055"/>
+        </w:rPr>
+        <w:t>extends</w:t>
+      </w:r>
+      <w:r>
+        <w:rPr>
+          <w:color w:val="000000"/>
+        </w:rPr>
+        <w:t xml:space="preserve"> org.eclipse.xtext.ui.common.editor.syntaxcoloring.ISemanticHighlightingConfiguration&gt; bindSemanticConfiguration() {</w:t>
+      </w:r>
+    </w:p>
+    <w:p>
+      <w:pPr>
+        <w:pStyle w:val="programcode"/>
+      </w:pPr>
+      <w:r>
+        <w:rPr>
+          <w:color w:val="000000"/>
+        </w:rPr>
+        <w:tab/>
+      </w:r>
+      <w:r>
+        <w:rPr>
+          <w:color w:val="000000"/>
+        </w:rPr>
+        <w:tab/>
+      </w:r>
+      <w:r>
+        <w:rPr>
+          <w:b/>
+          <w:bCs/>
+          <w:color w:val="7F0055"/>
+        </w:rPr>
+        <w:t>return</w:t>
+      </w:r>
+      <w:r>
+        <w:rPr>
+          <w:color w:val="000000"/>
+        </w:rPr>
+        <w:t xml:space="preserve"> MetavocSemanticHighlightingConfiguration.</w:t>
+      </w:r>
+      <w:r>
+        <w:rPr>
+          <w:b/>
+          <w:bCs/>
+          <w:color w:val="7F0055"/>
+        </w:rPr>
+        <w:t>class</w:t>
+      </w:r>
+      <w:r>
+        <w:rPr>
+          <w:color w:val="000000"/>
+        </w:rPr>
+        <w:t>;</w:t>
+      </w:r>
+    </w:p>
+    <w:p>
+      <w:pPr>
+        <w:pStyle w:val="programcode"/>
+        <w:rPr>
+          <w:color w:val="000000"/>
+        </w:rPr>
+      </w:pPr>
+      <w:r>
+        <w:rPr>
+          <w:color w:val="000000"/>
+        </w:rPr>
+        <w:tab/>
+        <w:t>}</w:t>
+      </w:r>
+    </w:p>
+    <w:p>
+      <w:pPr>
+        <w:pStyle w:val="programcode"/>
+        <w:rPr>
+          <w:color w:val="000000"/>
+        </w:rPr>
+      </w:pPr>
+    </w:p>
+    <w:p>
+      <w:pPr>
+        <w:pStyle w:val="programcode"/>
+        <w:rPr>
+          <w:rFonts w:ascii="Times New Roman" w:hAnsi="Times New Roman"/>
+          <w:color w:val="000000"/>
+        </w:rPr>
+      </w:pPr>
+      <w:r>
+        <w:rPr>
+          <w:rFonts w:ascii="Times New Roman" w:hAnsi="Times New Roman"/>
+          <w:color w:val="000000"/>
+        </w:rPr>
+        <w:t xml:space="preserve">The result is </w:t>
+      </w:r>
+      <w:r>
+        <w:rPr>
+          <w:rFonts w:ascii="Times New Roman" w:hAnsi="Times New Roman"/>
+          <w:color w:val="000000"/>
+        </w:rPr>
+        <w:t>showed in Fig.2.</w:t>
+      </w:r>
+    </w:p>
+    <w:p>
+      <w:pPr>
+        <w:pStyle w:val="programcode"/>
+        <w:rPr>
+          <w:rFonts w:ascii="Times New Roman" w:hAnsi="Times New Roman"/>
+          <w:color w:val="000000"/>
+        </w:rPr>
+      </w:pPr>
+    </w:p>
+    <w:p>
+      <w:pPr>
+        <w:pStyle w:val="programcode"/>
+        <w:rPr>
+          <w:rFonts w:ascii="Times New Roman" w:hAnsi="Times New Roman"/>
+          <w:color w:val="000000"/>
+        </w:rPr>
+      </w:pPr>
+    </w:p>
+    <w:p>
+      <w:pPr>
+        <w:pStyle w:val="programcode"/>
+        <w:rPr>
+          <w:rFonts w:ascii="Times New Roman" w:hAnsi="Times New Roman"/>
+          <w:color w:val="000000"/>
+        </w:rPr>
+      </w:pPr>
+    </w:p>
+    <w:p>
+      <w:pPr>
+        <w:pStyle w:val="programcode"/>
+        <w:rPr>
+          <w:rFonts w:ascii="Times New Roman" w:hAnsi="Times New Roman"/>
+          <w:color w:val="000000"/>
+        </w:rPr>
+      </w:pPr>
+    </w:p>
+    <w:p>
+      <w:pPr>
+        <w:pStyle w:val="programcode"/>
+        <w:rPr>
+          <w:rFonts w:ascii="Times New Roman" w:hAnsi="Times New Roman"/>
+          <w:color w:val="000000"/>
+        </w:rPr>
+      </w:pPr>
+    </w:p>
+    <w:p>
+      <w:pPr>
+        <w:pStyle w:val="programcode"/>
+        <w:rPr>
+          <w:rFonts w:ascii="Times New Roman" w:hAnsi="Times New Roman"/>
+          <w:color w:val="000000"/>
+        </w:rPr>
+      </w:pPr>
+    </w:p>
+    <w:p>
+      <w:pPr>
+        <w:pStyle w:val="image"/>
+      </w:pPr>
+      <w:r>
+        <w:rPr>
+          <w:noProof/>
+          <w:lang w:eastAsia="en-US"/>
+        </w:rPr>
+        <w:lastRenderedPageBreak/>
+        <w:drawing>
+          <wp:inline distT="0" distB="0" distL="0" distR="0">
+            <wp:extent cx="3200400" cy="1619250"/>
+            <wp:effectExtent l="19050" t="0" r="0" b="0"/>
+            <wp:docPr id="2" name="Picture 2" descr="D:\Workplace\highlighting.png"/>
+            <wp:cNvGraphicFramePr>
+              <a:graphicFrameLocks xmlns:a="http://schemas.openxmlformats.org/drawingml/2006/main" noChangeAspect="1"/>
+            </wp:cNvGraphicFramePr>
+            <a:graphic xmlns:a="http://schemas.openxmlformats.org/drawingml/2006/main">
+              <a:graphicData uri="http://schemas.openxmlformats.org/drawingml/2006/picture">
+                <pic:pic xmlns:pic="http://schemas.openxmlformats.org/drawingml/2006/picture">
+                  <pic:nvPicPr>
+                    <pic:cNvPr id="0" name="Picture 2" descr="D:\Workplace\highlighting.png"/>
+                    <pic:cNvPicPr>
+                      <a:picLocks noChangeAspect="1" noChangeArrowheads="1"/>
+                    </pic:cNvPicPr>
+                  </pic:nvPicPr>
+                  <pic:blipFill>
+                    <a:blip r:embed="rId14"/>
+                    <a:srcRect/>
+                    <a:stretch>
+                      <a:fillRect/>
+                    </a:stretch>
+                  </pic:blipFill>
+                  <pic:spPr bwMode="auto">
+                    <a:xfrm>
+                      <a:off x="0" y="0"/>
+                      <a:ext cx="3200400" cy="1619250"/>
+                    </a:xfrm>
+                    <a:prstGeom prst="rect">
+                      <a:avLst/>
+                    </a:prstGeom>
+                    <a:noFill/>
+                    <a:ln w="9525">
+                      <a:noFill/>
+                      <a:miter lim="800000"/>
+                      <a:headEnd/>
+                      <a:tailEnd/>
+                    </a:ln>
+                  </pic:spPr>
+                </pic:pic>
+              </a:graphicData>
+            </a:graphic>
+          </wp:inline>
+        </w:drawing>
+      </w:r>
+    </w:p>
+    <w:p>
+      <w:pPr>
+        <w:pStyle w:val="figurecaption"/>
+      </w:pPr>
+      <w:r>
+        <w:rPr>
+          <w:b/>
+        </w:rPr>
+        <w:t xml:space="preserve">Fig. </w:t>
+      </w:r>
+      <w:fldSimple w:instr=" SEQ &quot;Figure&quot; \* MERGEFORMAT ">
+        <w:r>
+          <w:rPr>
+            <w:b/>
+            <w:noProof/>
+          </w:rPr>
+          <w:t>2</w:t>
+        </w:r>
+      </w:fldSimple>
+      <w:r>
+        <w:rPr>
+          <w:b/>
+        </w:rPr>
+        <w:t>.</w:t>
+      </w:r>
+      <w:r>
+        <w:t xml:space="preserve"> Semantic highlighting</w:t>
+      </w:r>
+    </w:p>
+    <w:p>
+      <w:pPr>
+        <w:pStyle w:val="heading20"/>
+      </w:pPr>
+      <w:r>
+        <w:t>Content assist extension</w:t>
+      </w:r>
     </w:p>
     <w:p>
       <w:pPr>
         <w:pStyle w:val="heading10"/>
       </w:pPr>
       <w:r>
+        <w:t xml:space="preserve">UI </w:t>
+      </w:r>
+      <w:r>
         <w:t>Plug</w:t>
       </w:r>
       <w:r>
@@ -228,15 +2076,15 @@
     </w:p>
     <w:p>
       <w:r>
+        <w:t xml:space="preserve">To create a </w:t>
+      </w:r>
+      <w:r>
+        <w:t>simple RDF/XML document, Model interface have to be used. ModelMem class creates a RDF model into memory. This class extends ModelCom class that contains all the methods for models’ usage. The ModelRDB class is used to manipulate those RDF models that are stored into relational databases as MySQL, Oracle or PostgreSQL. Against ModelMem models, the ModelsRDB models are persistent.</w:t>
+      </w:r>
+    </w:p>
+    <w:p>
+      <w:r>
         <w:lastRenderedPageBreak/>
-        <w:t xml:space="preserve">To create a </w:t>
-      </w:r>
-      <w:r>
-        <w:t>simple RDF/XML document, Model interface have to be used. ModelMem class creates a RDF model into memory. This class extends ModelCom class that contains all the methods for models’ usage. The ModelRDB class is used to manipulate those RDF models that are stored into relational databases as MySQL, Oracle or PostgreSQL. Against ModelMem models, the ModelsRDB models are persistent.</w:t>
-      </w:r>
-    </w:p>
-    <w:p>
-      <w:r>
         <w:t>RDF models are directly accessed through iterators: NodeIterator (for generic nodes – also resources and literals), ResIterator and StmtIterator.</w:t>
       </w:r>
     </w:p>
@@ -573,7 +2421,6 @@
     </w:p>
     <w:p>
       <w:r>
-        <w:lastRenderedPageBreak/>
         <w:t xml:space="preserve">For output file name, parser uses a template: File + id + xml extension. For example, being given as input the </w:t>
       </w:r>
       <w:r>
@@ -808,6 +2655,7 @@
           <w:rFonts w:ascii="Times New Roman" w:hAnsi="Times New Roman" w:cs="Times New Roman"/>
           <w:color w:val="auto"/>
         </w:rPr>
+        <w:lastRenderedPageBreak/>
         <w:t> </w:t>
       </w:r>
       <w:r>
@@ -1087,6 +2935,14 @@
         <w:pStyle w:val="heading10"/>
       </w:pPr>
       <w:r>
+        <w:t>Editor</w:t>
+      </w:r>
+    </w:p>
+    <w:p>
+      <w:pPr>
+        <w:pStyle w:val="heading10"/>
+      </w:pPr>
+      <w:r>
         <w:t>Conclusion</w:t>
       </w:r>
     </w:p>
@@ -1100,19 +2956,12 @@
     </w:p>
     <w:p>
       <w:pPr>
-        <w:numPr>
-          <w:ilvl w:val="0"/>
-          <w:numId w:val="45"/>
-        </w:numPr>
-        <w:overflowPunct/>
-        <w:autoSpaceDE/>
-        <w:autoSpaceDN/>
-        <w:adjustRightInd/>
-        <w:spacing w:before="100" w:beforeAutospacing="1" w:after="100" w:afterAutospacing="1" w:line="240" w:lineRule="auto"/>
-        <w:jc w:val="left"/>
-        <w:textAlignment w:val="auto"/>
-      </w:pPr>
-      <w:hyperlink r:id="rId9" w:history="1">
+        <w:pStyle w:val="referenceitem"/>
+      </w:pPr>
+      <w:r>
+        <w:t xml:space="preserve">[1] </w:t>
+      </w:r>
+      <w:hyperlink r:id="rId15" w:history="1">
         <w:r>
           <w:rPr>
             <w:rStyle w:val="Hyperlink"/>
@@ -1126,19 +2975,15 @@
     </w:p>
     <w:p>
       <w:pPr>
-        <w:numPr>
-          <w:ilvl w:val="0"/>
-          <w:numId w:val="45"/>
-        </w:numPr>
-        <w:overflowPunct/>
-        <w:autoSpaceDE/>
-        <w:autoSpaceDN/>
-        <w:adjustRightInd/>
-        <w:spacing w:before="100" w:beforeAutospacing="1" w:after="100" w:afterAutospacing="1" w:line="240" w:lineRule="auto"/>
-        <w:jc w:val="left"/>
-        <w:textAlignment w:val="auto"/>
-      </w:pPr>
-      <w:hyperlink r:id="rId10" w:history="1">
+        <w:pStyle w:val="referenceitem"/>
+      </w:pPr>
+      <w:r>
+        <w:t>[2]</w:t>
+      </w:r>
+      <w:r>
+        <w:t xml:space="preserve"> </w:t>
+      </w:r>
+      <w:hyperlink r:id="rId16" w:history="1">
         <w:r>
           <w:rPr>
             <w:rStyle w:val="Hyperlink"/>
@@ -1146,25 +2991,15 @@
           <w:t>http://www.vogella.de/articles/EclipsePlugIn/article.html</w:t>
         </w:r>
       </w:hyperlink>
-      <w:r>
-        <w:t xml:space="preserve"> </w:t>
-      </w:r>
-    </w:p>
-    <w:p>
-      <w:pPr>
-        <w:numPr>
-          <w:ilvl w:val="0"/>
-          <w:numId w:val="45"/>
-        </w:numPr>
-        <w:overflowPunct/>
-        <w:autoSpaceDE/>
-        <w:autoSpaceDN/>
-        <w:adjustRightInd/>
-        <w:spacing w:before="100" w:beforeAutospacing="1" w:after="100" w:afterAutospacing="1" w:line="240" w:lineRule="auto"/>
-        <w:jc w:val="left"/>
-        <w:textAlignment w:val="auto"/>
-      </w:pPr>
-      <w:hyperlink r:id="rId11" w:history="1">
+    </w:p>
+    <w:p>
+      <w:pPr>
+        <w:pStyle w:val="referenceitem"/>
+      </w:pPr>
+      <w:r>
+        <w:t xml:space="preserve">[3] </w:t>
+      </w:r>
+      <w:hyperlink r:id="rId17" w:history="1">
         <w:r>
           <w:rPr>
             <w:rStyle w:val="Hyperlink"/>
@@ -1179,12 +3014,11 @@
     <w:p>
       <w:pPr>
         <w:pStyle w:val="referenceitem"/>
-        <w:numPr>
-          <w:ilvl w:val="0"/>
-          <w:numId w:val="45"/>
-        </w:numPr>
-      </w:pPr>
-      <w:hyperlink r:id="rId12" w:history="1">
+      </w:pPr>
+      <w:r>
+        <w:t xml:space="preserve">[4] </w:t>
+      </w:r>
+      <w:hyperlink r:id="rId18" w:history="1">
         <w:r>
           <w:rPr>
             <w:rStyle w:val="Hyperlink"/>
@@ -1195,17 +3029,15 @@
     </w:p>
     <w:p>
       <w:pPr>
-        <w:pStyle w:val="p1a"/>
-        <w:numPr>
-          <w:ilvl w:val="0"/>
-          <w:numId w:val="45"/>
-        </w:numPr>
-      </w:pPr>
-      <w:hyperlink r:id="rId13" w:history="1">
+        <w:pStyle w:val="referenceitem"/>
+      </w:pPr>
+      <w:r>
+        <w:t xml:space="preserve">[5] </w:t>
+      </w:r>
+      <w:hyperlink r:id="rId19" w:history="1">
         <w:r>
           <w:rPr>
             <w:rStyle w:val="Hyperlink"/>
-            <w:sz w:val="18"/>
           </w:rPr>
           <w:t>http://jena.sourceforge.net/IO/iohowto.html</w:t>
         </w:r>
@@ -1213,19 +3045,12 @@
     </w:p>
     <w:p>
       <w:pPr>
-        <w:numPr>
-          <w:ilvl w:val="0"/>
-          <w:numId w:val="45"/>
-        </w:numPr>
-        <w:overflowPunct/>
-        <w:autoSpaceDE/>
-        <w:autoSpaceDN/>
-        <w:adjustRightInd/>
-        <w:spacing w:before="100" w:beforeAutospacing="1" w:after="100" w:afterAutospacing="1" w:line="240" w:lineRule="auto"/>
-        <w:jc w:val="left"/>
-        <w:textAlignment w:val="auto"/>
-      </w:pPr>
-      <w:hyperlink r:id="rId14" w:history="1">
+        <w:pStyle w:val="referenceitem"/>
+      </w:pPr>
+      <w:r>
+        <w:t xml:space="preserve">[6] </w:t>
+      </w:r>
+      <w:hyperlink r:id="rId20" w:history="1">
         <w:r>
           <w:rPr>
             <w:rStyle w:val="Hyperlink"/>
@@ -1236,19 +3061,12 @@
     </w:p>
     <w:p>
       <w:pPr>
-        <w:numPr>
-          <w:ilvl w:val="0"/>
-          <w:numId w:val="45"/>
-        </w:numPr>
-        <w:overflowPunct/>
-        <w:autoSpaceDE/>
-        <w:autoSpaceDN/>
-        <w:adjustRightInd/>
-        <w:spacing w:before="100" w:beforeAutospacing="1" w:after="100" w:afterAutospacing="1" w:line="240" w:lineRule="auto"/>
-        <w:jc w:val="left"/>
-        <w:textAlignment w:val="auto"/>
-      </w:pPr>
-      <w:hyperlink r:id="rId15" w:history="1">
+        <w:pStyle w:val="referenceitem"/>
+      </w:pPr>
+      <w:r>
+        <w:t xml:space="preserve">[7] </w:t>
+      </w:r>
+      <w:hyperlink r:id="rId21" w:history="1">
         <w:r>
           <w:rPr>
             <w:rStyle w:val="Hyperlink"/>
@@ -1259,19 +3077,12 @@
     </w:p>
     <w:p>
       <w:pPr>
-        <w:numPr>
-          <w:ilvl w:val="0"/>
-          <w:numId w:val="45"/>
-        </w:numPr>
-        <w:overflowPunct/>
-        <w:autoSpaceDE/>
-        <w:autoSpaceDN/>
-        <w:adjustRightInd/>
-        <w:spacing w:before="100" w:beforeAutospacing="1" w:after="100" w:afterAutospacing="1" w:line="240" w:lineRule="auto"/>
-        <w:jc w:val="left"/>
-        <w:textAlignment w:val="auto"/>
-      </w:pPr>
-      <w:hyperlink r:id="rId16" w:history="1">
+        <w:pStyle w:val="referenceitem"/>
+      </w:pPr>
+      <w:r>
+        <w:t xml:space="preserve">[8] </w:t>
+      </w:r>
+      <w:hyperlink r:id="rId22" w:history="1">
         <w:r>
           <w:rPr>
             <w:rStyle w:val="Hyperlink"/>
@@ -1282,19 +3093,12 @@
     </w:p>
     <w:p>
       <w:pPr>
-        <w:numPr>
-          <w:ilvl w:val="0"/>
-          <w:numId w:val="45"/>
-        </w:numPr>
-        <w:overflowPunct/>
-        <w:autoSpaceDE/>
-        <w:autoSpaceDN/>
-        <w:adjustRightInd/>
-        <w:spacing w:before="100" w:beforeAutospacing="1" w:after="100" w:afterAutospacing="1" w:line="240" w:lineRule="auto"/>
-        <w:jc w:val="left"/>
-        <w:textAlignment w:val="auto"/>
-      </w:pPr>
-      <w:hyperlink r:id="rId17" w:history="1">
+        <w:pStyle w:val="referenceitem"/>
+      </w:pPr>
+      <w:r>
+        <w:t xml:space="preserve">[9] </w:t>
+      </w:r>
+      <w:hyperlink r:id="rId23" w:history="1">
         <w:r>
           <w:rPr>
             <w:rStyle w:val="Hyperlink"/>
@@ -1305,19 +3109,12 @@
     </w:p>
     <w:p>
       <w:pPr>
-        <w:numPr>
-          <w:ilvl w:val="0"/>
-          <w:numId w:val="45"/>
-        </w:numPr>
-        <w:overflowPunct/>
-        <w:autoSpaceDE/>
-        <w:autoSpaceDN/>
-        <w:adjustRightInd/>
-        <w:spacing w:before="100" w:beforeAutospacing="1" w:after="100" w:afterAutospacing="1" w:line="240" w:lineRule="auto"/>
-        <w:jc w:val="left"/>
-        <w:textAlignment w:val="auto"/>
-      </w:pPr>
-      <w:hyperlink r:id="rId18" w:history="1">
+        <w:pStyle w:val="referenceitem"/>
+      </w:pPr>
+      <w:r>
+        <w:t xml:space="preserve">[10] </w:t>
+      </w:r>
+      <w:hyperlink r:id="rId24" w:history="1">
         <w:r>
           <w:rPr>
             <w:rStyle w:val="Hyperlink"/>
@@ -1328,21 +3125,32 @@
     </w:p>
     <w:p>
       <w:pPr>
-        <w:numPr>
-          <w:ilvl w:val="0"/>
-          <w:numId w:val="45"/>
-        </w:numPr>
+        <w:pStyle w:val="referenceitem"/>
+      </w:pPr>
+      <w:r>
+        <w:t xml:space="preserve">[11] </w:t>
+      </w:r>
+      <w:hyperlink r:id="rId25" w:history="1">
+        <w:r>
+          <w:rPr>
+            <w:rStyle w:val="Hyperlink"/>
+          </w:rPr>
+          <w:t>http://www.java-forums.org/swt/9751-swt-list-example-demonstration.html</w:t>
+        </w:r>
+      </w:hyperlink>
+    </w:p>
+    <w:p>
+      <w:pPr>
         <w:overflowPunct/>
         <w:autoSpaceDE/>
         <w:autoSpaceDN/>
         <w:adjustRightInd/>
         <w:spacing w:before="100" w:beforeAutospacing="1" w:after="100" w:afterAutospacing="1" w:line="240" w:lineRule="auto"/>
+        <w:ind w:left="720" w:firstLine="0"/>
         <w:jc w:val="left"/>
         <w:textAlignment w:val="auto"/>
       </w:pPr>
     </w:p>
-    <w:p/>
-    <w:p/>
     <w:p>
       <w:pPr>
         <w:pStyle w:val="p1a"/>
@@ -1359,8 +3167,8 @@
       </w:pPr>
     </w:p>
     <w:sectPr>
-      <w:headerReference w:type="even" r:id="rId19"/>
-      <w:headerReference w:type="default" r:id="rId20"/>
+      <w:headerReference w:type="even" r:id="rId26"/>
+      <w:headerReference w:type="default" r:id="rId27"/>
       <w:pgSz w:w="11906" w:h="16838" w:code="9"/>
       <w:pgMar w:top="2948" w:right="2495" w:bottom="2948" w:left="2495" w:header="2381" w:footer="709" w:gutter="0"/>
       <w:cols w:space="708"/>
@@ -5344,7 +7152,2399 @@
       <w:bCs/>
     </w:rPr>
   </w:style>
+  <w:style w:type="paragraph" w:styleId="BalloonText">
+    <w:name w:val="Balloon Text"/>
+    <w:basedOn w:val="Normal"/>
+    <w:link w:val="BalloonTextChar"/>
+    <w:rsid w:val="00042F1A"/>
+    <w:pPr>
+      <w:spacing w:line="240" w:lineRule="auto"/>
+    </w:pPr>
+    <w:rPr>
+      <w:rFonts w:ascii="Tahoma" w:hAnsi="Tahoma" w:cs="Tahoma"/>
+      <w:sz w:val="16"/>
+      <w:szCs w:val="16"/>
+    </w:rPr>
+  </w:style>
+  <w:style w:type="character" w:customStyle="1" w:styleId="BalloonTextChar">
+    <w:name w:val="Balloon Text Char"/>
+    <w:basedOn w:val="DefaultParagraphFont"/>
+    <w:link w:val="BalloonText"/>
+    <w:rsid w:val="00042F1A"/>
+    <w:rPr>
+      <w:rFonts w:ascii="Tahoma" w:hAnsi="Tahoma" w:cs="Tahoma"/>
+      <w:sz w:val="16"/>
+      <w:szCs w:val="16"/>
+      <w:lang w:val="en-US"/>
+    </w:rPr>
+  </w:style>
 </w:styles>
+</file>
+
+<file path=word/diagrams/colors1.xml><?xml version="1.0" encoding="utf-8"?>
+<dgm:colorsDef xmlns:dgm="http://schemas.openxmlformats.org/drawingml/2006/diagram" xmlns:a="http://schemas.openxmlformats.org/drawingml/2006/main" uniqueId="urn:microsoft.com/office/officeart/2005/8/colors/accent1_2">
+  <dgm:title val=""/>
+  <dgm:desc val=""/>
+  <dgm:catLst>
+    <dgm:cat type="accent1" pri="11200"/>
+  </dgm:catLst>
+  <dgm:styleLbl name="node0">
+    <dgm:fillClrLst meth="repeat">
+      <a:schemeClr val="accent1"/>
+    </dgm:fillClrLst>
+    <dgm:linClrLst meth="repeat">
+      <a:schemeClr val="lt1"/>
+    </dgm:linClrLst>
+    <dgm:effectClrLst/>
+    <dgm:txLinClrLst/>
+    <dgm:txFillClrLst/>
+    <dgm:txEffectClrLst/>
+  </dgm:styleLbl>
+  <dgm:styleLbl name="alignNode1">
+    <dgm:fillClrLst meth="repeat">
+      <a:schemeClr val="accent1"/>
+    </dgm:fillClrLst>
+    <dgm:linClrLst meth="repeat">
+      <a:schemeClr val="accent1"/>
+    </dgm:linClrLst>
+    <dgm:effectClrLst/>
+    <dgm:txLinClrLst/>
+    <dgm:txFillClrLst/>
+    <dgm:txEffectClrLst/>
+  </dgm:styleLbl>
+  <dgm:styleLbl name="node1">
+    <dgm:fillClrLst meth="repeat">
+      <a:schemeClr val="accent1"/>
+    </dgm:fillClrLst>
+    <dgm:linClrLst meth="repeat">
+      <a:schemeClr val="lt1"/>
+    </dgm:linClrLst>
+    <dgm:effectClrLst/>
+    <dgm:txLinClrLst/>
+    <dgm:txFillClrLst/>
+    <dgm:txEffectClrLst/>
+  </dgm:styleLbl>
+  <dgm:styleLbl name="lnNode1">
+    <dgm:fillClrLst meth="repeat">
+      <a:schemeClr val="accent1"/>
+    </dgm:fillClrLst>
+    <dgm:linClrLst meth="repeat">
+      <a:schemeClr val="lt1"/>
+    </dgm:linClrLst>
+    <dgm:effectClrLst/>
+    <dgm:txLinClrLst/>
+    <dgm:txFillClrLst/>
+    <dgm:txEffectClrLst/>
+  </dgm:styleLbl>
+  <dgm:styleLbl name="vennNode1">
+    <dgm:fillClrLst meth="repeat">
+      <a:schemeClr val="accent1">
+        <a:alpha val="50000"/>
+      </a:schemeClr>
+    </dgm:fillClrLst>
+    <dgm:linClrLst meth="repeat">
+      <a:schemeClr val="lt1"/>
+    </dgm:linClrLst>
+    <dgm:effectClrLst/>
+    <dgm:txLinClrLst/>
+    <dgm:txFillClrLst/>
+    <dgm:txEffectClrLst/>
+  </dgm:styleLbl>
+  <dgm:styleLbl name="node2">
+    <dgm:fillClrLst meth="repeat">
+      <a:schemeClr val="accent1"/>
+    </dgm:fillClrLst>
+    <dgm:linClrLst meth="repeat">
+      <a:schemeClr val="lt1"/>
+    </dgm:linClrLst>
+    <dgm:effectClrLst/>
+    <dgm:txLinClrLst/>
+    <dgm:txFillClrLst/>
+    <dgm:txEffectClrLst/>
+  </dgm:styleLbl>
+  <dgm:styleLbl name="node3">
+    <dgm:fillClrLst meth="repeat">
+      <a:schemeClr val="accent1"/>
+    </dgm:fillClrLst>
+    <dgm:linClrLst meth="repeat">
+      <a:schemeClr val="lt1"/>
+    </dgm:linClrLst>
+    <dgm:effectClrLst/>
+    <dgm:txLinClrLst/>
+    <dgm:txFillClrLst/>
+    <dgm:txEffectClrLst/>
+  </dgm:styleLbl>
+  <dgm:styleLbl name="node4">
+    <dgm:fillClrLst meth="repeat">
+      <a:schemeClr val="accent1"/>
+    </dgm:fillClrLst>
+    <dgm:linClrLst meth="repeat">
+      <a:schemeClr val="lt1"/>
+    </dgm:linClrLst>
+    <dgm:effectClrLst/>
+    <dgm:txLinClrLst/>
+    <dgm:txFillClrLst/>
+    <dgm:txEffectClrLst/>
+  </dgm:styleLbl>
+  <dgm:styleLbl name="fgImgPlace1">
+    <dgm:fillClrLst meth="repeat">
+      <a:schemeClr val="accent1">
+        <a:tint val="50000"/>
+      </a:schemeClr>
+    </dgm:fillClrLst>
+    <dgm:linClrLst meth="repeat">
+      <a:schemeClr val="lt1"/>
+    </dgm:linClrLst>
+    <dgm:effectClrLst/>
+    <dgm:txLinClrLst/>
+    <dgm:txFillClrLst meth="repeat">
+      <a:schemeClr val="lt1"/>
+    </dgm:txFillClrLst>
+    <dgm:txEffectClrLst/>
+  </dgm:styleLbl>
+  <dgm:styleLbl name="alignImgPlace1">
+    <dgm:fillClrLst meth="repeat">
+      <a:schemeClr val="accent1">
+        <a:tint val="50000"/>
+      </a:schemeClr>
+    </dgm:fillClrLst>
+    <dgm:linClrLst meth="repeat">
+      <a:schemeClr val="lt1"/>
+    </dgm:linClrLst>
+    <dgm:effectClrLst/>
+    <dgm:txLinClrLst/>
+    <dgm:txFillClrLst meth="repeat">
+      <a:schemeClr val="lt1"/>
+    </dgm:txFillClrLst>
+    <dgm:txEffectClrLst/>
+  </dgm:styleLbl>
+  <dgm:styleLbl name="bgImgPlace1">
+    <dgm:fillClrLst meth="repeat">
+      <a:schemeClr val="accent1">
+        <a:tint val="50000"/>
+      </a:schemeClr>
+    </dgm:fillClrLst>
+    <dgm:linClrLst meth="repeat">
+      <a:schemeClr val="lt1"/>
+    </dgm:linClrLst>
+    <dgm:effectClrLst/>
+    <dgm:txLinClrLst/>
+    <dgm:txFillClrLst meth="repeat">
+      <a:schemeClr val="lt1"/>
+    </dgm:txFillClrLst>
+    <dgm:txEffectClrLst/>
+  </dgm:styleLbl>
+  <dgm:styleLbl name="sibTrans2D1">
+    <dgm:fillClrLst meth="repeat">
+      <a:schemeClr val="accent1">
+        <a:tint val="60000"/>
+      </a:schemeClr>
+    </dgm:fillClrLst>
+    <dgm:linClrLst meth="repeat">
+      <a:schemeClr val="accent1">
+        <a:tint val="60000"/>
+      </a:schemeClr>
+    </dgm:linClrLst>
+    <dgm:effectClrLst/>
+    <dgm:txLinClrLst/>
+    <dgm:txFillClrLst/>
+    <dgm:txEffectClrLst/>
+  </dgm:styleLbl>
+  <dgm:styleLbl name="fgSibTrans2D1">
+    <dgm:fillClrLst meth="repeat">
+      <a:schemeClr val="accent1">
+        <a:tint val="60000"/>
+      </a:schemeClr>
+    </dgm:fillClrLst>
+    <dgm:linClrLst meth="repeat">
+      <a:schemeClr val="accent1">
+        <a:tint val="60000"/>
+      </a:schemeClr>
+    </dgm:linClrLst>
+    <dgm:effectClrLst/>
+    <dgm:txLinClrLst/>
+    <dgm:txFillClrLst/>
+    <dgm:txEffectClrLst/>
+  </dgm:styleLbl>
+  <dgm:styleLbl name="bgSibTrans2D1">
+    <dgm:fillClrLst meth="repeat">
+      <a:schemeClr val="accent1">
+        <a:tint val="60000"/>
+      </a:schemeClr>
+    </dgm:fillClrLst>
+    <dgm:linClrLst meth="repeat">
+      <a:schemeClr val="accent1">
+        <a:tint val="60000"/>
+      </a:schemeClr>
+    </dgm:linClrLst>
+    <dgm:effectClrLst/>
+    <dgm:txLinClrLst/>
+    <dgm:txFillClrLst/>
+    <dgm:txEffectClrLst/>
+  </dgm:styleLbl>
+  <dgm:styleLbl name="sibTrans1D1">
+    <dgm:fillClrLst meth="repeat">
+      <a:schemeClr val="accent1"/>
+    </dgm:fillClrLst>
+    <dgm:linClrLst meth="repeat">
+      <a:schemeClr val="accent1"/>
+    </dgm:linClrLst>
+    <dgm:effectClrLst/>
+    <dgm:txLinClrLst/>
+    <dgm:txFillClrLst meth="repeat">
+      <a:schemeClr val="tx1"/>
+    </dgm:txFillClrLst>
+    <dgm:txEffectClrLst/>
+  </dgm:styleLbl>
+  <dgm:styleLbl name="callout">
+    <dgm:fillClrLst meth="repeat">
+      <a:schemeClr val="accent1"/>
+    </dgm:fillClrLst>
+    <dgm:linClrLst meth="repeat">
+      <a:schemeClr val="accent1">
+        <a:tint val="50000"/>
+      </a:schemeClr>
+    </dgm:linClrLst>
+    <dgm:effectClrLst/>
+    <dgm:txLinClrLst/>
+    <dgm:txFillClrLst meth="repeat">
+      <a:schemeClr val="tx1"/>
+    </dgm:txFillClrLst>
+    <dgm:txEffectClrLst/>
+  </dgm:styleLbl>
+  <dgm:styleLbl name="asst0">
+    <dgm:fillClrLst meth="repeat">
+      <a:schemeClr val="accent1"/>
+    </dgm:fillClrLst>
+    <dgm:linClrLst meth="repeat">
+      <a:schemeClr val="lt1"/>
+    </dgm:linClrLst>
+    <dgm:effectClrLst/>
+    <dgm:txLinClrLst/>
+    <dgm:txFillClrLst/>
+    <dgm:txEffectClrLst/>
+  </dgm:styleLbl>
+  <dgm:styleLbl name="asst1">
+    <dgm:fillClrLst meth="repeat">
+      <a:schemeClr val="accent1"/>
+    </dgm:fillClrLst>
+    <dgm:linClrLst meth="repeat">
+      <a:schemeClr val="lt1"/>
+    </dgm:linClrLst>
+    <dgm:effectClrLst/>
+    <dgm:txLinClrLst/>
+    <dgm:txFillClrLst/>
+    <dgm:txEffectClrLst/>
+  </dgm:styleLbl>
+  <dgm:styleLbl name="asst2">
+    <dgm:fillClrLst meth="repeat">
+      <a:schemeClr val="accent1"/>
+    </dgm:fillClrLst>
+    <dgm:linClrLst meth="repeat">
+      <a:schemeClr val="lt1"/>
+    </dgm:linClrLst>
+    <dgm:effectClrLst/>
+    <dgm:txLinClrLst/>
+    <dgm:txFillClrLst/>
+    <dgm:txEffectClrLst/>
+  </dgm:styleLbl>
+  <dgm:styleLbl name="asst3">
+    <dgm:fillClrLst meth="repeat">
+      <a:schemeClr val="accent1"/>
+    </dgm:fillClrLst>
+    <dgm:linClrLst meth="repeat">
+      <a:schemeClr val="lt1"/>
+    </dgm:linClrLst>
+    <dgm:effectClrLst/>
+    <dgm:txLinClrLst/>
+    <dgm:txFillClrLst/>
+    <dgm:txEffectClrLst/>
+  </dgm:styleLbl>
+  <dgm:styleLbl name="asst4">
+    <dgm:fillClrLst meth="repeat">
+      <a:schemeClr val="accent1"/>
+    </dgm:fillClrLst>
+    <dgm:linClrLst meth="repeat">
+      <a:schemeClr val="lt1"/>
+    </dgm:linClrLst>
+    <dgm:effectClrLst/>
+    <dgm:txLinClrLst/>
+    <dgm:txFillClrLst/>
+    <dgm:txEffectClrLst/>
+  </dgm:styleLbl>
+  <dgm:styleLbl name="parChTrans2D1">
+    <dgm:fillClrLst meth="repeat">
+      <a:schemeClr val="accent1">
+        <a:tint val="60000"/>
+      </a:schemeClr>
+    </dgm:fillClrLst>
+    <dgm:linClrLst meth="repeat">
+      <a:schemeClr val="accent1">
+        <a:tint val="60000"/>
+      </a:schemeClr>
+    </dgm:linClrLst>
+    <dgm:effectClrLst/>
+    <dgm:txLinClrLst/>
+    <dgm:txFillClrLst meth="repeat">
+      <a:schemeClr val="lt1"/>
+    </dgm:txFillClrLst>
+    <dgm:txEffectClrLst/>
+  </dgm:styleLbl>
+  <dgm:styleLbl name="parChTrans2D2">
+    <dgm:fillClrLst meth="repeat">
+      <a:schemeClr val="accent1"/>
+    </dgm:fillClrLst>
+    <dgm:linClrLst meth="repeat">
+      <a:schemeClr val="accent1"/>
+    </dgm:linClrLst>
+    <dgm:effectClrLst/>
+    <dgm:txLinClrLst/>
+    <dgm:txFillClrLst meth="repeat">
+      <a:schemeClr val="lt1"/>
+    </dgm:txFillClrLst>
+    <dgm:txEffectClrLst/>
+  </dgm:styleLbl>
+  <dgm:styleLbl name="parChTrans2D3">
+    <dgm:fillClrLst meth="repeat">
+      <a:schemeClr val="accent1"/>
+    </dgm:fillClrLst>
+    <dgm:linClrLst meth="repeat">
+      <a:schemeClr val="accent1"/>
+    </dgm:linClrLst>
+    <dgm:effectClrLst/>
+    <dgm:txLinClrLst/>
+    <dgm:txFillClrLst meth="repeat">
+      <a:schemeClr val="lt1"/>
+    </dgm:txFillClrLst>
+    <dgm:txEffectClrLst/>
+  </dgm:styleLbl>
+  <dgm:styleLbl name="parChTrans2D4">
+    <dgm:fillClrLst meth="repeat">
+      <a:schemeClr val="accent1"/>
+    </dgm:fillClrLst>
+    <dgm:linClrLst meth="repeat">
+      <a:schemeClr val="accent1"/>
+    </dgm:linClrLst>
+    <dgm:effectClrLst/>
+    <dgm:txLinClrLst/>
+    <dgm:txFillClrLst meth="repeat">
+      <a:schemeClr val="lt1"/>
+    </dgm:txFillClrLst>
+    <dgm:txEffectClrLst/>
+  </dgm:styleLbl>
+  <dgm:styleLbl name="parChTrans1D1">
+    <dgm:fillClrLst meth="repeat">
+      <a:schemeClr val="accent1"/>
+    </dgm:fillClrLst>
+    <dgm:linClrLst meth="repeat">
+      <a:schemeClr val="accent1">
+        <a:shade val="60000"/>
+      </a:schemeClr>
+    </dgm:linClrLst>
+    <dgm:effectClrLst/>
+    <dgm:txLinClrLst/>
+    <dgm:txFillClrLst meth="repeat">
+      <a:schemeClr val="tx1"/>
+    </dgm:txFillClrLst>
+    <dgm:txEffectClrLst/>
+  </dgm:styleLbl>
+  <dgm:styleLbl name="parChTrans1D2">
+    <dgm:fillClrLst meth="repeat">
+      <a:schemeClr val="accent1"/>
+    </dgm:fillClrLst>
+    <dgm:linClrLst meth="repeat">
+      <a:schemeClr val="accent1">
+        <a:shade val="60000"/>
+      </a:schemeClr>
+    </dgm:linClrLst>
+    <dgm:effectClrLst/>
+    <dgm:txLinClrLst/>
+    <dgm:txFillClrLst meth="repeat">
+      <a:schemeClr val="tx1"/>
+    </dgm:txFillClrLst>
+    <dgm:txEffectClrLst/>
+  </dgm:styleLbl>
+  <dgm:styleLbl name="parChTrans1D3">
+    <dgm:fillClrLst meth="repeat">
+      <a:schemeClr val="accent1"/>
+    </dgm:fillClrLst>
+    <dgm:linClrLst meth="repeat">
+      <a:schemeClr val="accent1">
+        <a:shade val="80000"/>
+      </a:schemeClr>
+    </dgm:linClrLst>
+    <dgm:effectClrLst/>
+    <dgm:txLinClrLst/>
+    <dgm:txFillClrLst meth="repeat">
+      <a:schemeClr val="tx1"/>
+    </dgm:txFillClrLst>
+    <dgm:txEffectClrLst/>
+  </dgm:styleLbl>
+  <dgm:styleLbl name="parChTrans1D4">
+    <dgm:fillClrLst meth="repeat">
+      <a:schemeClr val="accent1"/>
+    </dgm:fillClrLst>
+    <dgm:linClrLst meth="repeat">
+      <a:schemeClr val="accent1">
+        <a:shade val="80000"/>
+      </a:schemeClr>
+    </dgm:linClrLst>
+    <dgm:effectClrLst/>
+    <dgm:txLinClrLst/>
+    <dgm:txFillClrLst meth="repeat">
+      <a:schemeClr val="tx1"/>
+    </dgm:txFillClrLst>
+    <dgm:txEffectClrLst/>
+  </dgm:styleLbl>
+  <dgm:styleLbl name="fgAcc1">
+    <dgm:fillClrLst meth="repeat">
+      <a:schemeClr val="lt1">
+        <a:alpha val="90000"/>
+      </a:schemeClr>
+    </dgm:fillClrLst>
+    <dgm:linClrLst meth="repeat">
+      <a:schemeClr val="accent1"/>
+    </dgm:linClrLst>
+    <dgm:effectClrLst/>
+    <dgm:txLinClrLst/>
+    <dgm:txFillClrLst meth="repeat">
+      <a:schemeClr val="dk1"/>
+    </dgm:txFillClrLst>
+    <dgm:txEffectClrLst/>
+  </dgm:styleLbl>
+  <dgm:styleLbl name="conFgAcc1">
+    <dgm:fillClrLst meth="repeat">
+      <a:schemeClr val="lt1">
+        <a:alpha val="90000"/>
+      </a:schemeClr>
+    </dgm:fillClrLst>
+    <dgm:linClrLst meth="repeat">
+      <a:schemeClr val="accent1"/>
+    </dgm:linClrLst>
+    <dgm:effectClrLst/>
+    <dgm:txLinClrLst/>
+    <dgm:txFillClrLst meth="repeat">
+      <a:schemeClr val="dk1"/>
+    </dgm:txFillClrLst>
+    <dgm:txEffectClrLst/>
+  </dgm:styleLbl>
+  <dgm:styleLbl name="alignAcc1">
+    <dgm:fillClrLst meth="repeat">
+      <a:schemeClr val="lt1">
+        <a:alpha val="90000"/>
+      </a:schemeClr>
+    </dgm:fillClrLst>
+    <dgm:linClrLst meth="repeat">
+      <a:schemeClr val="accent1"/>
+    </dgm:linClrLst>
+    <dgm:effectClrLst/>
+    <dgm:txLinClrLst/>
+    <dgm:txFillClrLst meth="repeat">
+      <a:schemeClr val="dk1"/>
+    </dgm:txFillClrLst>
+    <dgm:txEffectClrLst/>
+  </dgm:styleLbl>
+  <dgm:styleLbl name="trAlignAcc1">
+    <dgm:fillClrLst meth="repeat">
+      <a:schemeClr val="lt1">
+        <a:alpha val="40000"/>
+      </a:schemeClr>
+    </dgm:fillClrLst>
+    <dgm:linClrLst meth="repeat">
+      <a:schemeClr val="accent1"/>
+    </dgm:linClrLst>
+    <dgm:effectClrLst/>
+    <dgm:txLinClrLst/>
+    <dgm:txFillClrLst meth="repeat">
+      <a:schemeClr val="dk1"/>
+    </dgm:txFillClrLst>
+    <dgm:txEffectClrLst/>
+  </dgm:styleLbl>
+  <dgm:styleLbl name="bgAcc1">
+    <dgm:fillClrLst meth="repeat">
+      <a:schemeClr val="lt1">
+        <a:alpha val="90000"/>
+      </a:schemeClr>
+    </dgm:fillClrLst>
+    <dgm:linClrLst meth="repeat">
+      <a:schemeClr val="accent1"/>
+    </dgm:linClrLst>
+    <dgm:effectClrLst/>
+    <dgm:txLinClrLst/>
+    <dgm:txFillClrLst meth="repeat">
+      <a:schemeClr val="dk1"/>
+    </dgm:txFillClrLst>
+    <dgm:txEffectClrLst/>
+  </dgm:styleLbl>
+  <dgm:styleLbl name="solidFgAcc1">
+    <dgm:fillClrLst meth="repeat">
+      <a:schemeClr val="lt1"/>
+    </dgm:fillClrLst>
+    <dgm:linClrLst meth="repeat">
+      <a:schemeClr val="accent1"/>
+    </dgm:linClrLst>
+    <dgm:effectClrLst/>
+    <dgm:txLinClrLst/>
+    <dgm:txFillClrLst meth="repeat">
+      <a:schemeClr val="dk1"/>
+    </dgm:txFillClrLst>
+    <dgm:txEffectClrLst/>
+  </dgm:styleLbl>
+  <dgm:styleLbl name="solidAlignAcc1">
+    <dgm:fillClrLst meth="repeat">
+      <a:schemeClr val="lt1"/>
+    </dgm:fillClrLst>
+    <dgm:linClrLst meth="repeat">
+      <a:schemeClr val="accent1"/>
+    </dgm:linClrLst>
+    <dgm:effectClrLst/>
+    <dgm:txLinClrLst/>
+    <dgm:txFillClrLst meth="repeat">
+      <a:schemeClr val="dk1"/>
+    </dgm:txFillClrLst>
+    <dgm:txEffectClrLst/>
+  </dgm:styleLbl>
+  <dgm:styleLbl name="solidBgAcc1">
+    <dgm:fillClrLst meth="repeat">
+      <a:schemeClr val="lt1"/>
+    </dgm:fillClrLst>
+    <dgm:linClrLst meth="repeat">
+      <a:schemeClr val="accent1"/>
+    </dgm:linClrLst>
+    <dgm:effectClrLst/>
+    <dgm:txLinClrLst/>
+    <dgm:txFillClrLst meth="repeat">
+      <a:schemeClr val="dk1"/>
+    </dgm:txFillClrLst>
+    <dgm:txEffectClrLst/>
+  </dgm:styleLbl>
+  <dgm:styleLbl name="fgAccFollowNode1">
+    <dgm:fillClrLst meth="repeat">
+      <a:schemeClr val="accent1">
+        <a:alpha val="90000"/>
+        <a:tint val="40000"/>
+      </a:schemeClr>
+    </dgm:fillClrLst>
+    <dgm:linClrLst meth="repeat">
+      <a:schemeClr val="accent1">
+        <a:alpha val="90000"/>
+        <a:tint val="40000"/>
+      </a:schemeClr>
+    </dgm:linClrLst>
+    <dgm:effectClrLst/>
+    <dgm:txLinClrLst/>
+    <dgm:txFillClrLst meth="repeat">
+      <a:schemeClr val="dk1"/>
+    </dgm:txFillClrLst>
+    <dgm:txEffectClrLst/>
+  </dgm:styleLbl>
+  <dgm:styleLbl name="alignAccFollowNode1">
+    <dgm:fillClrLst meth="repeat">
+      <a:schemeClr val="accent1">
+        <a:alpha val="90000"/>
+        <a:tint val="40000"/>
+      </a:schemeClr>
+    </dgm:fillClrLst>
+    <dgm:linClrLst meth="repeat">
+      <a:schemeClr val="accent1">
+        <a:alpha val="90000"/>
+        <a:tint val="40000"/>
+      </a:schemeClr>
+    </dgm:linClrLst>
+    <dgm:effectClrLst/>
+    <dgm:txLinClrLst/>
+    <dgm:txFillClrLst meth="repeat">
+      <a:schemeClr val="dk1"/>
+    </dgm:txFillClrLst>
+    <dgm:txEffectClrLst/>
+  </dgm:styleLbl>
+  <dgm:styleLbl name="bgAccFollowNode1">
+    <dgm:fillClrLst meth="repeat">
+      <a:schemeClr val="accent1">
+        <a:alpha val="90000"/>
+        <a:tint val="40000"/>
+      </a:schemeClr>
+    </dgm:fillClrLst>
+    <dgm:linClrLst meth="repeat">
+      <a:schemeClr val="accent1">
+        <a:alpha val="90000"/>
+        <a:tint val="40000"/>
+      </a:schemeClr>
+    </dgm:linClrLst>
+    <dgm:effectClrLst/>
+    <dgm:txLinClrLst/>
+    <dgm:txFillClrLst meth="repeat">
+      <a:schemeClr val="dk1"/>
+    </dgm:txFillClrLst>
+    <dgm:txEffectClrLst/>
+  </dgm:styleLbl>
+  <dgm:styleLbl name="fgAcc0">
+    <dgm:fillClrLst meth="repeat">
+      <a:schemeClr val="lt1">
+        <a:alpha val="90000"/>
+      </a:schemeClr>
+    </dgm:fillClrLst>
+    <dgm:linClrLst meth="repeat">
+      <a:schemeClr val="accent1"/>
+    </dgm:linClrLst>
+    <dgm:effectClrLst/>
+    <dgm:txLinClrLst/>
+    <dgm:txFillClrLst meth="repeat">
+      <a:schemeClr val="dk1"/>
+    </dgm:txFillClrLst>
+    <dgm:txEffectClrLst/>
+  </dgm:styleLbl>
+  <dgm:styleLbl name="fgAcc2">
+    <dgm:fillClrLst meth="repeat">
+      <a:schemeClr val="lt1">
+        <a:alpha val="90000"/>
+      </a:schemeClr>
+    </dgm:fillClrLst>
+    <dgm:linClrLst meth="repeat">
+      <a:schemeClr val="accent1"/>
+    </dgm:linClrLst>
+    <dgm:effectClrLst/>
+    <dgm:txLinClrLst/>
+    <dgm:txFillClrLst meth="repeat">
+      <a:schemeClr val="dk1"/>
+    </dgm:txFillClrLst>
+    <dgm:txEffectClrLst/>
+  </dgm:styleLbl>
+  <dgm:styleLbl name="fgAcc3">
+    <dgm:fillClrLst meth="repeat">
+      <a:schemeClr val="lt1">
+        <a:alpha val="90000"/>
+      </a:schemeClr>
+    </dgm:fillClrLst>
+    <dgm:linClrLst meth="repeat">
+      <a:schemeClr val="accent1"/>
+    </dgm:linClrLst>
+    <dgm:effectClrLst/>
+    <dgm:txLinClrLst/>
+    <dgm:txFillClrLst meth="repeat">
+      <a:schemeClr val="dk1"/>
+    </dgm:txFillClrLst>
+    <dgm:txEffectClrLst/>
+  </dgm:styleLbl>
+  <dgm:styleLbl name="fgAcc4">
+    <dgm:fillClrLst meth="repeat">
+      <a:schemeClr val="lt1">
+        <a:alpha val="90000"/>
+      </a:schemeClr>
+    </dgm:fillClrLst>
+    <dgm:linClrLst meth="repeat">
+      <a:schemeClr val="accent1"/>
+    </dgm:linClrLst>
+    <dgm:effectClrLst/>
+    <dgm:txLinClrLst/>
+    <dgm:txFillClrLst meth="repeat">
+      <a:schemeClr val="dk1"/>
+    </dgm:txFillClrLst>
+    <dgm:txEffectClrLst/>
+  </dgm:styleLbl>
+  <dgm:styleLbl name="bgShp">
+    <dgm:fillClrLst meth="repeat">
+      <a:schemeClr val="accent1">
+        <a:tint val="40000"/>
+      </a:schemeClr>
+    </dgm:fillClrLst>
+    <dgm:linClrLst meth="repeat">
+      <a:schemeClr val="accent1"/>
+    </dgm:linClrLst>
+    <dgm:effectClrLst/>
+    <dgm:txLinClrLst/>
+    <dgm:txFillClrLst meth="repeat">
+      <a:schemeClr val="dk1"/>
+    </dgm:txFillClrLst>
+    <dgm:txEffectClrLst/>
+  </dgm:styleLbl>
+  <dgm:styleLbl name="dkBgShp">
+    <dgm:fillClrLst meth="repeat">
+      <a:schemeClr val="accent1">
+        <a:shade val="80000"/>
+      </a:schemeClr>
+    </dgm:fillClrLst>
+    <dgm:linClrLst meth="repeat">
+      <a:schemeClr val="accent1"/>
+    </dgm:linClrLst>
+    <dgm:effectClrLst/>
+    <dgm:txLinClrLst/>
+    <dgm:txFillClrLst meth="repeat">
+      <a:schemeClr val="lt1"/>
+    </dgm:txFillClrLst>
+    <dgm:txEffectClrLst/>
+  </dgm:styleLbl>
+  <dgm:styleLbl name="trBgShp">
+    <dgm:fillClrLst meth="repeat">
+      <a:schemeClr val="accent1">
+        <a:tint val="50000"/>
+        <a:alpha val="40000"/>
+      </a:schemeClr>
+    </dgm:fillClrLst>
+    <dgm:linClrLst meth="repeat">
+      <a:schemeClr val="accent1"/>
+    </dgm:linClrLst>
+    <dgm:effectClrLst/>
+    <dgm:txLinClrLst/>
+    <dgm:txFillClrLst meth="repeat">
+      <a:schemeClr val="lt1"/>
+    </dgm:txFillClrLst>
+    <dgm:txEffectClrLst/>
+  </dgm:styleLbl>
+  <dgm:styleLbl name="fgShp">
+    <dgm:fillClrLst meth="repeat">
+      <a:schemeClr val="accent1">
+        <a:tint val="60000"/>
+      </a:schemeClr>
+    </dgm:fillClrLst>
+    <dgm:linClrLst meth="repeat">
+      <a:schemeClr val="lt1"/>
+    </dgm:linClrLst>
+    <dgm:effectClrLst/>
+    <dgm:txLinClrLst/>
+    <dgm:txFillClrLst meth="repeat">
+      <a:schemeClr val="dk1"/>
+    </dgm:txFillClrLst>
+    <dgm:txEffectClrLst/>
+  </dgm:styleLbl>
+  <dgm:styleLbl name="revTx">
+    <dgm:fillClrLst meth="repeat">
+      <a:schemeClr val="lt1">
+        <a:alpha val="0"/>
+      </a:schemeClr>
+    </dgm:fillClrLst>
+    <dgm:linClrLst meth="repeat">
+      <a:schemeClr val="dk1">
+        <a:alpha val="0"/>
+      </a:schemeClr>
+    </dgm:linClrLst>
+    <dgm:effectClrLst/>
+    <dgm:txLinClrLst/>
+    <dgm:txFillClrLst meth="repeat">
+      <a:schemeClr val="tx1"/>
+    </dgm:txFillClrLst>
+    <dgm:txEffectClrLst/>
+  </dgm:styleLbl>
+</dgm:colorsDef>
+</file>
+
+<file path=word/diagrams/data1.xml><?xml version="1.0" encoding="utf-8"?>
+<dgm:dataModel xmlns:dgm="http://schemas.openxmlformats.org/drawingml/2006/diagram" xmlns:a="http://schemas.openxmlformats.org/drawingml/2006/main">
+  <dgm:ptLst>
+    <dgm:pt modelId="{14FDC17E-406F-4F9C-9DB4-20855ED59D80}" type="doc">
+      <dgm:prSet loTypeId="urn:microsoft.com/office/officeart/2005/8/layout/radial1" loCatId="relationship" qsTypeId="urn:microsoft.com/office/officeart/2005/8/quickstyle/simple3" qsCatId="simple" csTypeId="urn:microsoft.com/office/officeart/2005/8/colors/accent1_2" csCatId="accent1" phldr="1"/>
+      <dgm:spPr/>
+      <dgm:t>
+        <a:bodyPr/>
+        <a:lstStyle/>
+        <a:p>
+          <a:endParaRPr lang="en-US"/>
+        </a:p>
+      </dgm:t>
+    </dgm:pt>
+    <dgm:pt modelId="{A5244A85-E18C-4DC6-ACDD-9A71320075C8}">
+      <dgm:prSet phldrT="[Text]"/>
+      <dgm:spPr/>
+      <dgm:t>
+        <a:bodyPr/>
+        <a:lstStyle/>
+        <a:p>
+          <a:r>
+            <a:rPr lang="en-US"/>
+            <a:t>Web service</a:t>
+          </a:r>
+        </a:p>
+      </dgm:t>
+    </dgm:pt>
+    <dgm:pt modelId="{26F80A15-84D5-4885-A9C5-C1135D11C4B0}" type="parTrans" cxnId="{20083A73-07C0-488B-BA05-12913F7C272C}">
+      <dgm:prSet/>
+      <dgm:spPr/>
+      <dgm:t>
+        <a:bodyPr/>
+        <a:lstStyle/>
+        <a:p>
+          <a:endParaRPr lang="en-US"/>
+        </a:p>
+      </dgm:t>
+    </dgm:pt>
+    <dgm:pt modelId="{CE1A55A5-CBD6-4D17-B3C5-790CC4437B38}" type="sibTrans" cxnId="{20083A73-07C0-488B-BA05-12913F7C272C}">
+      <dgm:prSet/>
+      <dgm:spPr/>
+      <dgm:t>
+        <a:bodyPr/>
+        <a:lstStyle/>
+        <a:p>
+          <a:endParaRPr lang="en-US"/>
+        </a:p>
+      </dgm:t>
+    </dgm:pt>
+    <dgm:pt modelId="{ED446CEF-03F5-4938-AD55-9CC7113C0D86}">
+      <dgm:prSet phldrT="[Text]"/>
+      <dgm:spPr/>
+      <dgm:t>
+        <a:bodyPr/>
+        <a:lstStyle/>
+        <a:p>
+          <a:r>
+            <a:rPr lang="en-US"/>
+            <a:t>GUI</a:t>
+          </a:r>
+        </a:p>
+      </dgm:t>
+    </dgm:pt>
+    <dgm:pt modelId="{E4BFF53B-134E-439B-BF0F-2C38609D98BE}" type="parTrans" cxnId="{9A90893E-4D14-4DE1-AA44-71B4082EF8F6}">
+      <dgm:prSet/>
+      <dgm:spPr/>
+      <dgm:t>
+        <a:bodyPr/>
+        <a:lstStyle/>
+        <a:p>
+          <a:endParaRPr lang="en-US"/>
+        </a:p>
+      </dgm:t>
+    </dgm:pt>
+    <dgm:pt modelId="{267654C5-F8BD-4917-A639-3C89A4A47A0C}" type="sibTrans" cxnId="{9A90893E-4D14-4DE1-AA44-71B4082EF8F6}">
+      <dgm:prSet/>
+      <dgm:spPr/>
+      <dgm:t>
+        <a:bodyPr/>
+        <a:lstStyle/>
+        <a:p>
+          <a:endParaRPr lang="en-US"/>
+        </a:p>
+      </dgm:t>
+    </dgm:pt>
+    <dgm:pt modelId="{91BC985F-7693-46F1-9441-B5B2160FFB58}">
+      <dgm:prSet phldrT="[Text]"/>
+      <dgm:spPr/>
+      <dgm:t>
+        <a:bodyPr/>
+        <a:lstStyle/>
+        <a:p>
+          <a:r>
+            <a:rPr lang="en-US"/>
+            <a:t>Editor</a:t>
+          </a:r>
+        </a:p>
+      </dgm:t>
+    </dgm:pt>
+    <dgm:pt modelId="{25AC54F4-3ECB-4F10-A005-BF1A0D0B7593}" type="parTrans" cxnId="{15DB3F5C-D0F8-472D-9CA9-AEBEC03333E1}">
+      <dgm:prSet/>
+      <dgm:spPr/>
+      <dgm:t>
+        <a:bodyPr/>
+        <a:lstStyle/>
+        <a:p>
+          <a:endParaRPr lang="en-US"/>
+        </a:p>
+      </dgm:t>
+    </dgm:pt>
+    <dgm:pt modelId="{D13E62EF-55EB-4B78-9E18-AB79CDE7A380}" type="sibTrans" cxnId="{15DB3F5C-D0F8-472D-9CA9-AEBEC03333E1}">
+      <dgm:prSet/>
+      <dgm:spPr/>
+      <dgm:t>
+        <a:bodyPr/>
+        <a:lstStyle/>
+        <a:p>
+          <a:endParaRPr lang="en-US"/>
+        </a:p>
+      </dgm:t>
+    </dgm:pt>
+    <dgm:pt modelId="{1269C4C9-F40E-4B04-B4E3-73A17359E202}">
+      <dgm:prSet phldrT="[Text]"/>
+      <dgm:spPr/>
+      <dgm:t>
+        <a:bodyPr/>
+        <a:lstStyle/>
+        <a:p>
+          <a:r>
+            <a:rPr lang="en-US"/>
+            <a:t>Parser</a:t>
+          </a:r>
+        </a:p>
+      </dgm:t>
+    </dgm:pt>
+    <dgm:pt modelId="{B766C824-19F8-4B23-901F-D20F5FB1BAF4}" type="parTrans" cxnId="{E5113D7C-4F4A-47C8-8558-982D1D422D83}">
+      <dgm:prSet/>
+      <dgm:spPr/>
+      <dgm:t>
+        <a:bodyPr/>
+        <a:lstStyle/>
+        <a:p>
+          <a:endParaRPr lang="en-US"/>
+        </a:p>
+      </dgm:t>
+    </dgm:pt>
+    <dgm:pt modelId="{5D1BBCFE-AE05-42CE-943E-0FADF86F7E5E}" type="sibTrans" cxnId="{E5113D7C-4F4A-47C8-8558-982D1D422D83}">
+      <dgm:prSet/>
+      <dgm:spPr/>
+      <dgm:t>
+        <a:bodyPr/>
+        <a:lstStyle/>
+        <a:p>
+          <a:endParaRPr lang="en-US"/>
+        </a:p>
+      </dgm:t>
+    </dgm:pt>
+    <dgm:pt modelId="{79B07B96-73BD-4200-B70C-BA2C9E8F6F90}" type="pres">
+      <dgm:prSet presAssocID="{14FDC17E-406F-4F9C-9DB4-20855ED59D80}" presName="cycle" presStyleCnt="0">
+        <dgm:presLayoutVars>
+          <dgm:chMax val="1"/>
+          <dgm:dir/>
+          <dgm:animLvl val="ctr"/>
+          <dgm:resizeHandles val="exact"/>
+        </dgm:presLayoutVars>
+      </dgm:prSet>
+      <dgm:spPr/>
+      <dgm:t>
+        <a:bodyPr/>
+        <a:lstStyle/>
+        <a:p>
+          <a:endParaRPr lang="en-US"/>
+        </a:p>
+      </dgm:t>
+    </dgm:pt>
+    <dgm:pt modelId="{4D463BC7-175B-4862-85D4-17C31D12E99F}" type="pres">
+      <dgm:prSet presAssocID="{A5244A85-E18C-4DC6-ACDD-9A71320075C8}" presName="centerShape" presStyleLbl="node0" presStyleIdx="0" presStyleCnt="1"/>
+      <dgm:spPr/>
+      <dgm:t>
+        <a:bodyPr/>
+        <a:lstStyle/>
+        <a:p>
+          <a:endParaRPr lang="en-US"/>
+        </a:p>
+      </dgm:t>
+    </dgm:pt>
+    <dgm:pt modelId="{6C05619C-4851-496F-9BDC-672C57ED2AAA}" type="pres">
+      <dgm:prSet presAssocID="{E4BFF53B-134E-439B-BF0F-2C38609D98BE}" presName="Name9" presStyleLbl="parChTrans1D2" presStyleIdx="0" presStyleCnt="3"/>
+      <dgm:spPr/>
+      <dgm:t>
+        <a:bodyPr/>
+        <a:lstStyle/>
+        <a:p>
+          <a:endParaRPr lang="en-US"/>
+        </a:p>
+      </dgm:t>
+    </dgm:pt>
+    <dgm:pt modelId="{7812753D-750E-4487-AF63-B06C4B7E5B12}" type="pres">
+      <dgm:prSet presAssocID="{E4BFF53B-134E-439B-BF0F-2C38609D98BE}" presName="connTx" presStyleLbl="parChTrans1D2" presStyleIdx="0" presStyleCnt="3"/>
+      <dgm:spPr/>
+      <dgm:t>
+        <a:bodyPr/>
+        <a:lstStyle/>
+        <a:p>
+          <a:endParaRPr lang="en-US"/>
+        </a:p>
+      </dgm:t>
+    </dgm:pt>
+    <dgm:pt modelId="{5357EF4A-42B7-4C28-BF95-ADECED5F2D8B}" type="pres">
+      <dgm:prSet presAssocID="{ED446CEF-03F5-4938-AD55-9CC7113C0D86}" presName="node" presStyleLbl="node1" presStyleIdx="0" presStyleCnt="3">
+        <dgm:presLayoutVars>
+          <dgm:bulletEnabled val="1"/>
+        </dgm:presLayoutVars>
+      </dgm:prSet>
+      <dgm:spPr/>
+      <dgm:t>
+        <a:bodyPr/>
+        <a:lstStyle/>
+        <a:p>
+          <a:endParaRPr lang="en-US"/>
+        </a:p>
+      </dgm:t>
+    </dgm:pt>
+    <dgm:pt modelId="{27FC5426-AC3A-45ED-9186-818600D25DA7}" type="pres">
+      <dgm:prSet presAssocID="{25AC54F4-3ECB-4F10-A005-BF1A0D0B7593}" presName="Name9" presStyleLbl="parChTrans1D2" presStyleIdx="1" presStyleCnt="3"/>
+      <dgm:spPr/>
+      <dgm:t>
+        <a:bodyPr/>
+        <a:lstStyle/>
+        <a:p>
+          <a:endParaRPr lang="en-US"/>
+        </a:p>
+      </dgm:t>
+    </dgm:pt>
+    <dgm:pt modelId="{6B921FBF-30A0-4229-AE3F-A5ADB9ED2CFB}" type="pres">
+      <dgm:prSet presAssocID="{25AC54F4-3ECB-4F10-A005-BF1A0D0B7593}" presName="connTx" presStyleLbl="parChTrans1D2" presStyleIdx="1" presStyleCnt="3"/>
+      <dgm:spPr/>
+      <dgm:t>
+        <a:bodyPr/>
+        <a:lstStyle/>
+        <a:p>
+          <a:endParaRPr lang="en-US"/>
+        </a:p>
+      </dgm:t>
+    </dgm:pt>
+    <dgm:pt modelId="{639FA07C-C8BD-4DE2-B0D0-44AA9D866B7A}" type="pres">
+      <dgm:prSet presAssocID="{91BC985F-7693-46F1-9441-B5B2160FFB58}" presName="node" presStyleLbl="node1" presStyleIdx="1" presStyleCnt="3">
+        <dgm:presLayoutVars>
+          <dgm:bulletEnabled val="1"/>
+        </dgm:presLayoutVars>
+      </dgm:prSet>
+      <dgm:spPr/>
+      <dgm:t>
+        <a:bodyPr/>
+        <a:lstStyle/>
+        <a:p>
+          <a:endParaRPr lang="en-US"/>
+        </a:p>
+      </dgm:t>
+    </dgm:pt>
+    <dgm:pt modelId="{852C4DA1-FE8A-41DF-A71A-2CD729F655B6}" type="pres">
+      <dgm:prSet presAssocID="{B766C824-19F8-4B23-901F-D20F5FB1BAF4}" presName="Name9" presStyleLbl="parChTrans1D2" presStyleIdx="2" presStyleCnt="3"/>
+      <dgm:spPr/>
+      <dgm:t>
+        <a:bodyPr/>
+        <a:lstStyle/>
+        <a:p>
+          <a:endParaRPr lang="en-US"/>
+        </a:p>
+      </dgm:t>
+    </dgm:pt>
+    <dgm:pt modelId="{50532A90-A522-47A9-91F0-6D1BFAFFED9C}" type="pres">
+      <dgm:prSet presAssocID="{B766C824-19F8-4B23-901F-D20F5FB1BAF4}" presName="connTx" presStyleLbl="parChTrans1D2" presStyleIdx="2" presStyleCnt="3"/>
+      <dgm:spPr/>
+      <dgm:t>
+        <a:bodyPr/>
+        <a:lstStyle/>
+        <a:p>
+          <a:endParaRPr lang="en-US"/>
+        </a:p>
+      </dgm:t>
+    </dgm:pt>
+    <dgm:pt modelId="{96A5BA5B-3B2A-415A-895B-A4B20BFDE476}" type="pres">
+      <dgm:prSet presAssocID="{1269C4C9-F40E-4B04-B4E3-73A17359E202}" presName="node" presStyleLbl="node1" presStyleIdx="2" presStyleCnt="3">
+        <dgm:presLayoutVars>
+          <dgm:bulletEnabled val="1"/>
+        </dgm:presLayoutVars>
+      </dgm:prSet>
+      <dgm:spPr/>
+      <dgm:t>
+        <a:bodyPr/>
+        <a:lstStyle/>
+        <a:p>
+          <a:endParaRPr lang="en-US"/>
+        </a:p>
+      </dgm:t>
+    </dgm:pt>
+  </dgm:ptLst>
+  <dgm:cxnLst>
+    <dgm:cxn modelId="{F8CF2561-CA2D-4FEB-962A-93D3CF263149}" type="presOf" srcId="{1269C4C9-F40E-4B04-B4E3-73A17359E202}" destId="{96A5BA5B-3B2A-415A-895B-A4B20BFDE476}" srcOrd="0" destOrd="0" presId="urn:microsoft.com/office/officeart/2005/8/layout/radial1"/>
+    <dgm:cxn modelId="{4C5CBA95-A442-4C02-B768-FBE390529D99}" type="presOf" srcId="{E4BFF53B-134E-439B-BF0F-2C38609D98BE}" destId="{6C05619C-4851-496F-9BDC-672C57ED2AAA}" srcOrd="0" destOrd="0" presId="urn:microsoft.com/office/officeart/2005/8/layout/radial1"/>
+    <dgm:cxn modelId="{C4A0504E-0A2F-4CB6-B55C-146259ECF9D9}" type="presOf" srcId="{B766C824-19F8-4B23-901F-D20F5FB1BAF4}" destId="{50532A90-A522-47A9-91F0-6D1BFAFFED9C}" srcOrd="1" destOrd="0" presId="urn:microsoft.com/office/officeart/2005/8/layout/radial1"/>
+    <dgm:cxn modelId="{405296BE-836C-4E48-A034-3FCEBBA10D45}" type="presOf" srcId="{91BC985F-7693-46F1-9441-B5B2160FFB58}" destId="{639FA07C-C8BD-4DE2-B0D0-44AA9D866B7A}" srcOrd="0" destOrd="0" presId="urn:microsoft.com/office/officeart/2005/8/layout/radial1"/>
+    <dgm:cxn modelId="{9A90893E-4D14-4DE1-AA44-71B4082EF8F6}" srcId="{A5244A85-E18C-4DC6-ACDD-9A71320075C8}" destId="{ED446CEF-03F5-4938-AD55-9CC7113C0D86}" srcOrd="0" destOrd="0" parTransId="{E4BFF53B-134E-439B-BF0F-2C38609D98BE}" sibTransId="{267654C5-F8BD-4917-A639-3C89A4A47A0C}"/>
+    <dgm:cxn modelId="{587D0CD1-D2A1-4766-83A9-D1D6EFC127D2}" type="presOf" srcId="{25AC54F4-3ECB-4F10-A005-BF1A0D0B7593}" destId="{6B921FBF-30A0-4229-AE3F-A5ADB9ED2CFB}" srcOrd="1" destOrd="0" presId="urn:microsoft.com/office/officeart/2005/8/layout/radial1"/>
+    <dgm:cxn modelId="{FC2F1814-169A-40D5-B1CC-5F9497DE60A9}" type="presOf" srcId="{25AC54F4-3ECB-4F10-A005-BF1A0D0B7593}" destId="{27FC5426-AC3A-45ED-9186-818600D25DA7}" srcOrd="0" destOrd="0" presId="urn:microsoft.com/office/officeart/2005/8/layout/radial1"/>
+    <dgm:cxn modelId="{E02FFB7E-8961-47E7-B61B-7D91406F645C}" type="presOf" srcId="{E4BFF53B-134E-439B-BF0F-2C38609D98BE}" destId="{7812753D-750E-4487-AF63-B06C4B7E5B12}" srcOrd="1" destOrd="0" presId="urn:microsoft.com/office/officeart/2005/8/layout/radial1"/>
+    <dgm:cxn modelId="{C67FA2CB-A04F-435C-8AE0-69E5EC3EBCD5}" type="presOf" srcId="{ED446CEF-03F5-4938-AD55-9CC7113C0D86}" destId="{5357EF4A-42B7-4C28-BF95-ADECED5F2D8B}" srcOrd="0" destOrd="0" presId="urn:microsoft.com/office/officeart/2005/8/layout/radial1"/>
+    <dgm:cxn modelId="{E5113D7C-4F4A-47C8-8558-982D1D422D83}" srcId="{A5244A85-E18C-4DC6-ACDD-9A71320075C8}" destId="{1269C4C9-F40E-4B04-B4E3-73A17359E202}" srcOrd="2" destOrd="0" parTransId="{B766C824-19F8-4B23-901F-D20F5FB1BAF4}" sibTransId="{5D1BBCFE-AE05-42CE-943E-0FADF86F7E5E}"/>
+    <dgm:cxn modelId="{54FA7B85-2210-48FF-9895-B5988FD2E5B8}" type="presOf" srcId="{B766C824-19F8-4B23-901F-D20F5FB1BAF4}" destId="{852C4DA1-FE8A-41DF-A71A-2CD729F655B6}" srcOrd="0" destOrd="0" presId="urn:microsoft.com/office/officeart/2005/8/layout/radial1"/>
+    <dgm:cxn modelId="{20083A73-07C0-488B-BA05-12913F7C272C}" srcId="{14FDC17E-406F-4F9C-9DB4-20855ED59D80}" destId="{A5244A85-E18C-4DC6-ACDD-9A71320075C8}" srcOrd="0" destOrd="0" parTransId="{26F80A15-84D5-4885-A9C5-C1135D11C4B0}" sibTransId="{CE1A55A5-CBD6-4D17-B3C5-790CC4437B38}"/>
+    <dgm:cxn modelId="{15DB3F5C-D0F8-472D-9CA9-AEBEC03333E1}" srcId="{A5244A85-E18C-4DC6-ACDD-9A71320075C8}" destId="{91BC985F-7693-46F1-9441-B5B2160FFB58}" srcOrd="1" destOrd="0" parTransId="{25AC54F4-3ECB-4F10-A005-BF1A0D0B7593}" sibTransId="{D13E62EF-55EB-4B78-9E18-AB79CDE7A380}"/>
+    <dgm:cxn modelId="{33C93A1B-22D6-48A3-9F04-94A716E7E9AE}" type="presOf" srcId="{A5244A85-E18C-4DC6-ACDD-9A71320075C8}" destId="{4D463BC7-175B-4862-85D4-17C31D12E99F}" srcOrd="0" destOrd="0" presId="urn:microsoft.com/office/officeart/2005/8/layout/radial1"/>
+    <dgm:cxn modelId="{E26AAAED-BAC4-4B06-8485-290D816E0AA9}" type="presOf" srcId="{14FDC17E-406F-4F9C-9DB4-20855ED59D80}" destId="{79B07B96-73BD-4200-B70C-BA2C9E8F6F90}" srcOrd="0" destOrd="0" presId="urn:microsoft.com/office/officeart/2005/8/layout/radial1"/>
+    <dgm:cxn modelId="{D1A1A019-157B-480B-812E-3636B236C4B2}" type="presParOf" srcId="{79B07B96-73BD-4200-B70C-BA2C9E8F6F90}" destId="{4D463BC7-175B-4862-85D4-17C31D12E99F}" srcOrd="0" destOrd="0" presId="urn:microsoft.com/office/officeart/2005/8/layout/radial1"/>
+    <dgm:cxn modelId="{B918B762-B1F6-45A0-9E30-06F8B6891C6E}" type="presParOf" srcId="{79B07B96-73BD-4200-B70C-BA2C9E8F6F90}" destId="{6C05619C-4851-496F-9BDC-672C57ED2AAA}" srcOrd="1" destOrd="0" presId="urn:microsoft.com/office/officeart/2005/8/layout/radial1"/>
+    <dgm:cxn modelId="{EA62B14C-5EE3-4334-BA7D-5433B8774729}" type="presParOf" srcId="{6C05619C-4851-496F-9BDC-672C57ED2AAA}" destId="{7812753D-750E-4487-AF63-B06C4B7E5B12}" srcOrd="0" destOrd="0" presId="urn:microsoft.com/office/officeart/2005/8/layout/radial1"/>
+    <dgm:cxn modelId="{412614BE-58DB-4A94-B40E-56CC6B415E6F}" type="presParOf" srcId="{79B07B96-73BD-4200-B70C-BA2C9E8F6F90}" destId="{5357EF4A-42B7-4C28-BF95-ADECED5F2D8B}" srcOrd="2" destOrd="0" presId="urn:microsoft.com/office/officeart/2005/8/layout/radial1"/>
+    <dgm:cxn modelId="{FFE5F80D-2D06-468A-9E22-345E460B4E96}" type="presParOf" srcId="{79B07B96-73BD-4200-B70C-BA2C9E8F6F90}" destId="{27FC5426-AC3A-45ED-9186-818600D25DA7}" srcOrd="3" destOrd="0" presId="urn:microsoft.com/office/officeart/2005/8/layout/radial1"/>
+    <dgm:cxn modelId="{B90F5C20-1E07-4E06-8947-5543E12DBB15}" type="presParOf" srcId="{27FC5426-AC3A-45ED-9186-818600D25DA7}" destId="{6B921FBF-30A0-4229-AE3F-A5ADB9ED2CFB}" srcOrd="0" destOrd="0" presId="urn:microsoft.com/office/officeart/2005/8/layout/radial1"/>
+    <dgm:cxn modelId="{4C0F5DFF-015A-4AA7-9924-E4E0A791B528}" type="presParOf" srcId="{79B07B96-73BD-4200-B70C-BA2C9E8F6F90}" destId="{639FA07C-C8BD-4DE2-B0D0-44AA9D866B7A}" srcOrd="4" destOrd="0" presId="urn:microsoft.com/office/officeart/2005/8/layout/radial1"/>
+    <dgm:cxn modelId="{257F53A4-F1B2-4802-ACE1-815C471D14E2}" type="presParOf" srcId="{79B07B96-73BD-4200-B70C-BA2C9E8F6F90}" destId="{852C4DA1-FE8A-41DF-A71A-2CD729F655B6}" srcOrd="5" destOrd="0" presId="urn:microsoft.com/office/officeart/2005/8/layout/radial1"/>
+    <dgm:cxn modelId="{DB4DD698-45E2-473F-9A9A-7906F8FF1441}" type="presParOf" srcId="{852C4DA1-FE8A-41DF-A71A-2CD729F655B6}" destId="{50532A90-A522-47A9-91F0-6D1BFAFFED9C}" srcOrd="0" destOrd="0" presId="urn:microsoft.com/office/officeart/2005/8/layout/radial1"/>
+    <dgm:cxn modelId="{C72CA97A-6682-475B-931C-8B3036AD6B05}" type="presParOf" srcId="{79B07B96-73BD-4200-B70C-BA2C9E8F6F90}" destId="{96A5BA5B-3B2A-415A-895B-A4B20BFDE476}" srcOrd="6" destOrd="0" presId="urn:microsoft.com/office/officeart/2005/8/layout/radial1"/>
+  </dgm:cxnLst>
+  <dgm:bg/>
+  <dgm:whole/>
+</dgm:dataModel>
+</file>
+
+<file path=word/diagrams/layout1.xml><?xml version="1.0" encoding="utf-8"?>
+<dgm:layoutDef xmlns:dgm="http://schemas.openxmlformats.org/drawingml/2006/diagram" xmlns:a="http://schemas.openxmlformats.org/drawingml/2006/main" uniqueId="urn:microsoft.com/office/officeart/2005/8/layout/radial1">
+  <dgm:title val=""/>
+  <dgm:desc val=""/>
+  <dgm:catLst>
+    <dgm:cat type="relationship" pri="22000"/>
+    <dgm:cat type="cycle" pri="10000"/>
+  </dgm:catLst>
+  <dgm:sampData>
+    <dgm:dataModel>
+      <dgm:ptLst>
+        <dgm:pt modelId="0" type="doc"/>
+        <dgm:pt modelId="1">
+          <dgm:prSet phldr="1"/>
+        </dgm:pt>
+        <dgm:pt modelId="11">
+          <dgm:prSet phldr="1"/>
+        </dgm:pt>
+        <dgm:pt modelId="12">
+          <dgm:prSet phldr="1"/>
+        </dgm:pt>
+        <dgm:pt modelId="13">
+          <dgm:prSet phldr="1"/>
+        </dgm:pt>
+        <dgm:pt modelId="14">
+          <dgm:prSet phldr="1"/>
+        </dgm:pt>
+      </dgm:ptLst>
+      <dgm:cxnLst>
+        <dgm:cxn modelId="2" srcId="0" destId="1" srcOrd="0" destOrd="0"/>
+        <dgm:cxn modelId="3" srcId="1" destId="11" srcOrd="0" destOrd="0"/>
+        <dgm:cxn modelId="4" srcId="1" destId="12" srcOrd="1" destOrd="0"/>
+        <dgm:cxn modelId="5" srcId="1" destId="13" srcOrd="2" destOrd="0"/>
+        <dgm:cxn modelId="6" srcId="1" destId="14" srcOrd="3" destOrd="0"/>
+      </dgm:cxnLst>
+      <dgm:bg/>
+      <dgm:whole/>
+    </dgm:dataModel>
+  </dgm:sampData>
+  <dgm:styleData>
+    <dgm:dataModel>
+      <dgm:ptLst>
+        <dgm:pt modelId="0" type="doc"/>
+        <dgm:pt modelId="1"/>
+        <dgm:pt modelId="11"/>
+        <dgm:pt modelId="12"/>
+        <dgm:pt modelId="13"/>
+      </dgm:ptLst>
+      <dgm:cxnLst>
+        <dgm:cxn modelId="2" srcId="0" destId="1" srcOrd="0" destOrd="0"/>
+        <dgm:cxn modelId="15" srcId="1" destId="11" srcOrd="0" destOrd="0"/>
+        <dgm:cxn modelId="16" srcId="1" destId="12" srcOrd="1" destOrd="0"/>
+        <dgm:cxn modelId="17" srcId="1" destId="13" srcOrd="2" destOrd="0"/>
+      </dgm:cxnLst>
+      <dgm:bg/>
+      <dgm:whole/>
+    </dgm:dataModel>
+  </dgm:styleData>
+  <dgm:clrData>
+    <dgm:dataModel>
+      <dgm:ptLst>
+        <dgm:pt modelId="0" type="doc"/>
+        <dgm:pt modelId="1"/>
+        <dgm:pt modelId="11"/>
+        <dgm:pt modelId="12"/>
+        <dgm:pt modelId="13"/>
+        <dgm:pt modelId="14"/>
+        <dgm:pt modelId="15"/>
+        <dgm:pt modelId="16"/>
+      </dgm:ptLst>
+      <dgm:cxnLst>
+        <dgm:cxn modelId="2" srcId="0" destId="1" srcOrd="0" destOrd="0"/>
+        <dgm:cxn modelId="16" srcId="1" destId="11" srcOrd="0" destOrd="0"/>
+        <dgm:cxn modelId="17" srcId="1" destId="12" srcOrd="1" destOrd="0"/>
+        <dgm:cxn modelId="18" srcId="1" destId="13" srcOrd="2" destOrd="0"/>
+        <dgm:cxn modelId="19" srcId="1" destId="14" srcOrd="3" destOrd="0"/>
+        <dgm:cxn modelId="20" srcId="1" destId="15" srcOrd="4" destOrd="0"/>
+        <dgm:cxn modelId="21" srcId="1" destId="16" srcOrd="5" destOrd="0"/>
+      </dgm:cxnLst>
+      <dgm:bg/>
+      <dgm:whole/>
+    </dgm:dataModel>
+  </dgm:clrData>
+  <dgm:layoutNode name="cycle">
+    <dgm:varLst>
+      <dgm:chMax val="1"/>
+      <dgm:dir/>
+      <dgm:animLvl val="ctr"/>
+      <dgm:resizeHandles val="exact"/>
+    </dgm:varLst>
+    <dgm:choose name="Name0">
+      <dgm:if name="Name1" func="var" arg="dir" op="equ" val="norm">
+        <dgm:choose name="Name2">
+          <dgm:if name="Name3" axis="ch ch" ptType="node node" st="1 1" cnt="1 0" func="cnt" op="lte" val="1">
+            <dgm:alg type="cycle">
+              <dgm:param type="stAng" val="90"/>
+              <dgm:param type="spanAng" val="360"/>
+              <dgm:param type="ctrShpMap" val="fNode"/>
+            </dgm:alg>
+          </dgm:if>
+          <dgm:else name="Name4">
+            <dgm:alg type="cycle">
+              <dgm:param type="stAng" val="0"/>
+              <dgm:param type="spanAng" val="360"/>
+              <dgm:param type="ctrShpMap" val="fNode"/>
+            </dgm:alg>
+          </dgm:else>
+        </dgm:choose>
+      </dgm:if>
+      <dgm:else name="Name5">
+        <dgm:alg type="cycle">
+          <dgm:param type="stAng" val="0"/>
+          <dgm:param type="spanAng" val="-360"/>
+          <dgm:param type="ctrShpMap" val="fNode"/>
+        </dgm:alg>
+      </dgm:else>
+    </dgm:choose>
+    <dgm:shape xmlns:r="http://schemas.openxmlformats.org/officeDocument/2006/relationships" r:blip="">
+      <dgm:adjLst/>
+    </dgm:shape>
+    <dgm:presOf/>
+    <dgm:constrLst>
+      <dgm:constr type="w" for="ch" forName="centerShape" refType="w"/>
+      <dgm:constr type="w" for="ch" forName="node" refType="w" refFor="ch" refForName="centerShape" op="equ"/>
+      <dgm:constr type="sp" refType="w" refFor="ch" refForName="node" fact="0.3"/>
+      <dgm:constr type="sibSp" refType="w" refFor="ch" refForName="node" fact="0.3"/>
+      <dgm:constr type="primFontSz" for="ch" forName="centerShape" val="65"/>
+      <dgm:constr type="primFontSz" for="des" forName="node" op="equ" val="65"/>
+      <dgm:constr type="primFontSz" for="des" forName="connTx" val="55"/>
+      <dgm:constr type="primFontSz" for="des" forName="connTx" refType="primFontSz" refFor="ch" refForName="centerShape" op="lte" fact="0.8"/>
+    </dgm:constrLst>
+    <dgm:ruleLst/>
+    <dgm:forEach name="Name6" axis="ch" ptType="node" cnt="1">
+      <dgm:layoutNode name="centerShape" styleLbl="node0">
+        <dgm:alg type="tx"/>
+        <dgm:shape xmlns:r="http://schemas.openxmlformats.org/officeDocument/2006/relationships" type="ellipse" r:blip="">
+          <dgm:adjLst/>
+        </dgm:shape>
+        <dgm:presOf axis="self"/>
+        <dgm:constrLst>
+          <dgm:constr type="h" refType="w"/>
+          <dgm:constr type="tMarg" refType="primFontSz" fact="0.05"/>
+          <dgm:constr type="bMarg" refType="primFontSz" fact="0.05"/>
+          <dgm:constr type="lMarg" refType="primFontSz" fact="0.05"/>
+          <dgm:constr type="rMarg" refType="primFontSz" fact="0.05"/>
+        </dgm:constrLst>
+        <dgm:ruleLst>
+          <dgm:rule type="primFontSz" val="5" fact="NaN" max="NaN"/>
+        </dgm:ruleLst>
+      </dgm:layoutNode>
+      <dgm:forEach name="Name7" axis="ch">
+        <dgm:forEach name="Name8" axis="self" ptType="parTrans">
+          <dgm:layoutNode name="Name9">
+            <dgm:alg type="conn">
+              <dgm:param type="dim" val="1D"/>
+              <dgm:param type="begPts" val="auto"/>
+              <dgm:param type="endPts" val="auto"/>
+              <dgm:param type="begSty" val="noArr"/>
+              <dgm:param type="endSty" val="noArr"/>
+            </dgm:alg>
+            <dgm:shape xmlns:r="http://schemas.openxmlformats.org/officeDocument/2006/relationships" type="conn" r:blip="">
+              <dgm:adjLst/>
+            </dgm:shape>
+            <dgm:presOf axis="self"/>
+            <dgm:constrLst>
+              <dgm:constr type="connDist"/>
+              <dgm:constr type="userA" for="ch" refType="connDist"/>
+              <dgm:constr type="w" val="1"/>
+              <dgm:constr type="h" val="5"/>
+              <dgm:constr type="begPad"/>
+              <dgm:constr type="endPad"/>
+            </dgm:constrLst>
+            <dgm:ruleLst/>
+            <dgm:layoutNode name="connTx">
+              <dgm:alg type="tx">
+                <dgm:param type="autoTxRot" val="grav"/>
+              </dgm:alg>
+              <dgm:shape xmlns:r="http://schemas.openxmlformats.org/officeDocument/2006/relationships" type="rect" r:blip="" hideGeom="1">
+                <dgm:adjLst/>
+              </dgm:shape>
+              <dgm:presOf axis="self"/>
+              <dgm:constrLst>
+                <dgm:constr type="userA"/>
+                <dgm:constr type="w" refType="userA" fact="0.05"/>
+                <dgm:constr type="h" refType="userA" fact="0.05"/>
+                <dgm:constr type="lMarg" val="1"/>
+                <dgm:constr type="rMarg" val="1"/>
+                <dgm:constr type="tMarg"/>
+                <dgm:constr type="bMarg"/>
+              </dgm:constrLst>
+              <dgm:ruleLst>
+                <dgm:rule type="w" val="NaN" fact="0.8" max="NaN"/>
+                <dgm:rule type="h" val="NaN" fact="1" max="NaN"/>
+                <dgm:rule type="primFontSz" val="5" fact="NaN" max="NaN"/>
+              </dgm:ruleLst>
+            </dgm:layoutNode>
+          </dgm:layoutNode>
+        </dgm:forEach>
+        <dgm:forEach name="Name10" axis="self" ptType="node">
+          <dgm:layoutNode name="node" styleLbl="node1">
+            <dgm:varLst>
+              <dgm:bulletEnabled val="1"/>
+            </dgm:varLst>
+            <dgm:alg type="tx">
+              <dgm:param type="txAnchorVertCh" val="mid"/>
+            </dgm:alg>
+            <dgm:shape xmlns:r="http://schemas.openxmlformats.org/officeDocument/2006/relationships" type="ellipse" r:blip="">
+              <dgm:adjLst/>
+            </dgm:shape>
+            <dgm:presOf axis="desOrSelf" ptType="node"/>
+            <dgm:constrLst>
+              <dgm:constr type="h" refType="w"/>
+              <dgm:constr type="tMarg" refType="primFontSz" fact="0.05"/>
+              <dgm:constr type="bMarg" refType="primFontSz" fact="0.05"/>
+              <dgm:constr type="lMarg" refType="primFontSz" fact="0.05"/>
+              <dgm:constr type="rMarg" refType="primFontSz" fact="0.05"/>
+            </dgm:constrLst>
+            <dgm:ruleLst>
+              <dgm:rule type="primFontSz" val="5" fact="NaN" max="NaN"/>
+            </dgm:ruleLst>
+          </dgm:layoutNode>
+        </dgm:forEach>
+      </dgm:forEach>
+    </dgm:forEach>
+  </dgm:layoutNode>
+</dgm:layoutDef>
+</file>
+
+<file path=word/diagrams/quickStyle1.xml><?xml version="1.0" encoding="utf-8"?>
+<dgm:styleDef xmlns:dgm="http://schemas.openxmlformats.org/drawingml/2006/diagram" xmlns:a="http://schemas.openxmlformats.org/drawingml/2006/main" uniqueId="urn:microsoft.com/office/officeart/2005/8/quickstyle/simple3">
+  <dgm:title val=""/>
+  <dgm:desc val=""/>
+  <dgm:catLst>
+    <dgm:cat type="simple" pri="10300"/>
+  </dgm:catLst>
+  <dgm:scene3d>
+    <a:camera prst="orthographicFront"/>
+    <a:lightRig rig="threePt" dir="t"/>
+  </dgm:scene3d>
+  <dgm:styleLbl name="node0">
+    <dgm:scene3d>
+      <a:camera prst="orthographicFront"/>
+      <a:lightRig rig="flat" dir="t"/>
+    </dgm:scene3d>
+    <dgm:sp3d prstMaterial="dkEdge">
+      <a:bevelT w="8200" h="38100"/>
+    </dgm:sp3d>
+    <dgm:txPr/>
+    <dgm:style>
+      <a:lnRef idx="0">
+        <a:scrgbClr r="0" g="0" b="0"/>
+      </a:lnRef>
+      <a:fillRef idx="2">
+        <a:scrgbClr r="0" g="0" b="0"/>
+      </a:fillRef>
+      <a:effectRef idx="1">
+        <a:scrgbClr r="0" g="0" b="0"/>
+      </a:effectRef>
+      <a:fontRef idx="minor">
+        <a:schemeClr val="dk1"/>
+      </a:fontRef>
+    </dgm:style>
+  </dgm:styleLbl>
+  <dgm:styleLbl name="lnNode1">
+    <dgm:scene3d>
+      <a:camera prst="orthographicFront"/>
+      <a:lightRig rig="flat" dir="t"/>
+    </dgm:scene3d>
+    <dgm:sp3d prstMaterial="dkEdge">
+      <a:bevelT w="8200" h="38100"/>
+    </dgm:sp3d>
+    <dgm:txPr/>
+    <dgm:style>
+      <a:lnRef idx="1">
+        <a:scrgbClr r="0" g="0" b="0"/>
+      </a:lnRef>
+      <a:fillRef idx="2">
+        <a:scrgbClr r="0" g="0" b="0"/>
+      </a:fillRef>
+      <a:effectRef idx="0">
+        <a:scrgbClr r="0" g="0" b="0"/>
+      </a:effectRef>
+      <a:fontRef idx="minor">
+        <a:schemeClr val="dk1"/>
+      </a:fontRef>
+    </dgm:style>
+  </dgm:styleLbl>
+  <dgm:styleLbl name="vennNode1">
+    <dgm:scene3d>
+      <a:camera prst="orthographicFront"/>
+      <a:lightRig rig="flat" dir="t"/>
+    </dgm:scene3d>
+    <dgm:sp3d prstMaterial="dkEdge">
+      <a:bevelT w="8200" h="38100"/>
+    </dgm:sp3d>
+    <dgm:txPr/>
+    <dgm:style>
+      <a:lnRef idx="0">
+        <a:scrgbClr r="0" g="0" b="0"/>
+      </a:lnRef>
+      <a:fillRef idx="2">
+        <a:scrgbClr r="0" g="0" b="0"/>
+      </a:fillRef>
+      <a:effectRef idx="0">
+        <a:scrgbClr r="0" g="0" b="0"/>
+      </a:effectRef>
+      <a:fontRef idx="minor">
+        <a:schemeClr val="tx1"/>
+      </a:fontRef>
+    </dgm:style>
+  </dgm:styleLbl>
+  <dgm:styleLbl name="alignNode1">
+    <dgm:scene3d>
+      <a:camera prst="orthographicFront"/>
+      <a:lightRig rig="threePt" dir="t"/>
+    </dgm:scene3d>
+    <dgm:sp3d/>
+    <dgm:txPr/>
+    <dgm:style>
+      <a:lnRef idx="1">
+        <a:scrgbClr r="0" g="0" b="0"/>
+      </a:lnRef>
+      <a:fillRef idx="2">
+        <a:scrgbClr r="0" g="0" b="0"/>
+      </a:fillRef>
+      <a:effectRef idx="1">
+        <a:scrgbClr r="0" g="0" b="0"/>
+      </a:effectRef>
+      <a:fontRef idx="minor">
+        <a:schemeClr val="dk1"/>
+      </a:fontRef>
+    </dgm:style>
+  </dgm:styleLbl>
+  <dgm:styleLbl name="node1">
+    <dgm:scene3d>
+      <a:camera prst="orthographicFront"/>
+      <a:lightRig rig="flat" dir="t"/>
+    </dgm:scene3d>
+    <dgm:sp3d prstMaterial="dkEdge">
+      <a:bevelT w="8200" h="38100"/>
+    </dgm:sp3d>
+    <dgm:txPr/>
+    <dgm:style>
+      <a:lnRef idx="0">
+        <a:scrgbClr r="0" g="0" b="0"/>
+      </a:lnRef>
+      <a:fillRef idx="2">
+        <a:scrgbClr r="0" g="0" b="0"/>
+      </a:fillRef>
+      <a:effectRef idx="1">
+        <a:scrgbClr r="0" g="0" b="0"/>
+      </a:effectRef>
+      <a:fontRef idx="minor">
+        <a:schemeClr val="dk1"/>
+      </a:fontRef>
+    </dgm:style>
+  </dgm:styleLbl>
+  <dgm:styleLbl name="node2">
+    <dgm:scene3d>
+      <a:camera prst="orthographicFront"/>
+      <a:lightRig rig="flat" dir="t"/>
+    </dgm:scene3d>
+    <dgm:sp3d prstMaterial="dkEdge">
+      <a:bevelT w="8200" h="38100"/>
+    </dgm:sp3d>
+    <dgm:txPr/>
+    <dgm:style>
+      <a:lnRef idx="0">
+        <a:scrgbClr r="0" g="0" b="0"/>
+      </a:lnRef>
+      <a:fillRef idx="2">
+        <a:scrgbClr r="0" g="0" b="0"/>
+      </a:fillRef>
+      <a:effectRef idx="1">
+        <a:scrgbClr r="0" g="0" b="0"/>
+      </a:effectRef>
+      <a:fontRef idx="minor">
+        <a:schemeClr val="dk1"/>
+      </a:fontRef>
+    </dgm:style>
+  </dgm:styleLbl>
+  <dgm:styleLbl name="node3">
+    <dgm:scene3d>
+      <a:camera prst="orthographicFront"/>
+      <a:lightRig rig="flat" dir="t"/>
+    </dgm:scene3d>
+    <dgm:sp3d prstMaterial="dkEdge">
+      <a:bevelT w="8200" h="38100"/>
+    </dgm:sp3d>
+    <dgm:txPr/>
+    <dgm:style>
+      <a:lnRef idx="0">
+        <a:scrgbClr r="0" g="0" b="0"/>
+      </a:lnRef>
+      <a:fillRef idx="2">
+        <a:scrgbClr r="0" g="0" b="0"/>
+      </a:fillRef>
+      <a:effectRef idx="1">
+        <a:scrgbClr r="0" g="0" b="0"/>
+      </a:effectRef>
+      <a:fontRef idx="minor">
+        <a:schemeClr val="dk1"/>
+      </a:fontRef>
+    </dgm:style>
+  </dgm:styleLbl>
+  <dgm:styleLbl name="node4">
+    <dgm:scene3d>
+      <a:camera prst="orthographicFront"/>
+      <a:lightRig rig="flat" dir="t"/>
+    </dgm:scene3d>
+    <dgm:sp3d prstMaterial="dkEdge">
+      <a:bevelT w="8200" h="38100"/>
+    </dgm:sp3d>
+    <dgm:txPr/>
+    <dgm:style>
+      <a:lnRef idx="0">
+        <a:scrgbClr r="0" g="0" b="0"/>
+      </a:lnRef>
+      <a:fillRef idx="2">
+        <a:scrgbClr r="0" g="0" b="0"/>
+      </a:fillRef>
+      <a:effectRef idx="1">
+        <a:scrgbClr r="0" g="0" b="0"/>
+      </a:effectRef>
+      <a:fontRef idx="minor">
+        <a:schemeClr val="dk1"/>
+      </a:fontRef>
+    </dgm:style>
+  </dgm:styleLbl>
+  <dgm:styleLbl name="fgImgPlace1">
+    <dgm:scene3d>
+      <a:camera prst="orthographicFront"/>
+      <a:lightRig rig="threePt" dir="t"/>
+    </dgm:scene3d>
+    <dgm:sp3d/>
+    <dgm:txPr/>
+    <dgm:style>
+      <a:lnRef idx="1">
+        <a:scrgbClr r="0" g="0" b="0"/>
+      </a:lnRef>
+      <a:fillRef idx="1">
+        <a:scrgbClr r="0" g="0" b="0"/>
+      </a:fillRef>
+      <a:effectRef idx="1">
+        <a:scrgbClr r="0" g="0" b="0"/>
+      </a:effectRef>
+      <a:fontRef idx="minor"/>
+    </dgm:style>
+  </dgm:styleLbl>
+  <dgm:styleLbl name="alignImgPlace1">
+    <dgm:scene3d>
+      <a:camera prst="orthographicFront"/>
+      <a:lightRig rig="threePt" dir="t"/>
+    </dgm:scene3d>
+    <dgm:sp3d/>
+    <dgm:txPr/>
+    <dgm:style>
+      <a:lnRef idx="1">
+        <a:scrgbClr r="0" g="0" b="0"/>
+      </a:lnRef>
+      <a:fillRef idx="1">
+        <a:scrgbClr r="0" g="0" b="0"/>
+      </a:fillRef>
+      <a:effectRef idx="1">
+        <a:scrgbClr r="0" g="0" b="0"/>
+      </a:effectRef>
+      <a:fontRef idx="minor"/>
+    </dgm:style>
+  </dgm:styleLbl>
+  <dgm:styleLbl name="bgImgPlace1">
+    <dgm:scene3d>
+      <a:camera prst="orthographicFront"/>
+      <a:lightRig rig="threePt" dir="t"/>
+    </dgm:scene3d>
+    <dgm:sp3d/>
+    <dgm:txPr/>
+    <dgm:style>
+      <a:lnRef idx="1">
+        <a:scrgbClr r="0" g="0" b="0"/>
+      </a:lnRef>
+      <a:fillRef idx="1">
+        <a:scrgbClr r="0" g="0" b="0"/>
+      </a:fillRef>
+      <a:effectRef idx="1">
+        <a:scrgbClr r="0" g="0" b="0"/>
+      </a:effectRef>
+      <a:fontRef idx="minor"/>
+    </dgm:style>
+  </dgm:styleLbl>
+  <dgm:styleLbl name="sibTrans2D1">
+    <dgm:scene3d>
+      <a:camera prst="orthographicFront"/>
+      <a:lightRig rig="threePt" dir="t"/>
+    </dgm:scene3d>
+    <dgm:sp3d/>
+    <dgm:txPr/>
+    <dgm:style>
+      <a:lnRef idx="0">
+        <a:scrgbClr r="0" g="0" b="0"/>
+      </a:lnRef>
+      <a:fillRef idx="2">
+        <a:scrgbClr r="0" g="0" b="0"/>
+      </a:fillRef>
+      <a:effectRef idx="1">
+        <a:scrgbClr r="0" g="0" b="0"/>
+      </a:effectRef>
+      <a:fontRef idx="minor">
+        <a:schemeClr val="dk1"/>
+      </a:fontRef>
+    </dgm:style>
+  </dgm:styleLbl>
+  <dgm:styleLbl name="fgSibTrans2D1">
+    <dgm:scene3d>
+      <a:camera prst="orthographicFront"/>
+      <a:lightRig rig="threePt" dir="t"/>
+    </dgm:scene3d>
+    <dgm:sp3d/>
+    <dgm:txPr/>
+    <dgm:style>
+      <a:lnRef idx="0">
+        <a:scrgbClr r="0" g="0" b="0"/>
+      </a:lnRef>
+      <a:fillRef idx="2">
+        <a:scrgbClr r="0" g="0" b="0"/>
+      </a:fillRef>
+      <a:effectRef idx="1">
+        <a:scrgbClr r="0" g="0" b="0"/>
+      </a:effectRef>
+      <a:fontRef idx="minor">
+        <a:schemeClr val="dk1"/>
+      </a:fontRef>
+    </dgm:style>
+  </dgm:styleLbl>
+  <dgm:styleLbl name="bgSibTrans2D1">
+    <dgm:scene3d>
+      <a:camera prst="orthographicFront"/>
+      <a:lightRig rig="threePt" dir="t"/>
+    </dgm:scene3d>
+    <dgm:sp3d/>
+    <dgm:txPr/>
+    <dgm:style>
+      <a:lnRef idx="0">
+        <a:scrgbClr r="0" g="0" b="0"/>
+      </a:lnRef>
+      <a:fillRef idx="2">
+        <a:scrgbClr r="0" g="0" b="0"/>
+      </a:fillRef>
+      <a:effectRef idx="1">
+        <a:scrgbClr r="0" g="0" b="0"/>
+      </a:effectRef>
+      <a:fontRef idx="minor">
+        <a:schemeClr val="dk1"/>
+      </a:fontRef>
+    </dgm:style>
+  </dgm:styleLbl>
+  <dgm:styleLbl name="sibTrans1D1">
+    <dgm:scene3d>
+      <a:camera prst="orthographicFront"/>
+      <a:lightRig rig="threePt" dir="t"/>
+    </dgm:scene3d>
+    <dgm:sp3d/>
+    <dgm:txPr/>
+    <dgm:style>
+      <a:lnRef idx="1">
+        <a:scrgbClr r="0" g="0" b="0"/>
+      </a:lnRef>
+      <a:fillRef idx="0">
+        <a:scrgbClr r="0" g="0" b="0"/>
+      </a:fillRef>
+      <a:effectRef idx="0">
+        <a:scrgbClr r="0" g="0" b="0"/>
+      </a:effectRef>
+      <a:fontRef idx="minor"/>
+    </dgm:style>
+  </dgm:styleLbl>
+  <dgm:styleLbl name="callout">
+    <dgm:scene3d>
+      <a:camera prst="orthographicFront"/>
+      <a:lightRig rig="threePt" dir="t"/>
+    </dgm:scene3d>
+    <dgm:sp3d/>
+    <dgm:txPr/>
+    <dgm:style>
+      <a:lnRef idx="1">
+        <a:scrgbClr r="0" g="0" b="0"/>
+      </a:lnRef>
+      <a:fillRef idx="2">
+        <a:scrgbClr r="0" g="0" b="0"/>
+      </a:fillRef>
+      <a:effectRef idx="1">
+        <a:scrgbClr r="0" g="0" b="0"/>
+      </a:effectRef>
+      <a:fontRef idx="minor"/>
+    </dgm:style>
+  </dgm:styleLbl>
+  <dgm:styleLbl name="asst0">
+    <dgm:scene3d>
+      <a:camera prst="orthographicFront"/>
+      <a:lightRig rig="flat" dir="t"/>
+    </dgm:scene3d>
+    <dgm:sp3d prstMaterial="dkEdge">
+      <a:bevelT w="8200" h="38100"/>
+    </dgm:sp3d>
+    <dgm:txPr/>
+    <dgm:style>
+      <a:lnRef idx="0">
+        <a:scrgbClr r="0" g="0" b="0"/>
+      </a:lnRef>
+      <a:fillRef idx="2">
+        <a:scrgbClr r="0" g="0" b="0"/>
+      </a:fillRef>
+      <a:effectRef idx="1">
+        <a:scrgbClr r="0" g="0" b="0"/>
+      </a:effectRef>
+      <a:fontRef idx="minor">
+        <a:schemeClr val="dk1"/>
+      </a:fontRef>
+    </dgm:style>
+  </dgm:styleLbl>
+  <dgm:styleLbl name="asst1">
+    <dgm:scene3d>
+      <a:camera prst="orthographicFront"/>
+      <a:lightRig rig="flat" dir="t"/>
+    </dgm:scene3d>
+    <dgm:sp3d prstMaterial="dkEdge">
+      <a:bevelT w="8200" h="38100"/>
+    </dgm:sp3d>
+    <dgm:txPr/>
+    <dgm:style>
+      <a:lnRef idx="0">
+        <a:scrgbClr r="0" g="0" b="0"/>
+      </a:lnRef>
+      <a:fillRef idx="2">
+        <a:scrgbClr r="0" g="0" b="0"/>
+      </a:fillRef>
+      <a:effectRef idx="1">
+        <a:scrgbClr r="0" g="0" b="0"/>
+      </a:effectRef>
+      <a:fontRef idx="minor">
+        <a:schemeClr val="dk1"/>
+      </a:fontRef>
+    </dgm:style>
+  </dgm:styleLbl>
+  <dgm:styleLbl name="asst2">
+    <dgm:scene3d>
+      <a:camera prst="orthographicFront"/>
+      <a:lightRig rig="flat" dir="t"/>
+    </dgm:scene3d>
+    <dgm:sp3d prstMaterial="dkEdge">
+      <a:bevelT w="8200" h="38100"/>
+    </dgm:sp3d>
+    <dgm:txPr/>
+    <dgm:style>
+      <a:lnRef idx="0">
+        <a:scrgbClr r="0" g="0" b="0"/>
+      </a:lnRef>
+      <a:fillRef idx="2">
+        <a:scrgbClr r="0" g="0" b="0"/>
+      </a:fillRef>
+      <a:effectRef idx="1">
+        <a:scrgbClr r="0" g="0" b="0"/>
+      </a:effectRef>
+      <a:fontRef idx="minor">
+        <a:schemeClr val="dk1"/>
+      </a:fontRef>
+    </dgm:style>
+  </dgm:styleLbl>
+  <dgm:styleLbl name="asst3">
+    <dgm:scene3d>
+      <a:camera prst="orthographicFront"/>
+      <a:lightRig rig="flat" dir="t"/>
+    </dgm:scene3d>
+    <dgm:sp3d prstMaterial="dkEdge">
+      <a:bevelT w="8200" h="38100"/>
+    </dgm:sp3d>
+    <dgm:txPr/>
+    <dgm:style>
+      <a:lnRef idx="0">
+        <a:scrgbClr r="0" g="0" b="0"/>
+      </a:lnRef>
+      <a:fillRef idx="2">
+        <a:scrgbClr r="0" g="0" b="0"/>
+      </a:fillRef>
+      <a:effectRef idx="1">
+        <a:scrgbClr r="0" g="0" b="0"/>
+      </a:effectRef>
+      <a:fontRef idx="minor">
+        <a:schemeClr val="dk1"/>
+      </a:fontRef>
+    </dgm:style>
+  </dgm:styleLbl>
+  <dgm:styleLbl name="asst4">
+    <dgm:scene3d>
+      <a:camera prst="orthographicFront"/>
+      <a:lightRig rig="flat" dir="t"/>
+    </dgm:scene3d>
+    <dgm:sp3d prstMaterial="dkEdge">
+      <a:bevelT w="8200" h="38100"/>
+    </dgm:sp3d>
+    <dgm:txPr/>
+    <dgm:style>
+      <a:lnRef idx="0">
+        <a:scrgbClr r="0" g="0" b="0"/>
+      </a:lnRef>
+      <a:fillRef idx="2">
+        <a:scrgbClr r="0" g="0" b="0"/>
+      </a:fillRef>
+      <a:effectRef idx="1">
+        <a:scrgbClr r="0" g="0" b="0"/>
+      </a:effectRef>
+      <a:fontRef idx="minor">
+        <a:schemeClr val="dk1"/>
+      </a:fontRef>
+    </dgm:style>
+  </dgm:styleLbl>
+  <dgm:styleLbl name="parChTrans2D1">
+    <dgm:scene3d>
+      <a:camera prst="orthographicFront"/>
+      <a:lightRig rig="threePt" dir="t"/>
+    </dgm:scene3d>
+    <dgm:sp3d/>
+    <dgm:txPr/>
+    <dgm:style>
+      <a:lnRef idx="1">
+        <a:scrgbClr r="0" g="0" b="0"/>
+      </a:lnRef>
+      <a:fillRef idx="2">
+        <a:scrgbClr r="0" g="0" b="0"/>
+      </a:fillRef>
+      <a:effectRef idx="1">
+        <a:scrgbClr r="0" g="0" b="0"/>
+      </a:effectRef>
+      <a:fontRef idx="minor">
+        <a:schemeClr val="dk1"/>
+      </a:fontRef>
+    </dgm:style>
+  </dgm:styleLbl>
+  <dgm:styleLbl name="parChTrans2D2">
+    <dgm:scene3d>
+      <a:camera prst="orthographicFront"/>
+      <a:lightRig rig="threePt" dir="t"/>
+    </dgm:scene3d>
+    <dgm:sp3d/>
+    <dgm:txPr/>
+    <dgm:style>
+      <a:lnRef idx="1">
+        <a:scrgbClr r="0" g="0" b="0"/>
+      </a:lnRef>
+      <a:fillRef idx="2">
+        <a:scrgbClr r="0" g="0" b="0"/>
+      </a:fillRef>
+      <a:effectRef idx="1">
+        <a:scrgbClr r="0" g="0" b="0"/>
+      </a:effectRef>
+      <a:fontRef idx="minor">
+        <a:schemeClr val="dk1"/>
+      </a:fontRef>
+    </dgm:style>
+  </dgm:styleLbl>
+  <dgm:styleLbl name="parChTrans2D3">
+    <dgm:scene3d>
+      <a:camera prst="orthographicFront"/>
+      <a:lightRig rig="threePt" dir="t"/>
+    </dgm:scene3d>
+    <dgm:sp3d/>
+    <dgm:txPr/>
+    <dgm:style>
+      <a:lnRef idx="1">
+        <a:scrgbClr r="0" g="0" b="0"/>
+      </a:lnRef>
+      <a:fillRef idx="2">
+        <a:scrgbClr r="0" g="0" b="0"/>
+      </a:fillRef>
+      <a:effectRef idx="1">
+        <a:scrgbClr r="0" g="0" b="0"/>
+      </a:effectRef>
+      <a:fontRef idx="minor">
+        <a:schemeClr val="dk1"/>
+      </a:fontRef>
+    </dgm:style>
+  </dgm:styleLbl>
+  <dgm:styleLbl name="parChTrans2D4">
+    <dgm:scene3d>
+      <a:camera prst="orthographicFront"/>
+      <a:lightRig rig="threePt" dir="t"/>
+    </dgm:scene3d>
+    <dgm:sp3d/>
+    <dgm:txPr/>
+    <dgm:style>
+      <a:lnRef idx="1">
+        <a:scrgbClr r="0" g="0" b="0"/>
+      </a:lnRef>
+      <a:fillRef idx="2">
+        <a:scrgbClr r="0" g="0" b="0"/>
+      </a:fillRef>
+      <a:effectRef idx="1">
+        <a:scrgbClr r="0" g="0" b="0"/>
+      </a:effectRef>
+      <a:fontRef idx="minor">
+        <a:schemeClr val="dk1"/>
+      </a:fontRef>
+    </dgm:style>
+  </dgm:styleLbl>
+  <dgm:styleLbl name="parChTrans1D1">
+    <dgm:scene3d>
+      <a:camera prst="orthographicFront"/>
+      <a:lightRig rig="threePt" dir="t"/>
+    </dgm:scene3d>
+    <dgm:sp3d/>
+    <dgm:txPr/>
+    <dgm:style>
+      <a:lnRef idx="2">
+        <a:scrgbClr r="0" g="0" b="0"/>
+      </a:lnRef>
+      <a:fillRef idx="0">
+        <a:scrgbClr r="0" g="0" b="0"/>
+      </a:fillRef>
+      <a:effectRef idx="0">
+        <a:scrgbClr r="0" g="0" b="0"/>
+      </a:effectRef>
+      <a:fontRef idx="minor"/>
+    </dgm:style>
+  </dgm:styleLbl>
+  <dgm:styleLbl name="parChTrans1D2">
+    <dgm:scene3d>
+      <a:camera prst="orthographicFront"/>
+      <a:lightRig rig="threePt" dir="t"/>
+    </dgm:scene3d>
+    <dgm:sp3d/>
+    <dgm:txPr/>
+    <dgm:style>
+      <a:lnRef idx="2">
+        <a:scrgbClr r="0" g="0" b="0"/>
+      </a:lnRef>
+      <a:fillRef idx="0">
+        <a:scrgbClr r="0" g="0" b="0"/>
+      </a:fillRef>
+      <a:effectRef idx="0">
+        <a:scrgbClr r="0" g="0" b="0"/>
+      </a:effectRef>
+      <a:fontRef idx="minor"/>
+    </dgm:style>
+  </dgm:styleLbl>
+  <dgm:styleLbl name="parChTrans1D3">
+    <dgm:scene3d>
+      <a:camera prst="orthographicFront"/>
+      <a:lightRig rig="threePt" dir="t"/>
+    </dgm:scene3d>
+    <dgm:sp3d/>
+    <dgm:txPr/>
+    <dgm:style>
+      <a:lnRef idx="2">
+        <a:scrgbClr r="0" g="0" b="0"/>
+      </a:lnRef>
+      <a:fillRef idx="0">
+        <a:scrgbClr r="0" g="0" b="0"/>
+      </a:fillRef>
+      <a:effectRef idx="0">
+        <a:scrgbClr r="0" g="0" b="0"/>
+      </a:effectRef>
+      <a:fontRef idx="minor"/>
+    </dgm:style>
+  </dgm:styleLbl>
+  <dgm:styleLbl name="parChTrans1D4">
+    <dgm:scene3d>
+      <a:camera prst="orthographicFront"/>
+      <a:lightRig rig="threePt" dir="t"/>
+    </dgm:scene3d>
+    <dgm:sp3d/>
+    <dgm:txPr/>
+    <dgm:style>
+      <a:lnRef idx="2">
+        <a:scrgbClr r="0" g="0" b="0"/>
+      </a:lnRef>
+      <a:fillRef idx="0">
+        <a:scrgbClr r="0" g="0" b="0"/>
+      </a:fillRef>
+      <a:effectRef idx="0">
+        <a:scrgbClr r="0" g="0" b="0"/>
+      </a:effectRef>
+      <a:fontRef idx="minor"/>
+    </dgm:style>
+  </dgm:styleLbl>
+  <dgm:styleLbl name="fgAcc1">
+    <dgm:scene3d>
+      <a:camera prst="orthographicFront"/>
+      <a:lightRig rig="threePt" dir="t"/>
+    </dgm:scene3d>
+    <dgm:sp3d/>
+    <dgm:txPr/>
+    <dgm:style>
+      <a:lnRef idx="1">
+        <a:scrgbClr r="0" g="0" b="0"/>
+      </a:lnRef>
+      <a:fillRef idx="1">
+        <a:scrgbClr r="0" g="0" b="0"/>
+      </a:fillRef>
+      <a:effectRef idx="0">
+        <a:scrgbClr r="0" g="0" b="0"/>
+      </a:effectRef>
+      <a:fontRef idx="minor"/>
+    </dgm:style>
+  </dgm:styleLbl>
+  <dgm:styleLbl name="conFgAcc1">
+    <dgm:scene3d>
+      <a:camera prst="orthographicFront"/>
+      <a:lightRig rig="threePt" dir="t"/>
+    </dgm:scene3d>
+    <dgm:sp3d/>
+    <dgm:txPr/>
+    <dgm:style>
+      <a:lnRef idx="1">
+        <a:scrgbClr r="0" g="0" b="0"/>
+      </a:lnRef>
+      <a:fillRef idx="1">
+        <a:scrgbClr r="0" g="0" b="0"/>
+      </a:fillRef>
+      <a:effectRef idx="0">
+        <a:scrgbClr r="0" g="0" b="0"/>
+      </a:effectRef>
+      <a:fontRef idx="minor"/>
+    </dgm:style>
+  </dgm:styleLbl>
+  <dgm:styleLbl name="alignAcc1">
+    <dgm:scene3d>
+      <a:camera prst="orthographicFront"/>
+      <a:lightRig rig="threePt" dir="t"/>
+    </dgm:scene3d>
+    <dgm:sp3d/>
+    <dgm:txPr/>
+    <dgm:style>
+      <a:lnRef idx="1">
+        <a:scrgbClr r="0" g="0" b="0"/>
+      </a:lnRef>
+      <a:fillRef idx="1">
+        <a:scrgbClr r="0" g="0" b="0"/>
+      </a:fillRef>
+      <a:effectRef idx="0">
+        <a:scrgbClr r="0" g="0" b="0"/>
+      </a:effectRef>
+      <a:fontRef idx="minor"/>
+    </dgm:style>
+  </dgm:styleLbl>
+  <dgm:styleLbl name="trAlignAcc1">
+    <dgm:scene3d>
+      <a:camera prst="orthographicFront"/>
+      <a:lightRig rig="threePt" dir="t"/>
+    </dgm:scene3d>
+    <dgm:sp3d/>
+    <dgm:txPr/>
+    <dgm:style>
+      <a:lnRef idx="1">
+        <a:scrgbClr r="0" g="0" b="0"/>
+      </a:lnRef>
+      <a:fillRef idx="1">
+        <a:scrgbClr r="0" g="0" b="0"/>
+      </a:fillRef>
+      <a:effectRef idx="0">
+        <a:scrgbClr r="0" g="0" b="0"/>
+      </a:effectRef>
+      <a:fontRef idx="minor"/>
+    </dgm:style>
+  </dgm:styleLbl>
+  <dgm:styleLbl name="bgAcc1">
+    <dgm:scene3d>
+      <a:camera prst="orthographicFront"/>
+      <a:lightRig rig="threePt" dir="t"/>
+    </dgm:scene3d>
+    <dgm:sp3d/>
+    <dgm:txPr/>
+    <dgm:style>
+      <a:lnRef idx="1">
+        <a:scrgbClr r="0" g="0" b="0"/>
+      </a:lnRef>
+      <a:fillRef idx="1">
+        <a:scrgbClr r="0" g="0" b="0"/>
+      </a:fillRef>
+      <a:effectRef idx="0">
+        <a:scrgbClr r="0" g="0" b="0"/>
+      </a:effectRef>
+      <a:fontRef idx="minor"/>
+    </dgm:style>
+  </dgm:styleLbl>
+  <dgm:styleLbl name="solidFgAcc1">
+    <dgm:scene3d>
+      <a:camera prst="orthographicFront"/>
+      <a:lightRig rig="threePt" dir="t"/>
+    </dgm:scene3d>
+    <dgm:sp3d/>
+    <dgm:txPr/>
+    <dgm:style>
+      <a:lnRef idx="1">
+        <a:scrgbClr r="0" g="0" b="0"/>
+      </a:lnRef>
+      <a:fillRef idx="2">
+        <a:scrgbClr r="0" g="0" b="0"/>
+      </a:fillRef>
+      <a:effectRef idx="0">
+        <a:scrgbClr r="0" g="0" b="0"/>
+      </a:effectRef>
+      <a:fontRef idx="minor"/>
+    </dgm:style>
+  </dgm:styleLbl>
+  <dgm:styleLbl name="solidAlignAcc1">
+    <dgm:scene3d>
+      <a:camera prst="orthographicFront"/>
+      <a:lightRig rig="threePt" dir="t"/>
+    </dgm:scene3d>
+    <dgm:sp3d/>
+    <dgm:txPr/>
+    <dgm:style>
+      <a:lnRef idx="1">
+        <a:scrgbClr r="0" g="0" b="0"/>
+      </a:lnRef>
+      <a:fillRef idx="1">
+        <a:scrgbClr r="0" g="0" b="0"/>
+      </a:fillRef>
+      <a:effectRef idx="0">
+        <a:scrgbClr r="0" g="0" b="0"/>
+      </a:effectRef>
+      <a:fontRef idx="minor"/>
+    </dgm:style>
+  </dgm:styleLbl>
+  <dgm:styleLbl name="solidBgAcc1">
+    <dgm:scene3d>
+      <a:camera prst="orthographicFront"/>
+      <a:lightRig rig="threePt" dir="t"/>
+    </dgm:scene3d>
+    <dgm:sp3d/>
+    <dgm:txPr/>
+    <dgm:style>
+      <a:lnRef idx="1">
+        <a:scrgbClr r="0" g="0" b="0"/>
+      </a:lnRef>
+      <a:fillRef idx="1">
+        <a:scrgbClr r="0" g="0" b="0"/>
+      </a:fillRef>
+      <a:effectRef idx="0">
+        <a:scrgbClr r="0" g="0" b="0"/>
+      </a:effectRef>
+      <a:fontRef idx="minor"/>
+    </dgm:style>
+  </dgm:styleLbl>
+  <dgm:styleLbl name="fgAccFollowNode1">
+    <dgm:scene3d>
+      <a:camera prst="orthographicFront"/>
+      <a:lightRig rig="threePt" dir="t"/>
+    </dgm:scene3d>
+    <dgm:sp3d/>
+    <dgm:txPr/>
+    <dgm:style>
+      <a:lnRef idx="1">
+        <a:scrgbClr r="0" g="0" b="0"/>
+      </a:lnRef>
+      <a:fillRef idx="1">
+        <a:scrgbClr r="0" g="0" b="0"/>
+      </a:fillRef>
+      <a:effectRef idx="0">
+        <a:scrgbClr r="0" g="0" b="0"/>
+      </a:effectRef>
+      <a:fontRef idx="minor"/>
+    </dgm:style>
+  </dgm:styleLbl>
+  <dgm:styleLbl name="alignAccFollowNode1">
+    <dgm:scene3d>
+      <a:camera prst="orthographicFront"/>
+      <a:lightRig rig="threePt" dir="t"/>
+    </dgm:scene3d>
+    <dgm:sp3d/>
+    <dgm:txPr/>
+    <dgm:style>
+      <a:lnRef idx="1">
+        <a:scrgbClr r="0" g="0" b="0"/>
+      </a:lnRef>
+      <a:fillRef idx="1">
+        <a:scrgbClr r="0" g="0" b="0"/>
+      </a:fillRef>
+      <a:effectRef idx="0">
+        <a:scrgbClr r="0" g="0" b="0"/>
+      </a:effectRef>
+      <a:fontRef idx="minor"/>
+    </dgm:style>
+  </dgm:styleLbl>
+  <dgm:styleLbl name="bgAccFollowNode1">
+    <dgm:scene3d>
+      <a:camera prst="orthographicFront"/>
+      <a:lightRig rig="threePt" dir="t"/>
+    </dgm:scene3d>
+    <dgm:sp3d/>
+    <dgm:txPr/>
+    <dgm:style>
+      <a:lnRef idx="1">
+        <a:scrgbClr r="0" g="0" b="0"/>
+      </a:lnRef>
+      <a:fillRef idx="1">
+        <a:scrgbClr r="0" g="0" b="0"/>
+      </a:fillRef>
+      <a:effectRef idx="0">
+        <a:scrgbClr r="0" g="0" b="0"/>
+      </a:effectRef>
+      <a:fontRef idx="minor"/>
+    </dgm:style>
+  </dgm:styleLbl>
+  <dgm:styleLbl name="fgAcc0">
+    <dgm:scene3d>
+      <a:camera prst="orthographicFront"/>
+      <a:lightRig rig="threePt" dir="t"/>
+    </dgm:scene3d>
+    <dgm:sp3d/>
+    <dgm:txPr/>
+    <dgm:style>
+      <a:lnRef idx="1">
+        <a:scrgbClr r="0" g="0" b="0"/>
+      </a:lnRef>
+      <a:fillRef idx="1">
+        <a:scrgbClr r="0" g="0" b="0"/>
+      </a:fillRef>
+      <a:effectRef idx="0">
+        <a:scrgbClr r="0" g="0" b="0"/>
+      </a:effectRef>
+      <a:fontRef idx="minor"/>
+    </dgm:style>
+  </dgm:styleLbl>
+  <dgm:styleLbl name="fgAcc2">
+    <dgm:scene3d>
+      <a:camera prst="orthographicFront"/>
+      <a:lightRig rig="threePt" dir="t"/>
+    </dgm:scene3d>
+    <dgm:sp3d/>
+    <dgm:txPr/>
+    <dgm:style>
+      <a:lnRef idx="1">
+        <a:scrgbClr r="0" g="0" b="0"/>
+      </a:lnRef>
+      <a:fillRef idx="1">
+        <a:scrgbClr r="0" g="0" b="0"/>
+      </a:fillRef>
+      <a:effectRef idx="0">
+        <a:scrgbClr r="0" g="0" b="0"/>
+      </a:effectRef>
+      <a:fontRef idx="minor"/>
+    </dgm:style>
+  </dgm:styleLbl>
+  <dgm:styleLbl name="fgAcc3">
+    <dgm:scene3d>
+      <a:camera prst="orthographicFront"/>
+      <a:lightRig rig="threePt" dir="t"/>
+    </dgm:scene3d>
+    <dgm:sp3d/>
+    <dgm:txPr/>
+    <dgm:style>
+      <a:lnRef idx="1">
+        <a:scrgbClr r="0" g="0" b="0"/>
+      </a:lnRef>
+      <a:fillRef idx="1">
+        <a:scrgbClr r="0" g="0" b="0"/>
+      </a:fillRef>
+      <a:effectRef idx="0">
+        <a:scrgbClr r="0" g="0" b="0"/>
+      </a:effectRef>
+      <a:fontRef idx="minor"/>
+    </dgm:style>
+  </dgm:styleLbl>
+  <dgm:styleLbl name="fgAcc4">
+    <dgm:scene3d>
+      <a:camera prst="orthographicFront"/>
+      <a:lightRig rig="threePt" dir="t"/>
+    </dgm:scene3d>
+    <dgm:sp3d/>
+    <dgm:txPr/>
+    <dgm:style>
+      <a:lnRef idx="1">
+        <a:scrgbClr r="0" g="0" b="0"/>
+      </a:lnRef>
+      <a:fillRef idx="1">
+        <a:scrgbClr r="0" g="0" b="0"/>
+      </a:fillRef>
+      <a:effectRef idx="0">
+        <a:scrgbClr r="0" g="0" b="0"/>
+      </a:effectRef>
+      <a:fontRef idx="minor"/>
+    </dgm:style>
+  </dgm:styleLbl>
+  <dgm:styleLbl name="bgShp">
+    <dgm:scene3d>
+      <a:camera prst="orthographicFront"/>
+      <a:lightRig rig="threePt" dir="t"/>
+    </dgm:scene3d>
+    <dgm:sp3d/>
+    <dgm:txPr/>
+    <dgm:style>
+      <a:lnRef idx="0">
+        <a:scrgbClr r="0" g="0" b="0"/>
+      </a:lnRef>
+      <a:fillRef idx="1">
+        <a:scrgbClr r="0" g="0" b="0"/>
+      </a:fillRef>
+      <a:effectRef idx="1">
+        <a:scrgbClr r="0" g="0" b="0"/>
+      </a:effectRef>
+      <a:fontRef idx="minor"/>
+    </dgm:style>
+  </dgm:styleLbl>
+  <dgm:styleLbl name="dkBgShp">
+    <dgm:scene3d>
+      <a:camera prst="orthographicFront"/>
+      <a:lightRig rig="threePt" dir="t"/>
+    </dgm:scene3d>
+    <dgm:sp3d/>
+    <dgm:txPr/>
+    <dgm:style>
+      <a:lnRef idx="0">
+        <a:scrgbClr r="0" g="0" b="0"/>
+      </a:lnRef>
+      <a:fillRef idx="1">
+        <a:scrgbClr r="0" g="0" b="0"/>
+      </a:fillRef>
+      <a:effectRef idx="1">
+        <a:scrgbClr r="0" g="0" b="0"/>
+      </a:effectRef>
+      <a:fontRef idx="minor"/>
+    </dgm:style>
+  </dgm:styleLbl>
+  <dgm:styleLbl name="trBgShp">
+    <dgm:scene3d>
+      <a:camera prst="orthographicFront"/>
+      <a:lightRig rig="threePt" dir="t"/>
+    </dgm:scene3d>
+    <dgm:sp3d/>
+    <dgm:txPr/>
+    <dgm:style>
+      <a:lnRef idx="0">
+        <a:scrgbClr r="0" g="0" b="0"/>
+      </a:lnRef>
+      <a:fillRef idx="1">
+        <a:scrgbClr r="0" g="0" b="0"/>
+      </a:fillRef>
+      <a:effectRef idx="0">
+        <a:scrgbClr r="0" g="0" b="0"/>
+      </a:effectRef>
+      <a:fontRef idx="minor"/>
+    </dgm:style>
+  </dgm:styleLbl>
+  <dgm:styleLbl name="fgShp">
+    <dgm:scene3d>
+      <a:camera prst="orthographicFront"/>
+      <a:lightRig rig="flat" dir="t"/>
+    </dgm:scene3d>
+    <dgm:sp3d prstMaterial="dkEdge">
+      <a:bevelT w="8200" h="38100"/>
+    </dgm:sp3d>
+    <dgm:txPr/>
+    <dgm:style>
+      <a:lnRef idx="1">
+        <a:scrgbClr r="0" g="0" b="0"/>
+      </a:lnRef>
+      <a:fillRef idx="2">
+        <a:scrgbClr r="0" g="0" b="0"/>
+      </a:fillRef>
+      <a:effectRef idx="1">
+        <a:scrgbClr r="0" g="0" b="0"/>
+      </a:effectRef>
+      <a:fontRef idx="minor"/>
+    </dgm:style>
+  </dgm:styleLbl>
+  <dgm:styleLbl name="revTx">
+    <dgm:scene3d>
+      <a:camera prst="orthographicFront"/>
+      <a:lightRig rig="threePt" dir="t"/>
+    </dgm:scene3d>
+    <dgm:sp3d/>
+    <dgm:txPr/>
+    <dgm:style>
+      <a:lnRef idx="0">
+        <a:scrgbClr r="0" g="0" b="0"/>
+      </a:lnRef>
+      <a:fillRef idx="0">
+        <a:scrgbClr r="0" g="0" b="0"/>
+      </a:fillRef>
+      <a:effectRef idx="0">
+        <a:scrgbClr r="0" g="0" b="0"/>
+      </a:effectRef>
+      <a:fontRef idx="minor"/>
+    </dgm:style>
+  </dgm:styleLbl>
+</dgm:styleDef>
 </file>
 
 <file path=word/theme/theme1.xml><?xml version="1.0" encoding="utf-8"?>

</xml_diff>

<commit_message>
Documentatia serviciului web facuta de Stefan
</commit_message>
<xml_diff>
--- a/[WADE]Apostoaie_Chica_Ghiurca_Roznovat.docx
+++ b/[WADE]Apostoaie_Chica_Ghiurca_Roznovat.docx
@@ -154,7 +154,10 @@
         <w:t>Keywords:</w:t>
       </w:r>
       <w:r>
-        <w:t xml:space="preserve"> meta data, vocabulary, </w:t>
+        <w:t xml:space="preserve"> meta</w:t>
+      </w:r>
+      <w:r>
+        <w:t xml:space="preserve">data, vocabulary, </w:t>
       </w:r>
       <w:r>
         <w:t>X</w:t>
@@ -194,6 +197,20 @@
             </a:graphic>
           </wp:inline>
         </w:drawing>
+      </w:r>
+    </w:p>
+    <w:p>
+      <w:pPr>
+        <w:pStyle w:val="figurecaption"/>
+      </w:pPr>
+      <w:r>
+        <w:rPr>
+          <w:b/>
+        </w:rPr>
+        <w:t>Fig. 1.</w:t>
+      </w:r>
+      <w:r>
+        <w:t xml:space="preserve"> Interaction between systems’ components</w:t>
       </w:r>
     </w:p>
     <w:p/>
@@ -1114,15 +1131,9 @@
         </w:rPr>
         <w:t xml:space="preserve">Fig. </w:t>
       </w:r>
-      <w:fldSimple w:instr=" SEQ &quot;Figure&quot; \* MERGEFORMAT ">
-        <w:r>
-          <w:rPr>
-            <w:b/>
-            <w:noProof/>
-          </w:rPr>
-          <w:t>1</w:t>
-        </w:r>
-      </w:fldSimple>
+      <w:r>
+        <w:t>2</w:t>
+      </w:r>
       <w:r>
         <w:rPr>
           <w:b/>
@@ -1927,15 +1938,9 @@
         </w:rPr>
         <w:t xml:space="preserve">Fig. </w:t>
       </w:r>
-      <w:fldSimple w:instr=" SEQ &quot;Figure&quot; \* MERGEFORMAT ">
-        <w:r>
-          <w:rPr>
-            <w:b/>
-            <w:noProof/>
-          </w:rPr>
-          <w:t>2</w:t>
-        </w:r>
-      </w:fldSimple>
+      <w:r>
+        <w:t>3</w:t>
+      </w:r>
       <w:r>
         <w:rPr>
           <w:b/>
@@ -1980,6 +1985,143 @@
       </w:r>
     </w:p>
     <w:p>
+      <w:r>
+        <w:t>This web service was created using the JAX-RS API for RESTful web services and its most popular implementation Jersey. For the web service development it was used NetBeans 6.8, which has support for the RESTful web services, meaning it has wizards for creating and tools to test them.</w:t>
+      </w:r>
+    </w:p>
+    <w:p>
+      <w:r>
+        <w:t>The JAX-RS API uses annotations to ease the RESTful Web Service creation.</w:t>
+      </w:r>
+    </w:p>
+    <w:p>
+      <w:r>
+        <w:t xml:space="preserve">@GET specifies that the method it precedes is returning something (usually a string). The format of the result is specified by the </w:t>
+      </w:r>
+    </w:p>
+    <w:p>
+      <w:r>
+        <w:t>@Produces annotation. There are several formats available: application/json, application/xml, text/xml, text/plain, text/html, etc.</w:t>
+      </w:r>
+    </w:p>
+    <w:p>
+      <w:r>
+        <w:t>@PUT is used for methods that are used to get some information from the web service user. The method that uses this annotation usually receives a String parameter with a specified format.</w:t>
+      </w:r>
+    </w:p>
+    <w:p>
+      <w:r>
+        <w:t>@Consumes is used to specify the format of the @PUT method parameter. It is used together with @PUT annotation.</w:t>
+      </w:r>
+    </w:p>
+    <w:p>
+      <w:r>
+        <w:t>@QueryParam(“”) is used to specify the name of the input parameter used by a method. It is useful for querying the service: here &lt;query_param&gt; is the value of the @QueryParam annotation).</w:t>
+      </w:r>
+    </w:p>
+    <w:p>
+      <w:r>
+        <w:t>The plugin uses a RESTful web service for providing the list of terminals that were extracted from the vocabularies. The web service offers two methods:</w:t>
+      </w:r>
+    </w:p>
+    <w:p>
+      <w:r>
+        <w:t>@GET</w:t>
+      </w:r>
+    </w:p>
+    <w:p>
+      <w:r>
+        <w:t>@Produces("application/xml")</w:t>
+      </w:r>
+    </w:p>
+    <w:p>
+      <w:r>
+        <w:t>public String getVocabulary (@QueryParam("name") String name);</w:t>
+      </w:r>
+    </w:p>
+    <w:p/>
+    <w:p>
+      <w:r>
+        <w:lastRenderedPageBreak/>
+        <w:t>@GET</w:t>
+      </w:r>
+    </w:p>
+    <w:p>
+      <w:r>
+        <w:t>@Produces("text/plain")</w:t>
+      </w:r>
+    </w:p>
+    <w:p>
+      <w:r>
+        <w:t>public String getVocabularyList();</w:t>
+      </w:r>
+    </w:p>
+    <w:p/>
+    <w:p>
+      <w:r>
+        <w:t>The getVocabularyList service returns the list of vocabularies used in the application. Currently the list of vocabularies is limited to a number of three, but in the future another service will be provided for registering other vocabularies. More vocabularies can be found searching the internet either manually or automatic (using crawlers).</w:t>
+      </w:r>
+    </w:p>
+    <w:p>
+      <w:r>
+        <w:t xml:space="preserve">The getVocabulary returns the parsed content of the vocabulary specified by the name parameter. This method uses the Voces Parser to extract from the RDF files the relevant elements. The Voces Parser receives an URI as input and returns the XML </w:t>
+      </w:r>
+      <w:r>
+        <w:t>with the extracted elements. It</w:t>
+      </w:r>
+      <w:r>
+        <w:t>s role is to get the RDF from the internet and parse it for the relevant information.</w:t>
+      </w:r>
+    </w:p>
+    <w:p>
+      <w:r>
+        <w:t>These services are called by the editor to update the content assist and validate the files. The results can also be cached and updated periodically to prevent frustrating lags in the editor. This can be done since there is a high possibility for the RDF vocabularies to remain stable, hence no need to reparse them very often.</w:t>
+      </w:r>
+    </w:p>
+    <w:p>
+      <w:r>
+        <w:t>By using a web service for this</w:t>
+      </w:r>
+      <w:r>
+        <w:t xml:space="preserve"> kind of functionality</w:t>
+      </w:r>
+      <w:r>
+        <w:t xml:space="preserve">, Voces </w:t>
+      </w:r>
+      <w:r>
+        <w:t>provide</w:t>
+      </w:r>
+      <w:r>
+        <w:t>s</w:t>
+      </w:r>
+      <w:r>
+        <w:t xml:space="preserve"> the plugin extra flexibility. The user need not update the plugin often since the main job is done on a remote server, and the update of the web service is hidden from the user (he will only see that the plugin does more).</w:t>
+      </w:r>
+    </w:p>
+    <w:p>
+      <w:r>
+        <w:t>It's clear that the editor needs some sort of mechanism to extract the relevant information from the vocabularies. There were some options for doing that including embedding this functionality to the editor and using some remote services for that. The first option had one major disadvantage: the update of the parser implied an update of the whole plugin. Another disadvantage was that mechanism for increasing</w:t>
+      </w:r>
+      <w:r>
+        <w:t xml:space="preserve"> performance (like caching) was</w:t>
+      </w:r>
+      <w:r>
+        <w:t xml:space="preserve"> simply excluded since the user does not want to store huge amount of data on his own computer. So that is why </w:t>
+      </w:r>
+      <w:r>
+        <w:t>Voces</w:t>
+      </w:r>
+      <w:r>
+        <w:t xml:space="preserve"> use</w:t>
+      </w:r>
+      <w:r>
+        <w:t>s</w:t>
+      </w:r>
+      <w:r>
+        <w:t xml:space="preserve"> a RESTful web service.</w:t>
+      </w:r>
+    </w:p>
+    <w:p>
       <w:pPr>
         <w:pStyle w:val="heading10"/>
       </w:pPr>
@@ -2071,7 +2213,11 @@
         <w:t xml:space="preserve">Literal interface refers to </w:t>
       </w:r>
       <w:r>
-        <w:t>literals and strings that are &lt;object&gt; from the RDF triple. The objects that implements Container, Alt, Bag or Seq interfaces can be also seen as &lt;object&gt; into RDF triples. Objects that implements Property interface can be RDF triples’ predicates.</w:t>
+        <w:t xml:space="preserve">literals and strings that are &lt;object&gt; from </w:t>
+      </w:r>
+      <w:r>
+        <w:lastRenderedPageBreak/>
+        <w:t>the RDF triple. The objects that implements Container, Alt, Bag or Seq interfaces can be also seen as &lt;object&gt; into RDF triples. Objects that implements Property interface can be RDF triples’ predicates.</w:t>
       </w:r>
     </w:p>
     <w:p>
@@ -2084,7 +2230,6 @@
     </w:p>
     <w:p>
       <w:r>
-        <w:lastRenderedPageBreak/>
         <w:t>RDF models are directly accessed through iterators: NodeIterator (for generic nodes – also resources and literals), ResIterator and StmtIterator.</w:t>
       </w:r>
     </w:p>
@@ -2421,6 +2566,7 @@
     </w:p>
     <w:p>
       <w:r>
+        <w:lastRenderedPageBreak/>
         <w:t xml:space="preserve">For output file name, parser uses a template: File + id + xml extension. For example, being given as input the </w:t>
       </w:r>
       <w:r>
@@ -2655,7 +2801,6 @@
           <w:rFonts w:ascii="Times New Roman" w:hAnsi="Times New Roman" w:cs="Times New Roman"/>
           <w:color w:val="auto"/>
         </w:rPr>
-        <w:lastRenderedPageBreak/>
         <w:t> </w:t>
       </w:r>
       <w:r>
@@ -2928,14 +3073,6 @@
       </w:pPr>
       <w:r>
         <w:t>&lt;/Vocabulary&gt;</w:t>
-      </w:r>
-    </w:p>
-    <w:p>
-      <w:pPr>
-        <w:pStyle w:val="heading10"/>
-      </w:pPr>
-      <w:r>
-        <w:t>Editor</w:t>
       </w:r>
     </w:p>
     <w:p>
@@ -3257,7 +3394,7 @@
         <w:noProof/>
         <w:lang w:val="de-DE"/>
       </w:rPr>
-      <w:t>2</w:t>
+      <w:t>8</w:t>
     </w:r>
     <w:r>
       <w:rPr>
@@ -3350,7 +3487,7 @@
         <w:noProof/>
         <w:lang w:val="de-DE"/>
       </w:rPr>
-      <w:t>3</w:t>
+      <w:t>7</w:t>
     </w:r>
     <w:r>
       <w:rPr>
@@ -6463,7 +6600,7 @@
   <w:style w:type="paragraph" w:default="1" w:styleId="Normal">
     <w:name w:val="Normal"/>
     <w:qFormat/>
-    <w:rsid w:val="00B725D1"/>
+    <w:rsid w:val="000B4BF0"/>
     <w:pPr>
       <w:overflowPunct w:val="0"/>
       <w:autoSpaceDE w:val="0"/>
@@ -8228,31 +8365,31 @@
     </dgm:pt>
   </dgm:ptLst>
   <dgm:cxnLst>
-    <dgm:cxn modelId="{F8CF2561-CA2D-4FEB-962A-93D3CF263149}" type="presOf" srcId="{1269C4C9-F40E-4B04-B4E3-73A17359E202}" destId="{96A5BA5B-3B2A-415A-895B-A4B20BFDE476}" srcOrd="0" destOrd="0" presId="urn:microsoft.com/office/officeart/2005/8/layout/radial1"/>
-    <dgm:cxn modelId="{4C5CBA95-A442-4C02-B768-FBE390529D99}" type="presOf" srcId="{E4BFF53B-134E-439B-BF0F-2C38609D98BE}" destId="{6C05619C-4851-496F-9BDC-672C57ED2AAA}" srcOrd="0" destOrd="0" presId="urn:microsoft.com/office/officeart/2005/8/layout/radial1"/>
-    <dgm:cxn modelId="{C4A0504E-0A2F-4CB6-B55C-146259ECF9D9}" type="presOf" srcId="{B766C824-19F8-4B23-901F-D20F5FB1BAF4}" destId="{50532A90-A522-47A9-91F0-6D1BFAFFED9C}" srcOrd="1" destOrd="0" presId="urn:microsoft.com/office/officeart/2005/8/layout/radial1"/>
-    <dgm:cxn modelId="{405296BE-836C-4E48-A034-3FCEBBA10D45}" type="presOf" srcId="{91BC985F-7693-46F1-9441-B5B2160FFB58}" destId="{639FA07C-C8BD-4DE2-B0D0-44AA9D866B7A}" srcOrd="0" destOrd="0" presId="urn:microsoft.com/office/officeart/2005/8/layout/radial1"/>
+    <dgm:cxn modelId="{911C0C62-5858-472B-8C50-50F19632BD0A}" type="presOf" srcId="{B766C824-19F8-4B23-901F-D20F5FB1BAF4}" destId="{852C4DA1-FE8A-41DF-A71A-2CD729F655B6}" srcOrd="0" destOrd="0" presId="urn:microsoft.com/office/officeart/2005/8/layout/radial1"/>
+    <dgm:cxn modelId="{43BA359A-06FD-4A29-9A9D-C844693BE79D}" type="presOf" srcId="{E4BFF53B-134E-439B-BF0F-2C38609D98BE}" destId="{6C05619C-4851-496F-9BDC-672C57ED2AAA}" srcOrd="0" destOrd="0" presId="urn:microsoft.com/office/officeart/2005/8/layout/radial1"/>
+    <dgm:cxn modelId="{9D5C3193-40BA-4748-A622-DAB44154B6E5}" type="presOf" srcId="{A5244A85-E18C-4DC6-ACDD-9A71320075C8}" destId="{4D463BC7-175B-4862-85D4-17C31D12E99F}" srcOrd="0" destOrd="0" presId="urn:microsoft.com/office/officeart/2005/8/layout/radial1"/>
+    <dgm:cxn modelId="{6C16DC8B-F781-4F29-8B6C-311E5512D2B1}" type="presOf" srcId="{E4BFF53B-134E-439B-BF0F-2C38609D98BE}" destId="{7812753D-750E-4487-AF63-B06C4B7E5B12}" srcOrd="1" destOrd="0" presId="urn:microsoft.com/office/officeart/2005/8/layout/radial1"/>
+    <dgm:cxn modelId="{80154890-A4A9-4D8E-BF1E-202175D39303}" type="presOf" srcId="{25AC54F4-3ECB-4F10-A005-BF1A0D0B7593}" destId="{27FC5426-AC3A-45ED-9186-818600D25DA7}" srcOrd="0" destOrd="0" presId="urn:microsoft.com/office/officeart/2005/8/layout/radial1"/>
+    <dgm:cxn modelId="{14729B14-57C2-48B6-98F8-8614B1866A4B}" type="presOf" srcId="{91BC985F-7693-46F1-9441-B5B2160FFB58}" destId="{639FA07C-C8BD-4DE2-B0D0-44AA9D866B7A}" srcOrd="0" destOrd="0" presId="urn:microsoft.com/office/officeart/2005/8/layout/radial1"/>
+    <dgm:cxn modelId="{20083A73-07C0-488B-BA05-12913F7C272C}" srcId="{14FDC17E-406F-4F9C-9DB4-20855ED59D80}" destId="{A5244A85-E18C-4DC6-ACDD-9A71320075C8}" srcOrd="0" destOrd="0" parTransId="{26F80A15-84D5-4885-A9C5-C1135D11C4B0}" sibTransId="{CE1A55A5-CBD6-4D17-B3C5-790CC4437B38}"/>
+    <dgm:cxn modelId="{F8FF869E-AEBA-438C-BF5F-49B48D005056}" type="presOf" srcId="{B766C824-19F8-4B23-901F-D20F5FB1BAF4}" destId="{50532A90-A522-47A9-91F0-6D1BFAFFED9C}" srcOrd="1" destOrd="0" presId="urn:microsoft.com/office/officeart/2005/8/layout/radial1"/>
+    <dgm:cxn modelId="{66117EC3-D583-4D24-BF5E-A0718082DCE2}" type="presOf" srcId="{ED446CEF-03F5-4938-AD55-9CC7113C0D86}" destId="{5357EF4A-42B7-4C28-BF95-ADECED5F2D8B}" srcOrd="0" destOrd="0" presId="urn:microsoft.com/office/officeart/2005/8/layout/radial1"/>
+    <dgm:cxn modelId="{3517E3AF-4699-4990-9558-1E8BD81DDA9B}" type="presOf" srcId="{25AC54F4-3ECB-4F10-A005-BF1A0D0B7593}" destId="{6B921FBF-30A0-4229-AE3F-A5ADB9ED2CFB}" srcOrd="1" destOrd="0" presId="urn:microsoft.com/office/officeart/2005/8/layout/radial1"/>
+    <dgm:cxn modelId="{15DB3F5C-D0F8-472D-9CA9-AEBEC03333E1}" srcId="{A5244A85-E18C-4DC6-ACDD-9A71320075C8}" destId="{91BC985F-7693-46F1-9441-B5B2160FFB58}" srcOrd="1" destOrd="0" parTransId="{25AC54F4-3ECB-4F10-A005-BF1A0D0B7593}" sibTransId="{D13E62EF-55EB-4B78-9E18-AB79CDE7A380}"/>
     <dgm:cxn modelId="{9A90893E-4D14-4DE1-AA44-71B4082EF8F6}" srcId="{A5244A85-E18C-4DC6-ACDD-9A71320075C8}" destId="{ED446CEF-03F5-4938-AD55-9CC7113C0D86}" srcOrd="0" destOrd="0" parTransId="{E4BFF53B-134E-439B-BF0F-2C38609D98BE}" sibTransId="{267654C5-F8BD-4917-A639-3C89A4A47A0C}"/>
-    <dgm:cxn modelId="{587D0CD1-D2A1-4766-83A9-D1D6EFC127D2}" type="presOf" srcId="{25AC54F4-3ECB-4F10-A005-BF1A0D0B7593}" destId="{6B921FBF-30A0-4229-AE3F-A5ADB9ED2CFB}" srcOrd="1" destOrd="0" presId="urn:microsoft.com/office/officeart/2005/8/layout/radial1"/>
-    <dgm:cxn modelId="{FC2F1814-169A-40D5-B1CC-5F9497DE60A9}" type="presOf" srcId="{25AC54F4-3ECB-4F10-A005-BF1A0D0B7593}" destId="{27FC5426-AC3A-45ED-9186-818600D25DA7}" srcOrd="0" destOrd="0" presId="urn:microsoft.com/office/officeart/2005/8/layout/radial1"/>
-    <dgm:cxn modelId="{E02FFB7E-8961-47E7-B61B-7D91406F645C}" type="presOf" srcId="{E4BFF53B-134E-439B-BF0F-2C38609D98BE}" destId="{7812753D-750E-4487-AF63-B06C4B7E5B12}" srcOrd="1" destOrd="0" presId="urn:microsoft.com/office/officeart/2005/8/layout/radial1"/>
-    <dgm:cxn modelId="{C67FA2CB-A04F-435C-8AE0-69E5EC3EBCD5}" type="presOf" srcId="{ED446CEF-03F5-4938-AD55-9CC7113C0D86}" destId="{5357EF4A-42B7-4C28-BF95-ADECED5F2D8B}" srcOrd="0" destOrd="0" presId="urn:microsoft.com/office/officeart/2005/8/layout/radial1"/>
     <dgm:cxn modelId="{E5113D7C-4F4A-47C8-8558-982D1D422D83}" srcId="{A5244A85-E18C-4DC6-ACDD-9A71320075C8}" destId="{1269C4C9-F40E-4B04-B4E3-73A17359E202}" srcOrd="2" destOrd="0" parTransId="{B766C824-19F8-4B23-901F-D20F5FB1BAF4}" sibTransId="{5D1BBCFE-AE05-42CE-943E-0FADF86F7E5E}"/>
-    <dgm:cxn modelId="{54FA7B85-2210-48FF-9895-B5988FD2E5B8}" type="presOf" srcId="{B766C824-19F8-4B23-901F-D20F5FB1BAF4}" destId="{852C4DA1-FE8A-41DF-A71A-2CD729F655B6}" srcOrd="0" destOrd="0" presId="urn:microsoft.com/office/officeart/2005/8/layout/radial1"/>
-    <dgm:cxn modelId="{20083A73-07C0-488B-BA05-12913F7C272C}" srcId="{14FDC17E-406F-4F9C-9DB4-20855ED59D80}" destId="{A5244A85-E18C-4DC6-ACDD-9A71320075C8}" srcOrd="0" destOrd="0" parTransId="{26F80A15-84D5-4885-A9C5-C1135D11C4B0}" sibTransId="{CE1A55A5-CBD6-4D17-B3C5-790CC4437B38}"/>
-    <dgm:cxn modelId="{15DB3F5C-D0F8-472D-9CA9-AEBEC03333E1}" srcId="{A5244A85-E18C-4DC6-ACDD-9A71320075C8}" destId="{91BC985F-7693-46F1-9441-B5B2160FFB58}" srcOrd="1" destOrd="0" parTransId="{25AC54F4-3ECB-4F10-A005-BF1A0D0B7593}" sibTransId="{D13E62EF-55EB-4B78-9E18-AB79CDE7A380}"/>
-    <dgm:cxn modelId="{33C93A1B-22D6-48A3-9F04-94A716E7E9AE}" type="presOf" srcId="{A5244A85-E18C-4DC6-ACDD-9A71320075C8}" destId="{4D463BC7-175B-4862-85D4-17C31D12E99F}" srcOrd="0" destOrd="0" presId="urn:microsoft.com/office/officeart/2005/8/layout/radial1"/>
-    <dgm:cxn modelId="{E26AAAED-BAC4-4B06-8485-290D816E0AA9}" type="presOf" srcId="{14FDC17E-406F-4F9C-9DB4-20855ED59D80}" destId="{79B07B96-73BD-4200-B70C-BA2C9E8F6F90}" srcOrd="0" destOrd="0" presId="urn:microsoft.com/office/officeart/2005/8/layout/radial1"/>
-    <dgm:cxn modelId="{D1A1A019-157B-480B-812E-3636B236C4B2}" type="presParOf" srcId="{79B07B96-73BD-4200-B70C-BA2C9E8F6F90}" destId="{4D463BC7-175B-4862-85D4-17C31D12E99F}" srcOrd="0" destOrd="0" presId="urn:microsoft.com/office/officeart/2005/8/layout/radial1"/>
-    <dgm:cxn modelId="{B918B762-B1F6-45A0-9E30-06F8B6891C6E}" type="presParOf" srcId="{79B07B96-73BD-4200-B70C-BA2C9E8F6F90}" destId="{6C05619C-4851-496F-9BDC-672C57ED2AAA}" srcOrd="1" destOrd="0" presId="urn:microsoft.com/office/officeart/2005/8/layout/radial1"/>
-    <dgm:cxn modelId="{EA62B14C-5EE3-4334-BA7D-5433B8774729}" type="presParOf" srcId="{6C05619C-4851-496F-9BDC-672C57ED2AAA}" destId="{7812753D-750E-4487-AF63-B06C4B7E5B12}" srcOrd="0" destOrd="0" presId="urn:microsoft.com/office/officeart/2005/8/layout/radial1"/>
-    <dgm:cxn modelId="{412614BE-58DB-4A94-B40E-56CC6B415E6F}" type="presParOf" srcId="{79B07B96-73BD-4200-B70C-BA2C9E8F6F90}" destId="{5357EF4A-42B7-4C28-BF95-ADECED5F2D8B}" srcOrd="2" destOrd="0" presId="urn:microsoft.com/office/officeart/2005/8/layout/radial1"/>
-    <dgm:cxn modelId="{FFE5F80D-2D06-468A-9E22-345E460B4E96}" type="presParOf" srcId="{79B07B96-73BD-4200-B70C-BA2C9E8F6F90}" destId="{27FC5426-AC3A-45ED-9186-818600D25DA7}" srcOrd="3" destOrd="0" presId="urn:microsoft.com/office/officeart/2005/8/layout/radial1"/>
-    <dgm:cxn modelId="{B90F5C20-1E07-4E06-8947-5543E12DBB15}" type="presParOf" srcId="{27FC5426-AC3A-45ED-9186-818600D25DA7}" destId="{6B921FBF-30A0-4229-AE3F-A5ADB9ED2CFB}" srcOrd="0" destOrd="0" presId="urn:microsoft.com/office/officeart/2005/8/layout/radial1"/>
-    <dgm:cxn modelId="{4C0F5DFF-015A-4AA7-9924-E4E0A791B528}" type="presParOf" srcId="{79B07B96-73BD-4200-B70C-BA2C9E8F6F90}" destId="{639FA07C-C8BD-4DE2-B0D0-44AA9D866B7A}" srcOrd="4" destOrd="0" presId="urn:microsoft.com/office/officeart/2005/8/layout/radial1"/>
-    <dgm:cxn modelId="{257F53A4-F1B2-4802-ACE1-815C471D14E2}" type="presParOf" srcId="{79B07B96-73BD-4200-B70C-BA2C9E8F6F90}" destId="{852C4DA1-FE8A-41DF-A71A-2CD729F655B6}" srcOrd="5" destOrd="0" presId="urn:microsoft.com/office/officeart/2005/8/layout/radial1"/>
-    <dgm:cxn modelId="{DB4DD698-45E2-473F-9A9A-7906F8FF1441}" type="presParOf" srcId="{852C4DA1-FE8A-41DF-A71A-2CD729F655B6}" destId="{50532A90-A522-47A9-91F0-6D1BFAFFED9C}" srcOrd="0" destOrd="0" presId="urn:microsoft.com/office/officeart/2005/8/layout/radial1"/>
-    <dgm:cxn modelId="{C72CA97A-6682-475B-931C-8B3036AD6B05}" type="presParOf" srcId="{79B07B96-73BD-4200-B70C-BA2C9E8F6F90}" destId="{96A5BA5B-3B2A-415A-895B-A4B20BFDE476}" srcOrd="6" destOrd="0" presId="urn:microsoft.com/office/officeart/2005/8/layout/radial1"/>
+    <dgm:cxn modelId="{D4405302-CB6D-4F99-A5FB-F7E341DB448C}" type="presOf" srcId="{1269C4C9-F40E-4B04-B4E3-73A17359E202}" destId="{96A5BA5B-3B2A-415A-895B-A4B20BFDE476}" srcOrd="0" destOrd="0" presId="urn:microsoft.com/office/officeart/2005/8/layout/radial1"/>
+    <dgm:cxn modelId="{F72285D6-76F6-4DD1-935A-CE92C80925D7}" type="presOf" srcId="{14FDC17E-406F-4F9C-9DB4-20855ED59D80}" destId="{79B07B96-73BD-4200-B70C-BA2C9E8F6F90}" srcOrd="0" destOrd="0" presId="urn:microsoft.com/office/officeart/2005/8/layout/radial1"/>
+    <dgm:cxn modelId="{6BDC2457-8B45-44A7-AA25-DB3E09605DC3}" type="presParOf" srcId="{79B07B96-73BD-4200-B70C-BA2C9E8F6F90}" destId="{4D463BC7-175B-4862-85D4-17C31D12E99F}" srcOrd="0" destOrd="0" presId="urn:microsoft.com/office/officeart/2005/8/layout/radial1"/>
+    <dgm:cxn modelId="{70FD07FB-B8C1-4F14-8AEA-0D4BEEFAC633}" type="presParOf" srcId="{79B07B96-73BD-4200-B70C-BA2C9E8F6F90}" destId="{6C05619C-4851-496F-9BDC-672C57ED2AAA}" srcOrd="1" destOrd="0" presId="urn:microsoft.com/office/officeart/2005/8/layout/radial1"/>
+    <dgm:cxn modelId="{F17D9114-F236-491F-B273-4AEA064DED93}" type="presParOf" srcId="{6C05619C-4851-496F-9BDC-672C57ED2AAA}" destId="{7812753D-750E-4487-AF63-B06C4B7E5B12}" srcOrd="0" destOrd="0" presId="urn:microsoft.com/office/officeart/2005/8/layout/radial1"/>
+    <dgm:cxn modelId="{10450E07-6C9A-44A1-B02A-1AF63DDAD7A7}" type="presParOf" srcId="{79B07B96-73BD-4200-B70C-BA2C9E8F6F90}" destId="{5357EF4A-42B7-4C28-BF95-ADECED5F2D8B}" srcOrd="2" destOrd="0" presId="urn:microsoft.com/office/officeart/2005/8/layout/radial1"/>
+    <dgm:cxn modelId="{16A093A3-790A-4D91-9773-5684CF807197}" type="presParOf" srcId="{79B07B96-73BD-4200-B70C-BA2C9E8F6F90}" destId="{27FC5426-AC3A-45ED-9186-818600D25DA7}" srcOrd="3" destOrd="0" presId="urn:microsoft.com/office/officeart/2005/8/layout/radial1"/>
+    <dgm:cxn modelId="{9AB015DA-053C-4F4C-9295-35B579657AEB}" type="presParOf" srcId="{27FC5426-AC3A-45ED-9186-818600D25DA7}" destId="{6B921FBF-30A0-4229-AE3F-A5ADB9ED2CFB}" srcOrd="0" destOrd="0" presId="urn:microsoft.com/office/officeart/2005/8/layout/radial1"/>
+    <dgm:cxn modelId="{D0E898EA-B460-41A3-B44D-07DAD8E55853}" type="presParOf" srcId="{79B07B96-73BD-4200-B70C-BA2C9E8F6F90}" destId="{639FA07C-C8BD-4DE2-B0D0-44AA9D866B7A}" srcOrd="4" destOrd="0" presId="urn:microsoft.com/office/officeart/2005/8/layout/radial1"/>
+    <dgm:cxn modelId="{252A854F-09C3-49C9-AB43-CDA4FE69F1F8}" type="presParOf" srcId="{79B07B96-73BD-4200-B70C-BA2C9E8F6F90}" destId="{852C4DA1-FE8A-41DF-A71A-2CD729F655B6}" srcOrd="5" destOrd="0" presId="urn:microsoft.com/office/officeart/2005/8/layout/radial1"/>
+    <dgm:cxn modelId="{7E8F9BBF-E275-40BE-A569-DF048628C544}" type="presParOf" srcId="{852C4DA1-FE8A-41DF-A71A-2CD729F655B6}" destId="{50532A90-A522-47A9-91F0-6D1BFAFFED9C}" srcOrd="0" destOrd="0" presId="urn:microsoft.com/office/officeart/2005/8/layout/radial1"/>
+    <dgm:cxn modelId="{B7FB0991-1474-4981-9F6B-60F0B11056BD}" type="presParOf" srcId="{79B07B96-73BD-4200-B70C-BA2C9E8F6F90}" destId="{96A5BA5B-3B2A-415A-895B-A4B20BFDE476}" srcOrd="6" destOrd="0" presId="urn:microsoft.com/office/officeart/2005/8/layout/radial1"/>
   </dgm:cxnLst>
   <dgm:bg/>
   <dgm:whole/>

</xml_diff>

<commit_message>
Updates for Voces documentation
</commit_message>
<xml_diff>
--- a/[WADE]Apostoaie_Chica_Ghiurca_Roznovat.docx
+++ b/[WADE]Apostoaie_Chica_Ghiurca_Roznovat.docx
@@ -39,15 +39,25 @@
     <w:p>
       <w:pPr>
         <w:pStyle w:val="address"/>
-      </w:pPr>
-      <w:r>
+        <w:rPr>
+          <w:sz w:val="20"/>
+        </w:rPr>
+      </w:pPr>
+      <w:r>
+        <w:rPr>
+          <w:sz w:val="20"/>
+        </w:rPr>
         <w:t>Computer Science Facul</w:t>
       </w:r>
       <w:r>
+        <w:rPr>
+          <w:sz w:val="20"/>
+        </w:rPr>
         <w:t>ty, Ia</w:t>
       </w:r>
       <w:r>
         <w:rPr>
+          <w:sz w:val="20"/>
           <w:lang w:val="ro-RO"/>
         </w:rPr>
         <w:t>şi</w:t>
@@ -56,113 +66,203 @@
     <w:p>
       <w:pPr>
         <w:pStyle w:val="abstract"/>
+        <w:rPr>
+          <w:sz w:val="20"/>
+        </w:rPr>
       </w:pPr>
       <w:r>
         <w:rPr>
           <w:b/>
+          <w:sz w:val="20"/>
         </w:rPr>
         <w:t>Abstract.</w:t>
       </w:r>
       <w:r>
+        <w:rPr>
+          <w:sz w:val="20"/>
+        </w:rPr>
         <w:t xml:space="preserve"> </w:t>
       </w:r>
     </w:p>
     <w:p>
       <w:pPr>
         <w:pStyle w:val="abstract"/>
-      </w:pPr>
-      <w:r>
+        <w:rPr>
+          <w:sz w:val="20"/>
+        </w:rPr>
+      </w:pPr>
+      <w:r>
+        <w:rPr>
+          <w:sz w:val="20"/>
+        </w:rPr>
         <w:t xml:space="preserve">This paper is </w:t>
       </w:r>
       <w:r>
+        <w:rPr>
+          <w:sz w:val="20"/>
+        </w:rPr>
         <w:t>documentation</w:t>
       </w:r>
       <w:r>
+        <w:rPr>
+          <w:sz w:val="20"/>
+        </w:rPr>
         <w:t xml:space="preserve"> for a project </w:t>
       </w:r>
       <w:r>
+        <w:rPr>
+          <w:sz w:val="20"/>
+        </w:rPr>
         <w:t xml:space="preserve">that </w:t>
       </w:r>
       <w:r>
+        <w:rPr>
+          <w:sz w:val="20"/>
+        </w:rPr>
         <w:t>creates an extension for the Eclipse IDE which allows editing of XML/XHT</w:t>
       </w:r>
       <w:r>
+        <w:rPr>
+          <w:sz w:val="20"/>
+        </w:rPr>
         <w:t>ML documents with embedded meta</w:t>
       </w:r>
       <w:r>
+        <w:rPr>
+          <w:sz w:val="20"/>
+        </w:rPr>
         <w:t>dat</w:t>
       </w:r>
       <w:r>
+        <w:rPr>
+          <w:sz w:val="20"/>
+        </w:rPr>
         <w:t>a vocabularies. The editor</w:t>
       </w:r>
       <w:r>
+        <w:rPr>
+          <w:sz w:val="20"/>
+        </w:rPr>
         <w:t xml:space="preserve"> support</w:t>
       </w:r>
       <w:r>
+        <w:rPr>
+          <w:sz w:val="20"/>
+        </w:rPr>
         <w:t>s</w:t>
       </w:r>
       <w:r>
+        <w:rPr>
+          <w:sz w:val="20"/>
+        </w:rPr>
         <w:t xml:space="preserve"> XML/XHTML syntax and </w:t>
       </w:r>
       <w:r>
+        <w:rPr>
+          <w:sz w:val="20"/>
+        </w:rPr>
         <w:t>is</w:t>
       </w:r>
       <w:r>
+        <w:rPr>
+          <w:sz w:val="20"/>
+        </w:rPr>
         <w:t xml:space="preserve"> able to dynamically import vocabularies like FOAF, DOAP. </w:t>
       </w:r>
       <w:r>
+        <w:rPr>
+          <w:sz w:val="20"/>
+        </w:rPr>
         <w:t xml:space="preserve">RDF parsing of vocabularies is done with Jena. </w:t>
       </w:r>
       <w:r>
+        <w:rPr>
+          <w:sz w:val="20"/>
+        </w:rPr>
         <w:t>The editor</w:t>
       </w:r>
       <w:r>
+        <w:rPr>
+          <w:sz w:val="20"/>
+        </w:rPr>
         <w:t xml:space="preserve"> consume</w:t>
       </w:r>
       <w:r>
+        <w:rPr>
+          <w:sz w:val="20"/>
+        </w:rPr>
         <w:t>s</w:t>
       </w:r>
       <w:r>
+        <w:rPr>
+          <w:sz w:val="20"/>
+        </w:rPr>
         <w:t xml:space="preserve"> web services which expose vocabulary syntax</w:t>
       </w:r>
       <w:r>
+        <w:rPr>
+          <w:sz w:val="20"/>
+        </w:rPr>
         <w:t>.</w:t>
       </w:r>
       <w:r>
+        <w:rPr>
+          <w:sz w:val="20"/>
+        </w:rPr>
         <w:t xml:space="preserve"> All information about this project can be taken from its site: </w:t>
       </w:r>
       <w:hyperlink r:id="rId8" w:history="1">
         <w:r>
           <w:rPr>
             <w:rStyle w:val="Hyperlink"/>
+            <w:sz w:val="20"/>
           </w:rPr>
           <w:t>https://code.google.com/p/voces/</w:t>
         </w:r>
       </w:hyperlink>
       <w:r>
+        <w:rPr>
+          <w:sz w:val="20"/>
+        </w:rPr>
         <w:t>.</w:t>
       </w:r>
     </w:p>
     <w:p>
       <w:pPr>
         <w:pStyle w:val="keywords"/>
+        <w:rPr>
+          <w:sz w:val="20"/>
+        </w:rPr>
       </w:pPr>
       <w:r>
         <w:rPr>
           <w:b/>
+          <w:sz w:val="20"/>
         </w:rPr>
         <w:t>Keywords:</w:t>
       </w:r>
       <w:r>
+        <w:rPr>
+          <w:sz w:val="20"/>
+        </w:rPr>
         <w:t xml:space="preserve"> meta</w:t>
       </w:r>
       <w:r>
+        <w:rPr>
+          <w:sz w:val="20"/>
+        </w:rPr>
         <w:t xml:space="preserve">data, vocabulary, </w:t>
       </w:r>
       <w:r>
+        <w:rPr>
+          <w:sz w:val="20"/>
+        </w:rPr>
         <w:t>X</w:t>
       </w:r>
       <w:r>
+        <w:rPr>
+          <w:sz w:val="20"/>
+        </w:rPr>
         <w:t>text, eclipse, DSL</w:t>
       </w:r>
     </w:p>
@@ -173,6 +273,120 @@
       <w:r>
         <w:t>Introduction</w:t>
       </w:r>
+    </w:p>
+    <w:p>
+      <w:pPr>
+        <w:pStyle w:val="p1a"/>
+      </w:pPr>
+      <w:r>
+        <w:t xml:space="preserve">Voces is a project that combines many components in order to create a editor support for XML/XHTML documents. The main sub-systems that </w:t>
+      </w:r>
+      <w:r>
+        <w:t>interact</w:t>
+      </w:r>
+      <w:r>
+        <w:t xml:space="preserve"> in Voces </w:t>
+      </w:r>
+      <w:r>
+        <w:t>are:</w:t>
+      </w:r>
+    </w:p>
+    <w:p>
+      <w:pPr>
+        <w:pStyle w:val="bulletitem"/>
+      </w:pPr>
+      <w:r>
+        <w:t>plug-in</w:t>
+      </w:r>
+      <w:r>
+        <w:t xml:space="preserve"> for Eclipse IDE</w:t>
+      </w:r>
+    </w:p>
+    <w:p>
+      <w:pPr>
+        <w:pStyle w:val="bulletitem"/>
+      </w:pPr>
+      <w:r>
+        <w:t>web service based on RESTful</w:t>
+      </w:r>
+    </w:p>
+    <w:p>
+      <w:pPr>
+        <w:pStyle w:val="bulletitem"/>
+      </w:pPr>
+      <w:r>
+        <w:t>editor based on Xtext</w:t>
+      </w:r>
+    </w:p>
+    <w:p>
+      <w:pPr>
+        <w:pStyle w:val="bulletitem"/>
+      </w:pPr>
+      <w:r>
+        <w:t>RDF parser that uses Jena for RDF triplets’ pars</w:t>
+      </w:r>
+      <w:r>
+        <w:t>ing</w:t>
+      </w:r>
+    </w:p>
+    <w:p>
+      <w:pPr>
+        <w:pStyle w:val="bulletitem"/>
+        <w:numPr>
+          <w:ilvl w:val="0"/>
+          <w:numId w:val="0"/>
+        </w:numPr>
+      </w:pPr>
+    </w:p>
+    <w:p>
+      <w:pPr>
+        <w:pStyle w:val="bulletitem"/>
+        <w:numPr>
+          <w:ilvl w:val="0"/>
+          <w:numId w:val="0"/>
+        </w:numPr>
+      </w:pPr>
+      <w:r>
+        <w:t xml:space="preserve">At the beginning of Voces’s development, a components naming convention was established. The </w:t>
+      </w:r>
+      <w:r>
+        <w:rPr>
+          <w:b/>
+        </w:rPr>
+        <w:t>“</w:t>
+      </w:r>
+      <w:bookmarkStart w:id="0" w:name="Project_naming_conventions"/>
+      <w:r>
+        <w:rPr>
+          <w:b/>
+        </w:rPr>
+        <w:t>ro.fii.wade.voces,&lt;component&gt;</w:t>
+      </w:r>
+      <w:bookmarkEnd w:id="0"/>
+      <w:r>
+        <w:rPr>
+          <w:b/>
+        </w:rPr>
+        <w:t>”</w:t>
+      </w:r>
+      <w:r>
+        <w:t xml:space="preserve"> template was strictly respected during development phases. In this way, someone that opens Voces for the first time can deduce that </w:t>
+      </w:r>
+      <w:r>
+        <w:t>ro.fii.wade.voces.metadataParser</w:t>
+      </w:r>
+      <w:r>
+        <w:t xml:space="preserve"> refers to RDF parser.</w:t>
+      </w:r>
+    </w:p>
+    <w:p>
+      <w:pPr>
+        <w:pStyle w:val="bulletitem"/>
+        <w:numPr>
+          <w:ilvl w:val="0"/>
+          <w:numId w:val="0"/>
+        </w:numPr>
+      </w:pPr>
     </w:p>
     <w:p>
       <w:pPr>
@@ -184,12 +398,15 @@
           <w:noProof/>
           <w:lang w:eastAsia="en-US"/>
         </w:rPr>
+        <w:lastRenderedPageBreak/>
         <w:drawing>
           <wp:inline distT="0" distB="0" distL="0" distR="0">
-            <wp:extent cx="4391660" cy="2561590"/>
-            <wp:effectExtent l="0" t="19050" r="0" b="10160"/>
+            <wp:extent cx="4324350" cy="1704975"/>
+            <wp:effectExtent l="0" t="19050" r="0" b="9525"/>
             <wp:docPr id="5" name="Diagram 5"/>
-            <wp:cNvGraphicFramePr/>
+            <wp:cNvGraphicFramePr>
+              <a:graphicFrameLocks xmlns:a="http://schemas.openxmlformats.org/drawingml/2006/main"/>
+            </wp:cNvGraphicFramePr>
             <a:graphic xmlns:a="http://schemas.openxmlformats.org/drawingml/2006/main">
               <a:graphicData uri="http://schemas.openxmlformats.org/drawingml/2006/diagram">
                 <dgm:relIds xmlns:dgm="http://schemas.openxmlformats.org/drawingml/2006/diagram" xmlns:r="http://schemas.openxmlformats.org/officeDocument/2006/relationships" r:dm="rId9" r:lo="rId10" r:qs="rId11" r:cs="rId12"/>
@@ -213,13 +430,41 @@
         <w:t xml:space="preserve"> Interaction between systems’ components</w:t>
       </w:r>
     </w:p>
-    <w:p/>
+    <w:p>
+      <w:pPr>
+        <w:pStyle w:val="bulletitem"/>
+        <w:numPr>
+          <w:ilvl w:val="0"/>
+          <w:numId w:val="0"/>
+        </w:numPr>
+      </w:pPr>
+      <w:r>
+        <w:t>As a synthesis for the system’s components, web service interacts with all the others: it receives notification from user through a button to search for available vocabularies, it sends them to parser to extract only properly information needed by editor, and then, it passes the processed information to editor. The final step will be done by editor that updates dynamically its grammars in order to help use</w:t>
+      </w:r>
+      <w:r>
+        <w:t>r</w:t>
+      </w:r>
+      <w:r>
+        <w:t xml:space="preserve"> to edit XML/XHTML documents. A</w:t>
+      </w:r>
+      <w:r>
+        <w:t>n</w:t>
+      </w:r>
+      <w:r>
+        <w:t xml:space="preserve"> editor feature that helps user a lot is “Content highlighting extension”</w:t>
+      </w:r>
+      <w:r>
+        <w:t>.</w:t>
+      </w:r>
+      <w:r>
+        <w:t xml:space="preserve"> </w:t>
+      </w:r>
+    </w:p>
     <w:p>
       <w:pPr>
         <w:pStyle w:val="heading10"/>
       </w:pPr>
       <w:r>
-        <w:lastRenderedPageBreak/>
         <w:t>Editor</w:t>
       </w:r>
     </w:p>
@@ -420,15 +665,7 @@
         <w:pStyle w:val="programcode"/>
       </w:pPr>
       <w:r>
-        <w:t xml:space="preserve">       (endelement=XMLEndElement)</w:t>
-      </w:r>
-    </w:p>
-    <w:p>
-      <w:pPr>
-        <w:pStyle w:val="programcode"/>
-      </w:pPr>
-      <w:r>
-        <w:t xml:space="preserve">        ;</w:t>
+        <w:t xml:space="preserve">       (endelement=XMLEndElement)        ;</w:t>
       </w:r>
     </w:p>
     <w:p>
@@ -637,7 +874,6 @@
         <w:pStyle w:val="programcode"/>
       </w:pPr>
       <w:r>
-        <w:lastRenderedPageBreak/>
         <w:t xml:space="preserve">        ;</w:t>
       </w:r>
     </w:p>
@@ -941,6 +1177,7 @@
         <w:pStyle w:val="p1a"/>
       </w:pPr>
       <w:r>
+        <w:lastRenderedPageBreak/>
         <w:t>Basically</w:t>
       </w:r>
       <w:r>
@@ -1061,7 +1298,13 @@
         <w:t>From the grammar specification above, the meta-model</w:t>
       </w:r>
       <w:r>
-        <w:t xml:space="preserve"> in Fig.1  is generated.</w:t>
+        <w:t xml:space="preserve"> in Fig.</w:t>
+      </w:r>
+      <w:r>
+        <w:t>2</w:t>
+      </w:r>
+      <w:r>
+        <w:t xml:space="preserve">  is generated.</w:t>
       </w:r>
     </w:p>
     <w:p>
@@ -1073,10 +1316,9 @@
           <w:noProof/>
           <w:lang w:eastAsia="en-US"/>
         </w:rPr>
-        <w:lastRenderedPageBreak/>
         <w:drawing>
           <wp:inline distT="0" distB="0" distL="0" distR="0">
-            <wp:extent cx="4391025" cy="3143250"/>
+            <wp:extent cx="4391025" cy="3057525"/>
             <wp:effectExtent l="19050" t="0" r="9525" b="0"/>
             <wp:docPr id="1" name="Picture 1" descr="D:\Workplace\eclipse_wrk\ro.fii.wade.voces.metavoc\Metavoc.png"/>
             <wp:cNvGraphicFramePr>
@@ -1101,7 +1343,7 @@
                   <pic:spPr bwMode="auto">
                     <a:xfrm>
                       <a:off x="0" y="0"/>
-                      <a:ext cx="4391025" cy="3143250"/>
+                      <a:ext cx="4391025" cy="3057525"/>
                     </a:xfrm>
                     <a:prstGeom prst="rect">
                       <a:avLst/>
@@ -1120,11 +1362,6 @@
           </wp:inline>
         </w:drawing>
       </w:r>
-    </w:p>
-    <w:p>
-      <w:pPr>
-        <w:pStyle w:val="figurecaption"/>
-      </w:pPr>
       <w:r>
         <w:rPr>
           <w:b/>
@@ -1149,6 +1386,7 @@
         <w:pStyle w:val="p1a"/>
       </w:pPr>
       <w:r>
+        <w:lastRenderedPageBreak/>
         <w:t>The meta-model is used to generate the other classes needed in the application</w:t>
       </w:r>
       <w:r>
@@ -1406,7 +1644,6 @@
         <w:rPr>
           <w:color w:val="000000"/>
         </w:rPr>
-        <w:lastRenderedPageBreak/>
         <w:tab/>
       </w:r>
       <w:r>
@@ -1575,6 +1812,9 @@
     <w:p>
       <w:pPr>
         <w:pStyle w:val="programcode"/>
+        <w:rPr>
+          <w:color w:val="000000"/>
+        </w:rPr>
       </w:pPr>
       <w:r>
         <w:rPr>
@@ -1608,7 +1848,7 @@
         <w:rPr>
           <w:color w:val="000000"/>
         </w:rPr>
-        <w:t xml:space="preserve"> org.eclipse.xtext.ui.common.editor.syntaxcoloring.ISemanticHighlightingCalculator&gt; bindSemanticHighlightingCalculator() {</w:t>
+        <w:t xml:space="preserve"> org.eclipse.xtext.ui.common.editor.syntaxcoloring.ISemanticHighlightingCalculator&gt; bindSemanticHighlightingCalculator() </w:t>
       </w:r>
     </w:p>
     <w:p>
@@ -1619,6 +1859,18 @@
         <w:rPr>
           <w:color w:val="000000"/>
         </w:rPr>
+        <w:t>{</w:t>
+      </w:r>
+    </w:p>
+    <w:p>
+      <w:pPr>
+        <w:pStyle w:val="programcode"/>
+      </w:pPr>
+      <w:r>
+        <w:rPr>
+          <w:color w:val="000000"/>
+        </w:rPr>
+        <w:lastRenderedPageBreak/>
         <w:tab/>
       </w:r>
       <w:r>
@@ -1814,62 +2066,15 @@
           <w:rFonts w:ascii="Times New Roman" w:hAnsi="Times New Roman"/>
           <w:color w:val="000000"/>
         </w:rPr>
-        <w:t>showed in Fig.2.</w:t>
-      </w:r>
-    </w:p>
-    <w:p>
-      <w:pPr>
-        <w:pStyle w:val="programcode"/>
+        <w:t>showed in Fig.3</w:t>
+      </w:r>
+      <w:r>
         <w:rPr>
           <w:rFonts w:ascii="Times New Roman" w:hAnsi="Times New Roman"/>
           <w:color w:val="000000"/>
         </w:rPr>
-      </w:pPr>
-    </w:p>
-    <w:p>
-      <w:pPr>
-        <w:pStyle w:val="programcode"/>
-        <w:rPr>
-          <w:rFonts w:ascii="Times New Roman" w:hAnsi="Times New Roman"/>
-          <w:color w:val="000000"/>
-        </w:rPr>
-      </w:pPr>
-    </w:p>
-    <w:p>
-      <w:pPr>
-        <w:pStyle w:val="programcode"/>
-        <w:rPr>
-          <w:rFonts w:ascii="Times New Roman" w:hAnsi="Times New Roman"/>
-          <w:color w:val="000000"/>
-        </w:rPr>
-      </w:pPr>
-    </w:p>
-    <w:p>
-      <w:pPr>
-        <w:pStyle w:val="programcode"/>
-        <w:rPr>
-          <w:rFonts w:ascii="Times New Roman" w:hAnsi="Times New Roman"/>
-          <w:color w:val="000000"/>
-        </w:rPr>
-      </w:pPr>
-    </w:p>
-    <w:p>
-      <w:pPr>
-        <w:pStyle w:val="programcode"/>
-        <w:rPr>
-          <w:rFonts w:ascii="Times New Roman" w:hAnsi="Times New Roman"/>
-          <w:color w:val="000000"/>
-        </w:rPr>
-      </w:pPr>
-    </w:p>
-    <w:p>
-      <w:pPr>
-        <w:pStyle w:val="programcode"/>
-        <w:rPr>
-          <w:rFonts w:ascii="Times New Roman" w:hAnsi="Times New Roman"/>
-          <w:color w:val="000000"/>
-        </w:rPr>
-      </w:pPr>
+        <w:t>.</w:t>
+      </w:r>
     </w:p>
     <w:p>
       <w:pPr>
@@ -1880,7 +2085,6 @@
           <w:noProof/>
           <w:lang w:eastAsia="en-US"/>
         </w:rPr>
-        <w:lastRenderedPageBreak/>
         <w:drawing>
           <wp:inline distT="0" distB="0" distL="0" distR="0">
             <wp:extent cx="3200400" cy="1619250"/>
@@ -1961,26 +2165,18 @@
     </w:p>
     <w:p>
       <w:pPr>
+        <w:pStyle w:val="p1a"/>
+      </w:pPr>
+      <w:r>
+        <w:br w:type="page"/>
+      </w:r>
+    </w:p>
+    <w:p>
+      <w:pPr>
         <w:pStyle w:val="heading10"/>
       </w:pPr>
       <w:r>
-        <w:t xml:space="preserve">UI </w:t>
-      </w:r>
-      <w:r>
-        <w:t>Plug</w:t>
-      </w:r>
-      <w:r>
-        <w:t>-</w:t>
-      </w:r>
-      <w:r>
-        <w:t>in</w:t>
-      </w:r>
-    </w:p>
-    <w:p>
-      <w:pPr>
-        <w:pStyle w:val="heading10"/>
-      </w:pPr>
-      <w:r>
+        <w:lastRenderedPageBreak/>
         <w:t>Web service</w:t>
       </w:r>
     </w:p>
@@ -2041,108 +2237,495 @@
     </w:p>
     <w:p/>
     <w:p>
+      <w:r>
+        <w:t>@GET</w:t>
+      </w:r>
+    </w:p>
+    <w:p>
+      <w:r>
+        <w:t>@Produces("text/plain")</w:t>
+      </w:r>
+    </w:p>
+    <w:p>
+      <w:r>
+        <w:t>public String getVocabularyList();</w:t>
+      </w:r>
+    </w:p>
+    <w:p/>
+    <w:p>
+      <w:r>
+        <w:t>The getVocabularyList service returns the list of vocabularies used in the application. Currently the list of vocabularies is limited to a number of three, but in the future another service will be provided for registering other vocabularies. More vocabularies can be found searching the internet either manually or automatic (using crawlers).</w:t>
+      </w:r>
+    </w:p>
+    <w:p>
+      <w:r>
+        <w:t>The getVocabulary returns the parsed content of the vocabulary specified by the name parameter. This method uses the Voces Parser to extract from the RDF files th</w:t>
+      </w:r>
+      <w:r>
+        <w:t>e relevant elements. The Voces P</w:t>
+      </w:r>
+      <w:r>
+        <w:t>arser receives an U</w:t>
+      </w:r>
+      <w:r>
+        <w:t xml:space="preserve">RI as input and returns </w:t>
+      </w:r>
+      <w:r>
+        <w:t>elements</w:t>
+      </w:r>
+      <w:r>
+        <w:t xml:space="preserve"> into XML format</w:t>
+      </w:r>
+      <w:r>
+        <w:t>. It</w:t>
+      </w:r>
+      <w:r>
+        <w:t>s role is to get the RDF from the internet and parse it for the relevant information.</w:t>
+      </w:r>
+    </w:p>
+    <w:p/>
+    <w:p/>
+    <w:p/>
+    <w:p>
+      <w:pPr>
+        <w:pStyle w:val="programcode"/>
+      </w:pPr>
       <w:r>
         <w:lastRenderedPageBreak/>
         <w:t>@GET</w:t>
       </w:r>
     </w:p>
     <w:p>
-      <w:r>
-        <w:t>@Produces("text/plain")</w:t>
-      </w:r>
-    </w:p>
-    <w:p>
-      <w:r>
-        <w:t>public String getVocabularyList();</w:t>
+      <w:pPr>
+        <w:pStyle w:val="programcode"/>
+      </w:pPr>
+      <w:r>
+        <w:t>@Produces("application/xml")</w:t>
+      </w:r>
+    </w:p>
+    <w:p>
+      <w:pPr>
+        <w:pStyle w:val="programcode"/>
+      </w:pPr>
+      <w:r>
+        <w:t xml:space="preserve">public String getVocabulary(@QueryParam("name") String name) </w:t>
+      </w:r>
+    </w:p>
+    <w:p>
+      <w:pPr>
+        <w:pStyle w:val="programcode"/>
+      </w:pPr>
+      <w:r>
+        <w:t>{</w:t>
+      </w:r>
+    </w:p>
+    <w:p>
+      <w:pPr>
+        <w:pStyle w:val="programcode"/>
+      </w:pPr>
+      <w:r>
+        <w:t xml:space="preserve">   String vocabularyURI = ocabularyList.get(name);</w:t>
+      </w:r>
+    </w:p>
+    <w:p>
+      <w:pPr>
+        <w:pStyle w:val="programcode"/>
+      </w:pPr>
+      <w:r>
+        <w:t xml:space="preserve">   if (vocabularyURI != null) </w:t>
+      </w:r>
+    </w:p>
+    <w:p>
+      <w:pPr>
+        <w:pStyle w:val="programcode"/>
+      </w:pPr>
+      <w:r>
+        <w:t xml:space="preserve">   {</w:t>
+      </w:r>
+    </w:p>
+    <w:p>
+      <w:pPr>
+        <w:pStyle w:val="programcode"/>
+      </w:pPr>
+      <w:r>
+        <w:t xml:space="preserve">        return ParserRDF.ParseRDFFile(vocabularyURI, fileId++);</w:t>
+      </w:r>
+    </w:p>
+    <w:p>
+      <w:pPr>
+        <w:pStyle w:val="programcode"/>
+      </w:pPr>
+      <w:r>
+        <w:t xml:space="preserve">   }</w:t>
+      </w:r>
+    </w:p>
+    <w:p>
+      <w:pPr>
+        <w:pStyle w:val="programcode"/>
+      </w:pPr>
+      <w:r>
+        <w:t xml:space="preserve">        return "";</w:t>
+      </w:r>
+    </w:p>
+    <w:p>
+      <w:pPr>
+        <w:pStyle w:val="programcode"/>
+      </w:pPr>
+      <w:r>
+        <w:t>}</w:t>
+      </w:r>
+    </w:p>
+    <w:p>
+      <w:r>
+        <w:t>These services are called by the editor to update the content assist and validate the files. The results can also be cached and updated periodically to prevent frustrating lags in the editor. This can be done since there is a high possibility for the RDF vocabularies to remain stable, hence no need to reparse them very often.</w:t>
+      </w:r>
+    </w:p>
+    <w:p>
+      <w:r>
+        <w:t>By using a web service for this</w:t>
+      </w:r>
+      <w:r>
+        <w:t xml:space="preserve"> kind of functionality</w:t>
+      </w:r>
+      <w:r>
+        <w:t xml:space="preserve">, Voces </w:t>
+      </w:r>
+      <w:r>
+        <w:t>provide</w:t>
+      </w:r>
+      <w:r>
+        <w:t>s</w:t>
+      </w:r>
+      <w:r>
+        <w:t xml:space="preserve"> the </w:t>
+      </w:r>
+      <w:r>
+        <w:t>plug-in</w:t>
+      </w:r>
+      <w:r>
+        <w:t xml:space="preserve"> extra flexibility. The user need not update the </w:t>
+      </w:r>
+      <w:r>
+        <w:t>plug-in</w:t>
+      </w:r>
+      <w:r>
+        <w:t xml:space="preserve"> often since the main job is done on a remote server, and the update of the web service is hidden from the user (he will only see that the </w:t>
+      </w:r>
+      <w:r>
+        <w:t>plug-in</w:t>
+      </w:r>
+      <w:r>
+        <w:t xml:space="preserve"> does more).</w:t>
+      </w:r>
+    </w:p>
+    <w:p>
+      <w:r>
+        <w:t xml:space="preserve">It's clear that the editor needs some sort of mechanism to extract the relevant information from the vocabularies. There were some options for doing that including embedding this functionality to the editor and using some remote services for that. The first option had one major disadvantage: the update of the parser implied an update of the whole </w:t>
+      </w:r>
+      <w:r>
+        <w:t>plug-in</w:t>
+      </w:r>
+      <w:r>
+        <w:t>. Another disadvantage was that mechanism for increasing</w:t>
+      </w:r>
+      <w:r>
+        <w:t xml:space="preserve"> performance (like caching) was</w:t>
+      </w:r>
+      <w:r>
+        <w:t xml:space="preserve"> simply excluded since the user does not want to store huge amount of data on his computer. So that is why </w:t>
+      </w:r>
+      <w:r>
+        <w:t>Voces</w:t>
+      </w:r>
+      <w:r>
+        <w:t xml:space="preserve"> use</w:t>
+      </w:r>
+      <w:r>
+        <w:t>s</w:t>
+      </w:r>
+      <w:r>
+        <w:t xml:space="preserve"> a RESTful web service.</w:t>
+      </w:r>
+    </w:p>
+    <w:p>
+      <w:pPr>
+        <w:pStyle w:val="heading10"/>
+      </w:pPr>
+      <w:r>
+        <w:t>UI Plug-in</w:t>
+      </w:r>
+    </w:p>
+    <w:p>
+      <w:pPr>
+        <w:pStyle w:val="p1a"/>
+      </w:pPr>
+      <w:r>
+        <w:t xml:space="preserve">Voces provides a user-interface plug-in for Eclipse. </w:t>
+      </w:r>
+    </w:p>
+    <w:p>
+      <w:pPr>
+        <w:pStyle w:val="p1a"/>
+      </w:pPr>
+      <w:r>
+        <w:t xml:space="preserve">From the beginning, user is assisted by </w:t>
+      </w:r>
+      <w:r>
+        <w:t>Voces</w:t>
+      </w:r>
+      <w:r>
+        <w:t xml:space="preserve"> in order to create new XML/XHTML documents.</w:t>
+      </w:r>
+      <w:r>
+        <w:t xml:space="preserve"> </w:t>
+      </w:r>
+      <w:r>
+        <w:t xml:space="preserve">When </w:t>
+      </w:r>
+      <w:r>
+        <w:t>the</w:t>
+      </w:r>
+      <w:r>
+        <w:t xml:space="preserve"> user starts Voces, he can use a button to see all vocabularies that are available in that moment</w:t>
+      </w:r>
+      <w:r>
+        <w:t>.</w:t>
       </w:r>
     </w:p>
     <w:p/>
-    <w:p>
-      <w:r>
-        <w:t>The getVocabularyList service returns the list of vocabularies used in the application. Currently the list of vocabularies is limited to a number of three, but in the future another service will be provided for registering other vocabularies. More vocabularies can be found searching the internet either manually or automatic (using crawlers).</w:t>
-      </w:r>
-    </w:p>
-    <w:p>
-      <w:r>
-        <w:t xml:space="preserve">The getVocabulary returns the parsed content of the vocabulary specified by the name parameter. This method uses the Voces Parser to extract from the RDF files the relevant elements. The Voces Parser receives an URI as input and returns the XML </w:t>
-      </w:r>
-      <w:r>
-        <w:t>with the extracted elements. It</w:t>
-      </w:r>
-      <w:r>
-        <w:t>s role is to get the RDF from the internet and parse it for the relevant information.</w:t>
-      </w:r>
-    </w:p>
-    <w:p>
-      <w:r>
-        <w:t>These services are called by the editor to update the content assist and validate the files. The results can also be cached and updated periodically to prevent frustrating lags in the editor. This can be done since there is a high possibility for the RDF vocabularies to remain stable, hence no need to reparse them very often.</w:t>
-      </w:r>
-    </w:p>
-    <w:p>
-      <w:r>
-        <w:t>By using a web service for this</w:t>
-      </w:r>
-      <w:r>
-        <w:t xml:space="preserve"> kind of functionality</w:t>
-      </w:r>
-      <w:r>
-        <w:t xml:space="preserve">, Voces </w:t>
-      </w:r>
-      <w:r>
-        <w:t>provide</w:t>
-      </w:r>
-      <w:r>
-        <w:t>s</w:t>
-      </w:r>
-      <w:r>
-        <w:t xml:space="preserve"> the plugin extra flexibility. The user need not update the plugin often since the main job is done on a remote server, and the update of the web service is hidden from the user (he will only see that the plugin does more).</w:t>
-      </w:r>
-    </w:p>
-    <w:p>
-      <w:r>
-        <w:t>It's clear that the editor needs some sort of mechanism to extract the relevant information from the vocabularies. There were some options for doing that including embedding this functionality to the editor and using some remote services for that. The first option had one major disadvantage: the update of the parser implied an update of the whole plugin. Another disadvantage was that mechanism for increasing</w:t>
-      </w:r>
-      <w:r>
-        <w:t xml:space="preserve"> performance (like caching) was</w:t>
-      </w:r>
-      <w:r>
-        <w:t xml:space="preserve"> simply excluded since the user does not want to store huge amount of data on his own computer. So that is why </w:t>
-      </w:r>
-      <w:r>
+    <w:p/>
+    <w:p/>
+    <w:p/>
+    <w:p/>
+    <w:p/>
+    <w:p>
+      <w:pPr>
+        <w:pStyle w:val="image"/>
+      </w:pPr>
+      <w:r>
+        <w:rPr>
+          <w:noProof/>
+          <w:lang w:eastAsia="en-US"/>
+        </w:rPr>
+        <w:lastRenderedPageBreak/>
+        <w:drawing>
+          <wp:inline distT="0" distB="0" distL="0" distR="0">
+            <wp:extent cx="3657600" cy="1005840"/>
+            <wp:effectExtent l="19050" t="0" r="0" b="0"/>
+            <wp:docPr id="6" name="Picture 1" descr="D:\Workplace\ui_plugin.JPG"/>
+            <wp:cNvGraphicFramePr>
+              <a:graphicFrameLocks xmlns:a="http://schemas.openxmlformats.org/drawingml/2006/main"/>
+            </wp:cNvGraphicFramePr>
+            <a:graphic xmlns:a="http://schemas.openxmlformats.org/drawingml/2006/main">
+              <a:graphicData uri="http://schemas.openxmlformats.org/drawingml/2006/picture">
+                <pic:pic xmlns:pic="http://schemas.openxmlformats.org/drawingml/2006/picture">
+                  <pic:nvPicPr>
+                    <pic:cNvPr id="0" name="Picture 1" descr="D:\Workplace\ui_plugin.JPG"/>
+                    <pic:cNvPicPr>
+                      <a:picLocks noChangeAspect="1" noChangeArrowheads="1"/>
+                    </pic:cNvPicPr>
+                  </pic:nvPicPr>
+                  <pic:blipFill>
+                    <a:blip r:embed="rId15"/>
+                    <a:srcRect/>
+                    <a:stretch>
+                      <a:fillRect/>
+                    </a:stretch>
+                  </pic:blipFill>
+                  <pic:spPr bwMode="auto">
+                    <a:xfrm>
+                      <a:off x="0" y="0"/>
+                      <a:ext cx="3657600" cy="1005840"/>
+                    </a:xfrm>
+                    <a:prstGeom prst="rect">
+                      <a:avLst/>
+                    </a:prstGeom>
+                    <a:noFill/>
+                    <a:ln w="9525">
+                      <a:noFill/>
+                      <a:miter lim="800000"/>
+                      <a:headEnd/>
+                      <a:tailEnd/>
+                    </a:ln>
+                  </pic:spPr>
+                </pic:pic>
+              </a:graphicData>
+            </a:graphic>
+          </wp:inline>
+        </w:drawing>
+      </w:r>
+    </w:p>
+    <w:p>
+      <w:pPr>
+        <w:pStyle w:val="p1a"/>
+        <w:jc w:val="center"/>
+        <w:rPr>
+          <w:sz w:val="18"/>
+          <w:szCs w:val="18"/>
+        </w:rPr>
+      </w:pPr>
+      <w:r>
+        <w:rPr>
+          <w:b/>
+          <w:sz w:val="18"/>
+          <w:szCs w:val="18"/>
+        </w:rPr>
+        <w:t>Fig. 4.</w:t>
+      </w:r>
+      <w:r>
+        <w:rPr>
+          <w:sz w:val="18"/>
+          <w:szCs w:val="18"/>
+        </w:rPr>
+        <w:t xml:space="preserve"> Semantic highlighting</w:t>
+      </w:r>
+    </w:p>
+    <w:p>
+      <w:pPr>
+        <w:pStyle w:val="p1a"/>
+      </w:pPr>
+    </w:p>
+    <w:p>
+      <w:pPr>
+        <w:pStyle w:val="p1a"/>
+      </w:pPr>
+      <w:r>
+        <w:t>Accessing the button will open a new window with a listbox that displays all vocabularies that were r</w:t>
+      </w:r>
+      <w:r>
+        <w:t>eceived through the web service until that moment</w:t>
+      </w:r>
+      <w:r>
+        <w:t>. In this way, user is informed about the vocabularies’ avalability.</w:t>
+      </w:r>
+    </w:p>
+    <w:p>
+      <w:pPr>
+        <w:ind w:firstLine="0"/>
+      </w:pPr>
+    </w:p>
+    <w:p>
+      <w:pPr>
+        <w:pStyle w:val="image"/>
+      </w:pPr>
+      <w:r>
+        <w:rPr>
+          <w:noProof/>
+          <w:lang w:eastAsia="en-US"/>
+        </w:rPr>
+        <w:drawing>
+          <wp:inline distT="0" distB="0" distL="0" distR="0">
+            <wp:extent cx="3657600" cy="1371600"/>
+            <wp:effectExtent l="19050" t="0" r="0" b="0"/>
+            <wp:docPr id="9" name="Picture 2" descr="D:\Workplace\available_voc.JPG"/>
+            <wp:cNvGraphicFramePr>
+              <a:graphicFrameLocks xmlns:a="http://schemas.openxmlformats.org/drawingml/2006/main"/>
+            </wp:cNvGraphicFramePr>
+            <a:graphic xmlns:a="http://schemas.openxmlformats.org/drawingml/2006/main">
+              <a:graphicData uri="http://schemas.openxmlformats.org/drawingml/2006/picture">
+                <pic:pic xmlns:pic="http://schemas.openxmlformats.org/drawingml/2006/picture">
+                  <pic:nvPicPr>
+                    <pic:cNvPr id="0" name="Picture 2" descr="D:\Workplace\available_voc.JPG"/>
+                    <pic:cNvPicPr>
+                      <a:picLocks noChangeAspect="1" noChangeArrowheads="1"/>
+                    </pic:cNvPicPr>
+                  </pic:nvPicPr>
+                  <pic:blipFill>
+                    <a:blip r:embed="rId16"/>
+                    <a:srcRect/>
+                    <a:stretch>
+                      <a:fillRect/>
+                    </a:stretch>
+                  </pic:blipFill>
+                  <pic:spPr bwMode="auto">
+                    <a:xfrm>
+                      <a:off x="0" y="0"/>
+                      <a:ext cx="3657600" cy="1371600"/>
+                    </a:xfrm>
+                    <a:prstGeom prst="rect">
+                      <a:avLst/>
+                    </a:prstGeom>
+                    <a:noFill/>
+                    <a:ln w="9525">
+                      <a:noFill/>
+                      <a:miter lim="800000"/>
+                      <a:headEnd/>
+                      <a:tailEnd/>
+                    </a:ln>
+                  </pic:spPr>
+                </pic:pic>
+              </a:graphicData>
+            </a:graphic>
+          </wp:inline>
+        </w:drawing>
+      </w:r>
+    </w:p>
+    <w:p>
+      <w:pPr>
+        <w:pStyle w:val="p1a"/>
+        <w:jc w:val="center"/>
+      </w:pPr>
+      <w:r>
+        <w:rPr>
+          <w:b/>
+          <w:sz w:val="18"/>
+          <w:szCs w:val="18"/>
+        </w:rPr>
+        <w:t xml:space="preserve">Fig. </w:t>
+      </w:r>
+      <w:r>
+        <w:rPr>
+          <w:b/>
+          <w:sz w:val="18"/>
+          <w:szCs w:val="18"/>
+        </w:rPr>
+        <w:t>5</w:t>
+      </w:r>
+      <w:r>
+        <w:rPr>
+          <w:b/>
+          <w:sz w:val="18"/>
+          <w:szCs w:val="18"/>
+        </w:rPr>
+        <w:t>.</w:t>
+      </w:r>
+      <w:r>
+        <w:rPr>
+          <w:sz w:val="18"/>
+          <w:szCs w:val="18"/>
+        </w:rPr>
+        <w:t xml:space="preserve"> </w:t>
+      </w:r>
+      <w:r>
+        <w:rPr>
+          <w:sz w:val="18"/>
+          <w:szCs w:val="18"/>
+        </w:rPr>
+        <w:t>Vocabularies’ avalability</w:t>
+      </w:r>
+    </w:p>
+    <w:p>
+      <w:pPr>
+        <w:pStyle w:val="heading10"/>
+      </w:pPr>
+      <w:r>
+        <w:t>Voces Parser</w:t>
+      </w:r>
+    </w:p>
+    <w:p>
+      <w:pPr>
+        <w:pStyle w:val="p1a"/>
+      </w:pPr>
+      <w:r>
+        <w:t xml:space="preserve">In </w:t>
+      </w:r>
+      <w:r>
+        <w:rPr>
+          <w:b/>
+        </w:rPr>
         <w:t>Voces</w:t>
       </w:r>
       <w:r>
-        <w:t xml:space="preserve"> use</w:t>
-      </w:r>
-      <w:r>
-        <w:t>s</w:t>
-      </w:r>
-      <w:r>
-        <w:t xml:space="preserve"> a RESTful web service.</w:t>
-      </w:r>
-    </w:p>
-    <w:p>
-      <w:pPr>
-        <w:pStyle w:val="heading10"/>
-      </w:pPr>
-      <w:r>
-        <w:t>Voces Parser</w:t>
-      </w:r>
-    </w:p>
-    <w:p>
-      <w:pPr>
-        <w:pStyle w:val="p1a"/>
-      </w:pPr>
-      <w:r>
-        <w:t xml:space="preserve">In </w:t>
-      </w:r>
-      <w:r>
-        <w:rPr>
-          <w:b/>
-        </w:rPr>
-        <w:t>Voces</w:t>
-      </w:r>
-      <w:r>
         <w:t>, v</w:t>
       </w:r>
       <w:r>
@@ -2213,15 +2796,12 @@
         <w:t xml:space="preserve">Literal interface refers to </w:t>
       </w:r>
       <w:r>
-        <w:t xml:space="preserve">literals and strings that are &lt;object&gt; from </w:t>
-      </w:r>
+        <w:t>literals and strings that are &lt;object&gt; from the RDF triple. The objects that implements Container, Alt, Bag or Seq interfaces can be also seen as &lt;object&gt; into RDF triples. Objects that implements Property interface can be RDF triples’ predicates.</w:t>
+      </w:r>
+    </w:p>
+    <w:p>
       <w:r>
         <w:lastRenderedPageBreak/>
-        <w:t>the RDF triple. The objects that implements Container, Alt, Bag or Seq interfaces can be also seen as &lt;object&gt; into RDF triples. Objects that implements Property interface can be RDF triples’ predicates.</w:t>
-      </w:r>
-    </w:p>
-    <w:p>
-      <w:r>
         <w:t xml:space="preserve">To create a </w:t>
       </w:r>
       <w:r>
@@ -2419,16 +2999,6 @@
     </w:p>
     <w:p>
       <w:pPr>
-        <w:pStyle w:val="Default"/>
-        <w:jc w:val="both"/>
-        <w:rPr>
-          <w:sz w:val="23"/>
-          <w:szCs w:val="23"/>
-        </w:rPr>
-      </w:pPr>
-    </w:p>
-    <w:p>
-      <w:pPr>
         <w:pStyle w:val="programcode"/>
         <w:ind w:left="0"/>
       </w:pPr>
@@ -2566,8 +3136,7 @@
     </w:p>
     <w:p>
       <w:r>
-        <w:lastRenderedPageBreak/>
-        <w:t xml:space="preserve">For output file name, parser uses a template: File + id + xml extension. For example, being given as input the </w:t>
+        <w:t xml:space="preserve">For example, being given as input the </w:t>
       </w:r>
       <w:r>
         <w:rPr>
@@ -2591,7 +3160,10 @@
         <w:t>)</w:t>
       </w:r>
       <w:r>
-        <w:t>, the output will be File1.xml with the following values:</w:t>
+        <w:t>, the output will be in xml format as it is shown downstairs</w:t>
+      </w:r>
+      <w:r>
+        <w:t>:</w:t>
       </w:r>
     </w:p>
     <w:p>
@@ -2608,6 +3180,7 @@
           <w:rStyle w:val="m1"/>
           <w:color w:val="auto"/>
         </w:rPr>
+        <w:lastRenderedPageBreak/>
         <w:t>&lt;?</w:t>
       </w:r>
       <w:r>
@@ -2695,9 +3268,11 @@
       </w:r>
       <w:r>
         <w:rPr>
-          <w:rStyle w:val="tx1"/>
-        </w:rPr>
-        <w:t>http://xmlns.com/foaf/0.1</w:t>
+          <w:rStyle w:val="m1"/>
+          <w:b/>
+          <w:color w:val="auto"/>
+        </w:rPr>
+        <w:t>foaf</w:t>
       </w:r>
       <w:r>
         <w:rPr>
@@ -2930,149 +3505,68 @@
         <w:ind w:hanging="480"/>
       </w:pPr>
       <w:r>
-        <w:rPr>
-          <w:rStyle w:val="b1"/>
-          <w:rFonts w:ascii="Times New Roman" w:hAnsi="Times New Roman" w:cs="Times New Roman"/>
-          <w:color w:val="auto"/>
-        </w:rPr>
-        <w:t> </w:t>
+        <w:t>…</w:t>
+      </w:r>
+    </w:p>
+    <w:p>
+      <w:pPr>
+        <w:ind w:hanging="480"/>
+      </w:pPr>
+      <w:r>
+        <w:t>&lt;/Vocabulary&gt;</w:t>
+      </w:r>
+    </w:p>
+    <w:p>
+      <w:pPr>
+        <w:pStyle w:val="heading10"/>
+      </w:pPr>
+      <w:r>
+        <w:t>Conclusion</w:t>
+      </w:r>
+    </w:p>
+    <w:p>
+      <w:pPr>
+        <w:pStyle w:val="bulletitem"/>
+        <w:numPr>
+          <w:ilvl w:val="0"/>
+          <w:numId w:val="0"/>
+        </w:numPr>
+      </w:pPr>
+      <w:r>
+        <w:t>Voces is a project that creates an extension for the Eclipse IDE which allows editing of XML/XHTML documents with embedded metadata vocabularies. It contains a plug-in through that user demand</w:t>
+      </w:r>
+      <w:r>
+        <w:t>s</w:t>
+      </w:r>
+      <w:r>
+        <w:t xml:space="preserve"> web service to search new vocabularies</w:t>
+      </w:r>
+      <w:r>
+        <w:t xml:space="preserve">. Another Voces component </w:t>
+      </w:r>
+      <w:r>
+        <w:t>is</w:t>
+      </w:r>
+      <w:r>
+        <w:t xml:space="preserve"> a</w:t>
+      </w:r>
+      <w:r>
+        <w:t xml:space="preserve"> web service that interacts with parser and also with editor. The Voces parser uses Jena to manipulate RDF information. The editor updates dynamically it</w:t>
+      </w:r>
+      <w:r>
+        <w:t>s content</w:t>
+      </w:r>
+      <w:r>
+        <w:t xml:space="preserve"> and in order to help user to edit XML/XHTML documents, it provides “Content highlighting extension</w:t>
       </w:r>
       <w:r>
         <w:t xml:space="preserve"> </w:t>
       </w:r>
       <w:r>
-        <w:rPr>
-          <w:rStyle w:val="m1"/>
-          <w:color w:val="auto"/>
-        </w:rPr>
-        <w:t>&lt;</w:t>
-      </w:r>
-      <w:r>
-        <w:rPr>
-          <w:rStyle w:val="t1"/>
-          <w:color w:val="auto"/>
-        </w:rPr>
-        <w:t>Terminal</w:t>
-      </w:r>
-      <w:r>
-        <w:rPr>
-          <w:rStyle w:val="m1"/>
-          <w:color w:val="auto"/>
-        </w:rPr>
-        <w:t>&gt;</w:t>
-      </w:r>
-      <w:r>
-        <w:rPr>
-          <w:rStyle w:val="tx1"/>
-        </w:rPr>
-        <w:t>birthday</w:t>
-      </w:r>
-      <w:r>
-        <w:rPr>
-          <w:rStyle w:val="m1"/>
-          <w:color w:val="auto"/>
-        </w:rPr>
-        <w:t>&lt;/</w:t>
-      </w:r>
-      <w:r>
-        <w:rPr>
-          <w:rStyle w:val="t1"/>
-          <w:color w:val="auto"/>
-        </w:rPr>
-        <w:t>Terminal</w:t>
-      </w:r>
-      <w:r>
-        <w:rPr>
-          <w:rStyle w:val="m1"/>
-          <w:color w:val="auto"/>
-        </w:rPr>
-        <w:t>&gt;</w:t>
-      </w:r>
-      <w:r>
-        <w:t xml:space="preserve"> </w:t>
-      </w:r>
-    </w:p>
-    <w:p>
-      <w:pPr>
-        <w:ind w:hanging="480"/>
-      </w:pPr>
-      <w:r>
-        <w:rPr>
-          <w:rStyle w:val="b1"/>
-          <w:rFonts w:ascii="Times New Roman" w:hAnsi="Times New Roman" w:cs="Times New Roman"/>
-          <w:color w:val="auto"/>
-        </w:rPr>
-        <w:t> </w:t>
-      </w:r>
-      <w:r>
-        <w:t xml:space="preserve"> </w:t>
-      </w:r>
-      <w:r>
-        <w:rPr>
-          <w:rStyle w:val="m1"/>
-          <w:color w:val="auto"/>
-        </w:rPr>
-        <w:t>&lt;</w:t>
-      </w:r>
-      <w:r>
-        <w:rPr>
-          <w:rStyle w:val="t1"/>
-          <w:color w:val="auto"/>
-        </w:rPr>
-        <w:t>Terminal</w:t>
-      </w:r>
-      <w:r>
-        <w:rPr>
-          <w:rStyle w:val="m1"/>
-          <w:color w:val="auto"/>
-        </w:rPr>
-        <w:t>&gt;</w:t>
-      </w:r>
-      <w:r>
-        <w:rPr>
-          <w:rStyle w:val="tx1"/>
-        </w:rPr>
-        <w:t>givenname</w:t>
-      </w:r>
-      <w:r>
-        <w:rPr>
-          <w:rStyle w:val="m1"/>
-          <w:color w:val="auto"/>
-        </w:rPr>
-        <w:t>&lt;/</w:t>
-      </w:r>
-      <w:r>
-        <w:rPr>
-          <w:rStyle w:val="t1"/>
-          <w:color w:val="auto"/>
-        </w:rPr>
-        <w:t>Terminal</w:t>
-      </w:r>
-      <w:r>
-        <w:rPr>
-          <w:rStyle w:val="m1"/>
-          <w:color w:val="auto"/>
-        </w:rPr>
-        <w:t>&gt;</w:t>
-      </w:r>
-      <w:r>
-        <w:t xml:space="preserve"> </w:t>
-      </w:r>
-    </w:p>
-    <w:p>
-      <w:pPr>
-        <w:ind w:hanging="480"/>
-      </w:pPr>
-      <w:r>
-        <w:t>…</w:t>
-      </w:r>
-    </w:p>
-    <w:p>
-      <w:pPr>
-        <w:ind w:hanging="480"/>
-      </w:pPr>
-      <w:r>
-        <w:t>&lt;/Vocabulary&gt;</w:t>
+        <w:t>“feature</w:t>
+      </w:r>
+      <w:r>
+        <w:t>.</w:t>
       </w:r>
     </w:p>
     <w:p>
@@ -3080,50 +3574,56 @@
         <w:pStyle w:val="heading10"/>
       </w:pPr>
       <w:r>
-        <w:t>Conclusion</w:t>
-      </w:r>
-    </w:p>
-    <w:p>
-      <w:pPr>
-        <w:pStyle w:val="heading10"/>
-      </w:pPr>
-      <w:r>
         <w:t>References</w:t>
       </w:r>
     </w:p>
     <w:p>
       <w:pPr>
         <w:pStyle w:val="referenceitem"/>
-      </w:pPr>
-      <w:r>
+        <w:rPr>
+          <w:sz w:val="20"/>
+        </w:rPr>
+      </w:pPr>
+      <w:r>
+        <w:rPr>
+          <w:sz w:val="20"/>
+        </w:rPr>
         <w:t xml:space="preserve">[1] </w:t>
       </w:r>
-      <w:hyperlink r:id="rId15" w:history="1">
+      <w:hyperlink r:id="rId17" w:history="1">
         <w:r>
           <w:rPr>
             <w:rStyle w:val="Hyperlink"/>
+            <w:sz w:val="20"/>
           </w:rPr>
           <w:t>http://www.eclipsepluginsite.com/</w:t>
         </w:r>
       </w:hyperlink>
       <w:r>
+        <w:rPr>
+          <w:sz w:val="20"/>
+        </w:rPr>
         <w:t xml:space="preserve"> </w:t>
       </w:r>
     </w:p>
     <w:p>
       <w:pPr>
         <w:pStyle w:val="referenceitem"/>
-      </w:pPr>
-      <w:r>
-        <w:t>[2]</w:t>
-      </w:r>
-      <w:r>
-        <w:t xml:space="preserve"> </w:t>
-      </w:r>
-      <w:hyperlink r:id="rId16" w:history="1">
+        <w:rPr>
+          <w:sz w:val="20"/>
+        </w:rPr>
+      </w:pPr>
+      <w:r>
+        <w:rPr>
+          <w:sz w:val="20"/>
+        </w:rPr>
+        <w:t xml:space="preserve">[2] </w:t>
+      </w:r>
+      <w:hyperlink r:id="rId18" w:history="1">
         <w:r>
           <w:rPr>
             <w:rStyle w:val="Hyperlink"/>
+            <w:sz w:val="20"/>
           </w:rPr>
           <w:t>http://www.vogella.de/articles/EclipsePlugIn/article.html</w:t>
         </w:r>
@@ -3132,33 +3632,50 @@
     <w:p>
       <w:pPr>
         <w:pStyle w:val="referenceitem"/>
-      </w:pPr>
-      <w:r>
+        <w:rPr>
+          <w:sz w:val="20"/>
+        </w:rPr>
+      </w:pPr>
+      <w:r>
+        <w:rPr>
+          <w:sz w:val="20"/>
+        </w:rPr>
         <w:t xml:space="preserve">[3] </w:t>
       </w:r>
-      <w:hyperlink r:id="rId17" w:history="1">
+      <w:hyperlink r:id="rId19" w:history="1">
         <w:r>
           <w:rPr>
             <w:rStyle w:val="Hyperlink"/>
+            <w:sz w:val="20"/>
           </w:rPr>
           <w:t>http://agile.csc.ncsu.edu/SEMaterials/tutorials/plugin_dev/</w:t>
         </w:r>
       </w:hyperlink>
       <w:r>
+        <w:rPr>
+          <w:sz w:val="20"/>
+        </w:rPr>
         <w:t xml:space="preserve"> </w:t>
       </w:r>
     </w:p>
     <w:p>
       <w:pPr>
         <w:pStyle w:val="referenceitem"/>
-      </w:pPr>
-      <w:r>
+        <w:rPr>
+          <w:sz w:val="20"/>
+        </w:rPr>
+      </w:pPr>
+      <w:r>
+        <w:rPr>
+          <w:sz w:val="20"/>
+        </w:rPr>
         <w:t xml:space="preserve">[4] </w:t>
       </w:r>
-      <w:hyperlink r:id="rId18" w:history="1">
+      <w:hyperlink r:id="rId20" w:history="1">
         <w:r>
           <w:rPr>
             <w:rStyle w:val="Hyperlink"/>
+            <w:sz w:val="20"/>
           </w:rPr>
           <w:t>http://jena.sourceforge.net/tutorial/RDF_API/index.html</w:t>
         </w:r>
@@ -3167,14 +3684,21 @@
     <w:p>
       <w:pPr>
         <w:pStyle w:val="referenceitem"/>
-      </w:pPr>
-      <w:r>
+        <w:rPr>
+          <w:sz w:val="20"/>
+        </w:rPr>
+      </w:pPr>
+      <w:r>
+        <w:rPr>
+          <w:sz w:val="20"/>
+        </w:rPr>
         <w:t xml:space="preserve">[5] </w:t>
       </w:r>
-      <w:hyperlink r:id="rId19" w:history="1">
+      <w:hyperlink r:id="rId21" w:history="1">
         <w:r>
           <w:rPr>
             <w:rStyle w:val="Hyperlink"/>
+            <w:sz w:val="20"/>
           </w:rPr>
           <w:t>http://jena.sourceforge.net/IO/iohowto.html</w:t>
         </w:r>
@@ -3183,14 +3707,21 @@
     <w:p>
       <w:pPr>
         <w:pStyle w:val="referenceitem"/>
-      </w:pPr>
-      <w:r>
+        <w:rPr>
+          <w:sz w:val="20"/>
+        </w:rPr>
+      </w:pPr>
+      <w:r>
+        <w:rPr>
+          <w:sz w:val="20"/>
+        </w:rPr>
         <w:t xml:space="preserve">[6] </w:t>
       </w:r>
-      <w:hyperlink r:id="rId20" w:history="1">
+      <w:hyperlink r:id="rId22" w:history="1">
         <w:r>
           <w:rPr>
             <w:rStyle w:val="Hyperlink"/>
+            <w:sz w:val="20"/>
           </w:rPr>
           <w:t>http://www.devx.com/semantic/Article/35906</w:t>
         </w:r>
@@ -3199,14 +3730,21 @@
     <w:p>
       <w:pPr>
         <w:pStyle w:val="referenceitem"/>
-      </w:pPr>
-      <w:r>
+        <w:rPr>
+          <w:sz w:val="20"/>
+        </w:rPr>
+      </w:pPr>
+      <w:r>
+        <w:rPr>
+          <w:sz w:val="20"/>
+        </w:rPr>
         <w:t xml:space="preserve">[7] </w:t>
       </w:r>
-      <w:hyperlink r:id="rId21" w:history="1">
+      <w:hyperlink r:id="rId23" w:history="1">
         <w:r>
           <w:rPr>
             <w:rStyle w:val="Hyperlink"/>
+            <w:sz w:val="20"/>
           </w:rPr>
           <w:t>http://willdaniels.co.uk/reference/rdf-vocabulary</w:t>
         </w:r>
@@ -3215,14 +3753,21 @@
     <w:p>
       <w:pPr>
         <w:pStyle w:val="referenceitem"/>
-      </w:pPr>
-      <w:r>
+        <w:rPr>
+          <w:sz w:val="20"/>
+        </w:rPr>
+      </w:pPr>
+      <w:r>
+        <w:rPr>
+          <w:sz w:val="20"/>
+        </w:rPr>
         <w:t xml:space="preserve">[8] </w:t>
       </w:r>
-      <w:hyperlink r:id="rId22" w:history="1">
+      <w:hyperlink r:id="rId24" w:history="1">
         <w:r>
           <w:rPr>
             <w:rStyle w:val="Hyperlink"/>
+            <w:sz w:val="20"/>
           </w:rPr>
           <w:t>http://www.foaf-project.org/</w:t>
         </w:r>
@@ -3231,14 +3776,21 @@
     <w:p>
       <w:pPr>
         <w:pStyle w:val="referenceitem"/>
-      </w:pPr>
-      <w:r>
+        <w:rPr>
+          <w:sz w:val="20"/>
+        </w:rPr>
+      </w:pPr>
+      <w:r>
+        <w:rPr>
+          <w:sz w:val="20"/>
+        </w:rPr>
         <w:t xml:space="preserve">[9] </w:t>
       </w:r>
-      <w:hyperlink r:id="rId23" w:history="1">
+      <w:hyperlink r:id="rId25" w:history="1">
         <w:r>
           <w:rPr>
             <w:rStyle w:val="Hyperlink"/>
+            <w:sz w:val="20"/>
           </w:rPr>
           <w:t>https://trac.usefulinc.com/doap</w:t>
         </w:r>
@@ -3247,14 +3799,21 @@
     <w:p>
       <w:pPr>
         <w:pStyle w:val="referenceitem"/>
-      </w:pPr>
-      <w:r>
+        <w:rPr>
+          <w:sz w:val="20"/>
+        </w:rPr>
+      </w:pPr>
+      <w:r>
+        <w:rPr>
+          <w:sz w:val="20"/>
+        </w:rPr>
         <w:t xml:space="preserve">[10] </w:t>
       </w:r>
-      <w:hyperlink r:id="rId24" w:history="1">
+      <w:hyperlink r:id="rId26" w:history="1">
         <w:r>
           <w:rPr>
             <w:rStyle w:val="Hyperlink"/>
+            <w:sz w:val="20"/>
           </w:rPr>
           <w:t>http://dublincore.org/specifications/</w:t>
         </w:r>
@@ -3263,14 +3822,21 @@
     <w:p>
       <w:pPr>
         <w:pStyle w:val="referenceitem"/>
-      </w:pPr>
-      <w:r>
+        <w:rPr>
+          <w:sz w:val="20"/>
+        </w:rPr>
+      </w:pPr>
+      <w:r>
+        <w:rPr>
+          <w:sz w:val="20"/>
+        </w:rPr>
         <w:t xml:space="preserve">[11] </w:t>
       </w:r>
-      <w:hyperlink r:id="rId25" w:history="1">
+      <w:hyperlink r:id="rId27" w:history="1">
         <w:r>
           <w:rPr>
             <w:rStyle w:val="Hyperlink"/>
+            <w:sz w:val="20"/>
           </w:rPr>
           <w:t>http://www.java-forums.org/swt/9751-swt-list-example-demonstration.html</w:t>
         </w:r>
@@ -3278,34 +3844,84 @@
     </w:p>
     <w:p>
       <w:pPr>
-        <w:overflowPunct/>
-        <w:autoSpaceDE/>
-        <w:autoSpaceDN/>
-        <w:adjustRightInd/>
-        <w:spacing w:before="100" w:beforeAutospacing="1" w:after="100" w:afterAutospacing="1" w:line="240" w:lineRule="auto"/>
-        <w:ind w:left="720" w:firstLine="0"/>
-        <w:jc w:val="left"/>
-        <w:textAlignment w:val="auto"/>
-      </w:pPr>
-    </w:p>
-    <w:p>
-      <w:pPr>
-        <w:pStyle w:val="p1a"/>
-      </w:pPr>
-    </w:p>
-    <w:p>
-      <w:pPr>
-        <w:pStyle w:val="abstract"/>
-      </w:pPr>
-    </w:p>
-    <w:p>
-      <w:pPr>
-        <w:pStyle w:val="address"/>
+        <w:pStyle w:val="referenceitem"/>
+        <w:rPr>
+          <w:sz w:val="20"/>
+        </w:rPr>
+      </w:pPr>
+      <w:r>
+        <w:rPr>
+          <w:sz w:val="20"/>
+        </w:rPr>
+        <w:t xml:space="preserve">[12] </w:t>
+      </w:r>
+      <w:hyperlink r:id="rId28" w:history="1">
+        <w:r>
+          <w:rPr>
+            <w:rStyle w:val="Hyperlink"/>
+            <w:sz w:val="20"/>
+          </w:rPr>
+          <w:t>http://www.eclipse.org/Xtext/documentation/</w:t>
+        </w:r>
+      </w:hyperlink>
+    </w:p>
+    <w:p>
+      <w:pPr>
+        <w:pStyle w:val="referenceitem"/>
+        <w:rPr>
+          <w:sz w:val="20"/>
+        </w:rPr>
+      </w:pPr>
+      <w:r>
+        <w:rPr>
+          <w:sz w:val="20"/>
+        </w:rPr>
+        <w:t xml:space="preserve">[13] </w:t>
+      </w:r>
+      <w:hyperlink r:id="rId29" w:history="1">
+        <w:r>
+          <w:rPr>
+            <w:rStyle w:val="Hyperlink"/>
+            <w:sz w:val="20"/>
+          </w:rPr>
+          <w:t>http://www.peej.co.uk/articles/rest.html</w:t>
+        </w:r>
+      </w:hyperlink>
+    </w:p>
+    <w:p>
+      <w:pPr>
+        <w:pStyle w:val="referenceitem"/>
+        <w:rPr>
+          <w:sz w:val="20"/>
+        </w:rPr>
+      </w:pPr>
+      <w:r>
+        <w:rPr>
+          <w:sz w:val="20"/>
+        </w:rPr>
+        <w:t xml:space="preserve">[14] </w:t>
+      </w:r>
+      <w:hyperlink r:id="rId30" w:history="1">
+        <w:r>
+          <w:rPr>
+            <w:rStyle w:val="Hyperlink"/>
+            <w:sz w:val="20"/>
+          </w:rPr>
+          <w:t>http://netbeans.org/kb/docs/websvc/rest.html</w:t>
+        </w:r>
+      </w:hyperlink>
+    </w:p>
+    <w:p>
+      <w:pPr>
+        <w:pStyle w:val="referenceitem"/>
+        <w:rPr>
+          <w:sz w:val="20"/>
+        </w:rPr>
       </w:pPr>
     </w:p>
     <w:sectPr>
-      <w:headerReference w:type="even" r:id="rId26"/>
-      <w:headerReference w:type="default" r:id="rId27"/>
+      <w:headerReference w:type="even" r:id="rId31"/>
+      <w:headerReference w:type="default" r:id="rId32"/>
       <w:pgSz w:w="11906" w:h="16838" w:code="9"/>
       <w:pgMar w:top="2948" w:right="2495" w:bottom="2948" w:left="2495" w:header="2381" w:footer="709" w:gutter="0"/>
       <w:cols w:space="708"/>
@@ -3394,7 +4010,7 @@
         <w:noProof/>
         <w:lang w:val="de-DE"/>
       </w:rPr>
-      <w:t>8</w:t>
+      <w:t>6</w:t>
     </w:r>
     <w:r>
       <w:rPr>
@@ -6485,6 +7101,7 @@
     <w:lsdException w:name="Subtitle" w:qFormat="1"/>
     <w:lsdException w:name="Strong" w:qFormat="1"/>
     <w:lsdException w:name="Emphasis" w:qFormat="1"/>
+    <w:lsdException w:name="HTML Typewriter" w:uiPriority="99"/>
     <w:lsdException w:name="Placeholder Text" w:semiHidden="1" w:uiPriority="99"/>
     <w:lsdException w:name="No Spacing" w:uiPriority="1" w:qFormat="1"/>
     <w:lsdException w:name="Light Shading" w:uiPriority="60"/>
@@ -6600,7 +7217,7 @@
   <w:style w:type="paragraph" w:default="1" w:styleId="Normal">
     <w:name w:val="Normal"/>
     <w:qFormat/>
-    <w:rsid w:val="000B4BF0"/>
+    <w:rsid w:val="00F80E57"/>
     <w:pPr>
       <w:overflowPunct w:val="0"/>
       <w:autoSpaceDE w:val="0"/>
@@ -6612,6 +7229,7 @@
       <w:textAlignment w:val="baseline"/>
     </w:pPr>
     <w:rPr>
+      <w:sz w:val="22"/>
       <w:lang w:val="en-US"/>
     </w:rPr>
   </w:style>
@@ -6720,7 +7338,6 @@
     </w:pPr>
     <w:rPr>
       <w:rFonts w:ascii="Arial" w:hAnsi="Arial"/>
-      <w:sz w:val="22"/>
     </w:rPr>
   </w:style>
   <w:style w:type="paragraph" w:styleId="Heading6">
@@ -6739,7 +7356,6 @@
     </w:pPr>
     <w:rPr>
       <w:i/>
-      <w:sz w:val="22"/>
     </w:rPr>
   </w:style>
   <w:style w:type="paragraph" w:styleId="Heading7">
@@ -7313,6 +7929,18 @@
       <w:sz w:val="16"/>
       <w:szCs w:val="16"/>
       <w:lang w:val="en-US"/>
+    </w:rPr>
+  </w:style>
+  <w:style w:type="character" w:styleId="HTMLTypewriter">
+    <w:name w:val="HTML Typewriter"/>
+    <w:basedOn w:val="DefaultParagraphFont"/>
+    <w:uiPriority w:val="99"/>
+    <w:unhideWhenUsed/>
+    <w:rsid w:val="00451822"/>
+    <w:rPr>
+      <w:rFonts w:ascii="Courier New" w:eastAsia="Times New Roman" w:hAnsi="Courier New" w:cs="Courier New"/>
+      <w:sz w:val="20"/>
+      <w:szCs w:val="20"/>
     </w:rPr>
   </w:style>
 </w:styles>
@@ -8365,31 +8993,31 @@
     </dgm:pt>
   </dgm:ptLst>
   <dgm:cxnLst>
-    <dgm:cxn modelId="{911C0C62-5858-472B-8C50-50F19632BD0A}" type="presOf" srcId="{B766C824-19F8-4B23-901F-D20F5FB1BAF4}" destId="{852C4DA1-FE8A-41DF-A71A-2CD729F655B6}" srcOrd="0" destOrd="0" presId="urn:microsoft.com/office/officeart/2005/8/layout/radial1"/>
-    <dgm:cxn modelId="{43BA359A-06FD-4A29-9A9D-C844693BE79D}" type="presOf" srcId="{E4BFF53B-134E-439B-BF0F-2C38609D98BE}" destId="{6C05619C-4851-496F-9BDC-672C57ED2AAA}" srcOrd="0" destOrd="0" presId="urn:microsoft.com/office/officeart/2005/8/layout/radial1"/>
-    <dgm:cxn modelId="{9D5C3193-40BA-4748-A622-DAB44154B6E5}" type="presOf" srcId="{A5244A85-E18C-4DC6-ACDD-9A71320075C8}" destId="{4D463BC7-175B-4862-85D4-17C31D12E99F}" srcOrd="0" destOrd="0" presId="urn:microsoft.com/office/officeart/2005/8/layout/radial1"/>
-    <dgm:cxn modelId="{6C16DC8B-F781-4F29-8B6C-311E5512D2B1}" type="presOf" srcId="{E4BFF53B-134E-439B-BF0F-2C38609D98BE}" destId="{7812753D-750E-4487-AF63-B06C4B7E5B12}" srcOrd="1" destOrd="0" presId="urn:microsoft.com/office/officeart/2005/8/layout/radial1"/>
-    <dgm:cxn modelId="{80154890-A4A9-4D8E-BF1E-202175D39303}" type="presOf" srcId="{25AC54F4-3ECB-4F10-A005-BF1A0D0B7593}" destId="{27FC5426-AC3A-45ED-9186-818600D25DA7}" srcOrd="0" destOrd="0" presId="urn:microsoft.com/office/officeart/2005/8/layout/radial1"/>
-    <dgm:cxn modelId="{14729B14-57C2-48B6-98F8-8614B1866A4B}" type="presOf" srcId="{91BC985F-7693-46F1-9441-B5B2160FFB58}" destId="{639FA07C-C8BD-4DE2-B0D0-44AA9D866B7A}" srcOrd="0" destOrd="0" presId="urn:microsoft.com/office/officeart/2005/8/layout/radial1"/>
+    <dgm:cxn modelId="{9A90893E-4D14-4DE1-AA44-71B4082EF8F6}" srcId="{A5244A85-E18C-4DC6-ACDD-9A71320075C8}" destId="{ED446CEF-03F5-4938-AD55-9CC7113C0D86}" srcOrd="0" destOrd="0" parTransId="{E4BFF53B-134E-439B-BF0F-2C38609D98BE}" sibTransId="{267654C5-F8BD-4917-A639-3C89A4A47A0C}"/>
+    <dgm:cxn modelId="{A9D72712-084A-4462-B519-18545CB7F33E}" type="presOf" srcId="{B766C824-19F8-4B23-901F-D20F5FB1BAF4}" destId="{852C4DA1-FE8A-41DF-A71A-2CD729F655B6}" srcOrd="0" destOrd="0" presId="urn:microsoft.com/office/officeart/2005/8/layout/radial1"/>
+    <dgm:cxn modelId="{FD54B7D2-1B7E-4466-8A5C-9BF94C2415E6}" type="presOf" srcId="{B766C824-19F8-4B23-901F-D20F5FB1BAF4}" destId="{50532A90-A522-47A9-91F0-6D1BFAFFED9C}" srcOrd="1" destOrd="0" presId="urn:microsoft.com/office/officeart/2005/8/layout/radial1"/>
+    <dgm:cxn modelId="{D50315C6-7287-459E-A282-927D101655DA}" type="presOf" srcId="{E4BFF53B-134E-439B-BF0F-2C38609D98BE}" destId="{7812753D-750E-4487-AF63-B06C4B7E5B12}" srcOrd="1" destOrd="0" presId="urn:microsoft.com/office/officeart/2005/8/layout/radial1"/>
+    <dgm:cxn modelId="{4E6A6454-1AC4-4BC1-8836-D8994D641037}" type="presOf" srcId="{14FDC17E-406F-4F9C-9DB4-20855ED59D80}" destId="{79B07B96-73BD-4200-B70C-BA2C9E8F6F90}" srcOrd="0" destOrd="0" presId="urn:microsoft.com/office/officeart/2005/8/layout/radial1"/>
+    <dgm:cxn modelId="{78BA2463-FD4D-45A5-837E-913540FE517F}" type="presOf" srcId="{25AC54F4-3ECB-4F10-A005-BF1A0D0B7593}" destId="{6B921FBF-30A0-4229-AE3F-A5ADB9ED2CFB}" srcOrd="1" destOrd="0" presId="urn:microsoft.com/office/officeart/2005/8/layout/radial1"/>
+    <dgm:cxn modelId="{DCCBF433-9F8B-4177-9045-18C202E9EC12}" type="presOf" srcId="{91BC985F-7693-46F1-9441-B5B2160FFB58}" destId="{639FA07C-C8BD-4DE2-B0D0-44AA9D866B7A}" srcOrd="0" destOrd="0" presId="urn:microsoft.com/office/officeart/2005/8/layout/radial1"/>
+    <dgm:cxn modelId="{E5113D7C-4F4A-47C8-8558-982D1D422D83}" srcId="{A5244A85-E18C-4DC6-ACDD-9A71320075C8}" destId="{1269C4C9-F40E-4B04-B4E3-73A17359E202}" srcOrd="2" destOrd="0" parTransId="{B766C824-19F8-4B23-901F-D20F5FB1BAF4}" sibTransId="{5D1BBCFE-AE05-42CE-943E-0FADF86F7E5E}"/>
+    <dgm:cxn modelId="{0B4AA5C2-A904-4303-AEC3-C4428F577B0D}" type="presOf" srcId="{1269C4C9-F40E-4B04-B4E3-73A17359E202}" destId="{96A5BA5B-3B2A-415A-895B-A4B20BFDE476}" srcOrd="0" destOrd="0" presId="urn:microsoft.com/office/officeart/2005/8/layout/radial1"/>
+    <dgm:cxn modelId="{DCBB6B1E-06A7-4A42-8D19-8B3621E81FAD}" type="presOf" srcId="{ED446CEF-03F5-4938-AD55-9CC7113C0D86}" destId="{5357EF4A-42B7-4C28-BF95-ADECED5F2D8B}" srcOrd="0" destOrd="0" presId="urn:microsoft.com/office/officeart/2005/8/layout/radial1"/>
+    <dgm:cxn modelId="{2E3B75B6-917B-4318-A3AB-2E4B1446E68F}" type="presOf" srcId="{25AC54F4-3ECB-4F10-A005-BF1A0D0B7593}" destId="{27FC5426-AC3A-45ED-9186-818600D25DA7}" srcOrd="0" destOrd="0" presId="urn:microsoft.com/office/officeart/2005/8/layout/radial1"/>
+    <dgm:cxn modelId="{A8575B24-66D8-4225-B4D8-B4116EB5E4FC}" type="presOf" srcId="{E4BFF53B-134E-439B-BF0F-2C38609D98BE}" destId="{6C05619C-4851-496F-9BDC-672C57ED2AAA}" srcOrd="0" destOrd="0" presId="urn:microsoft.com/office/officeart/2005/8/layout/radial1"/>
     <dgm:cxn modelId="{20083A73-07C0-488B-BA05-12913F7C272C}" srcId="{14FDC17E-406F-4F9C-9DB4-20855ED59D80}" destId="{A5244A85-E18C-4DC6-ACDD-9A71320075C8}" srcOrd="0" destOrd="0" parTransId="{26F80A15-84D5-4885-A9C5-C1135D11C4B0}" sibTransId="{CE1A55A5-CBD6-4D17-B3C5-790CC4437B38}"/>
-    <dgm:cxn modelId="{F8FF869E-AEBA-438C-BF5F-49B48D005056}" type="presOf" srcId="{B766C824-19F8-4B23-901F-D20F5FB1BAF4}" destId="{50532A90-A522-47A9-91F0-6D1BFAFFED9C}" srcOrd="1" destOrd="0" presId="urn:microsoft.com/office/officeart/2005/8/layout/radial1"/>
-    <dgm:cxn modelId="{66117EC3-D583-4D24-BF5E-A0718082DCE2}" type="presOf" srcId="{ED446CEF-03F5-4938-AD55-9CC7113C0D86}" destId="{5357EF4A-42B7-4C28-BF95-ADECED5F2D8B}" srcOrd="0" destOrd="0" presId="urn:microsoft.com/office/officeart/2005/8/layout/radial1"/>
-    <dgm:cxn modelId="{3517E3AF-4699-4990-9558-1E8BD81DDA9B}" type="presOf" srcId="{25AC54F4-3ECB-4F10-A005-BF1A0D0B7593}" destId="{6B921FBF-30A0-4229-AE3F-A5ADB9ED2CFB}" srcOrd="1" destOrd="0" presId="urn:microsoft.com/office/officeart/2005/8/layout/radial1"/>
     <dgm:cxn modelId="{15DB3F5C-D0F8-472D-9CA9-AEBEC03333E1}" srcId="{A5244A85-E18C-4DC6-ACDD-9A71320075C8}" destId="{91BC985F-7693-46F1-9441-B5B2160FFB58}" srcOrd="1" destOrd="0" parTransId="{25AC54F4-3ECB-4F10-A005-BF1A0D0B7593}" sibTransId="{D13E62EF-55EB-4B78-9E18-AB79CDE7A380}"/>
-    <dgm:cxn modelId="{9A90893E-4D14-4DE1-AA44-71B4082EF8F6}" srcId="{A5244A85-E18C-4DC6-ACDD-9A71320075C8}" destId="{ED446CEF-03F5-4938-AD55-9CC7113C0D86}" srcOrd="0" destOrd="0" parTransId="{E4BFF53B-134E-439B-BF0F-2C38609D98BE}" sibTransId="{267654C5-F8BD-4917-A639-3C89A4A47A0C}"/>
-    <dgm:cxn modelId="{E5113D7C-4F4A-47C8-8558-982D1D422D83}" srcId="{A5244A85-E18C-4DC6-ACDD-9A71320075C8}" destId="{1269C4C9-F40E-4B04-B4E3-73A17359E202}" srcOrd="2" destOrd="0" parTransId="{B766C824-19F8-4B23-901F-D20F5FB1BAF4}" sibTransId="{5D1BBCFE-AE05-42CE-943E-0FADF86F7E5E}"/>
-    <dgm:cxn modelId="{D4405302-CB6D-4F99-A5FB-F7E341DB448C}" type="presOf" srcId="{1269C4C9-F40E-4B04-B4E3-73A17359E202}" destId="{96A5BA5B-3B2A-415A-895B-A4B20BFDE476}" srcOrd="0" destOrd="0" presId="urn:microsoft.com/office/officeart/2005/8/layout/radial1"/>
-    <dgm:cxn modelId="{F72285D6-76F6-4DD1-935A-CE92C80925D7}" type="presOf" srcId="{14FDC17E-406F-4F9C-9DB4-20855ED59D80}" destId="{79B07B96-73BD-4200-B70C-BA2C9E8F6F90}" srcOrd="0" destOrd="0" presId="urn:microsoft.com/office/officeart/2005/8/layout/radial1"/>
-    <dgm:cxn modelId="{6BDC2457-8B45-44A7-AA25-DB3E09605DC3}" type="presParOf" srcId="{79B07B96-73BD-4200-B70C-BA2C9E8F6F90}" destId="{4D463BC7-175B-4862-85D4-17C31D12E99F}" srcOrd="0" destOrd="0" presId="urn:microsoft.com/office/officeart/2005/8/layout/radial1"/>
-    <dgm:cxn modelId="{70FD07FB-B8C1-4F14-8AEA-0D4BEEFAC633}" type="presParOf" srcId="{79B07B96-73BD-4200-B70C-BA2C9E8F6F90}" destId="{6C05619C-4851-496F-9BDC-672C57ED2AAA}" srcOrd="1" destOrd="0" presId="urn:microsoft.com/office/officeart/2005/8/layout/radial1"/>
-    <dgm:cxn modelId="{F17D9114-F236-491F-B273-4AEA064DED93}" type="presParOf" srcId="{6C05619C-4851-496F-9BDC-672C57ED2AAA}" destId="{7812753D-750E-4487-AF63-B06C4B7E5B12}" srcOrd="0" destOrd="0" presId="urn:microsoft.com/office/officeart/2005/8/layout/radial1"/>
-    <dgm:cxn modelId="{10450E07-6C9A-44A1-B02A-1AF63DDAD7A7}" type="presParOf" srcId="{79B07B96-73BD-4200-B70C-BA2C9E8F6F90}" destId="{5357EF4A-42B7-4C28-BF95-ADECED5F2D8B}" srcOrd="2" destOrd="0" presId="urn:microsoft.com/office/officeart/2005/8/layout/radial1"/>
-    <dgm:cxn modelId="{16A093A3-790A-4D91-9773-5684CF807197}" type="presParOf" srcId="{79B07B96-73BD-4200-B70C-BA2C9E8F6F90}" destId="{27FC5426-AC3A-45ED-9186-818600D25DA7}" srcOrd="3" destOrd="0" presId="urn:microsoft.com/office/officeart/2005/8/layout/radial1"/>
-    <dgm:cxn modelId="{9AB015DA-053C-4F4C-9295-35B579657AEB}" type="presParOf" srcId="{27FC5426-AC3A-45ED-9186-818600D25DA7}" destId="{6B921FBF-30A0-4229-AE3F-A5ADB9ED2CFB}" srcOrd="0" destOrd="0" presId="urn:microsoft.com/office/officeart/2005/8/layout/radial1"/>
-    <dgm:cxn modelId="{D0E898EA-B460-41A3-B44D-07DAD8E55853}" type="presParOf" srcId="{79B07B96-73BD-4200-B70C-BA2C9E8F6F90}" destId="{639FA07C-C8BD-4DE2-B0D0-44AA9D866B7A}" srcOrd="4" destOrd="0" presId="urn:microsoft.com/office/officeart/2005/8/layout/radial1"/>
-    <dgm:cxn modelId="{252A854F-09C3-49C9-AB43-CDA4FE69F1F8}" type="presParOf" srcId="{79B07B96-73BD-4200-B70C-BA2C9E8F6F90}" destId="{852C4DA1-FE8A-41DF-A71A-2CD729F655B6}" srcOrd="5" destOrd="0" presId="urn:microsoft.com/office/officeart/2005/8/layout/radial1"/>
-    <dgm:cxn modelId="{7E8F9BBF-E275-40BE-A569-DF048628C544}" type="presParOf" srcId="{852C4DA1-FE8A-41DF-A71A-2CD729F655B6}" destId="{50532A90-A522-47A9-91F0-6D1BFAFFED9C}" srcOrd="0" destOrd="0" presId="urn:microsoft.com/office/officeart/2005/8/layout/radial1"/>
-    <dgm:cxn modelId="{B7FB0991-1474-4981-9F6B-60F0B11056BD}" type="presParOf" srcId="{79B07B96-73BD-4200-B70C-BA2C9E8F6F90}" destId="{96A5BA5B-3B2A-415A-895B-A4B20BFDE476}" srcOrd="6" destOrd="0" presId="urn:microsoft.com/office/officeart/2005/8/layout/radial1"/>
+    <dgm:cxn modelId="{4D4DB150-527C-45F2-BBE4-96DEA30770DE}" type="presOf" srcId="{A5244A85-E18C-4DC6-ACDD-9A71320075C8}" destId="{4D463BC7-175B-4862-85D4-17C31D12E99F}" srcOrd="0" destOrd="0" presId="urn:microsoft.com/office/officeart/2005/8/layout/radial1"/>
+    <dgm:cxn modelId="{4A9571FE-C16A-42D7-97A5-4962F7AC11BF}" type="presParOf" srcId="{79B07B96-73BD-4200-B70C-BA2C9E8F6F90}" destId="{4D463BC7-175B-4862-85D4-17C31D12E99F}" srcOrd="0" destOrd="0" presId="urn:microsoft.com/office/officeart/2005/8/layout/radial1"/>
+    <dgm:cxn modelId="{B85E4E0C-ACED-4E3D-A5FF-75597275DA79}" type="presParOf" srcId="{79B07B96-73BD-4200-B70C-BA2C9E8F6F90}" destId="{6C05619C-4851-496F-9BDC-672C57ED2AAA}" srcOrd="1" destOrd="0" presId="urn:microsoft.com/office/officeart/2005/8/layout/radial1"/>
+    <dgm:cxn modelId="{F165EF70-9B53-41B2-8F04-7868F1CAE950}" type="presParOf" srcId="{6C05619C-4851-496F-9BDC-672C57ED2AAA}" destId="{7812753D-750E-4487-AF63-B06C4B7E5B12}" srcOrd="0" destOrd="0" presId="urn:microsoft.com/office/officeart/2005/8/layout/radial1"/>
+    <dgm:cxn modelId="{7AE86A13-3F92-4664-B3FE-2988AF73572B}" type="presParOf" srcId="{79B07B96-73BD-4200-B70C-BA2C9E8F6F90}" destId="{5357EF4A-42B7-4C28-BF95-ADECED5F2D8B}" srcOrd="2" destOrd="0" presId="urn:microsoft.com/office/officeart/2005/8/layout/radial1"/>
+    <dgm:cxn modelId="{36D24D95-A17C-4A5D-99E8-5D2D0BA6F52F}" type="presParOf" srcId="{79B07B96-73BD-4200-B70C-BA2C9E8F6F90}" destId="{27FC5426-AC3A-45ED-9186-818600D25DA7}" srcOrd="3" destOrd="0" presId="urn:microsoft.com/office/officeart/2005/8/layout/radial1"/>
+    <dgm:cxn modelId="{C620EF4A-B758-4C4B-86E5-E830FD51938F}" type="presParOf" srcId="{27FC5426-AC3A-45ED-9186-818600D25DA7}" destId="{6B921FBF-30A0-4229-AE3F-A5ADB9ED2CFB}" srcOrd="0" destOrd="0" presId="urn:microsoft.com/office/officeart/2005/8/layout/radial1"/>
+    <dgm:cxn modelId="{12B560B9-0249-44F2-8B2E-B0A9F8A9EF77}" type="presParOf" srcId="{79B07B96-73BD-4200-B70C-BA2C9E8F6F90}" destId="{639FA07C-C8BD-4DE2-B0D0-44AA9D866B7A}" srcOrd="4" destOrd="0" presId="urn:microsoft.com/office/officeart/2005/8/layout/radial1"/>
+    <dgm:cxn modelId="{833F0003-378A-49F7-9B0D-02F97F8FE4BD}" type="presParOf" srcId="{79B07B96-73BD-4200-B70C-BA2C9E8F6F90}" destId="{852C4DA1-FE8A-41DF-A71A-2CD729F655B6}" srcOrd="5" destOrd="0" presId="urn:microsoft.com/office/officeart/2005/8/layout/radial1"/>
+    <dgm:cxn modelId="{A3977883-3A07-4A64-A8B5-4AAABC42AE4F}" type="presParOf" srcId="{852C4DA1-FE8A-41DF-A71A-2CD729F655B6}" destId="{50532A90-A522-47A9-91F0-6D1BFAFFED9C}" srcOrd="0" destOrd="0" presId="urn:microsoft.com/office/officeart/2005/8/layout/radial1"/>
+    <dgm:cxn modelId="{B6DCC369-DDC4-40B4-8128-AE2C2766EC2E}" type="presParOf" srcId="{79B07B96-73BD-4200-B70C-BA2C9E8F6F90}" destId="{96A5BA5B-3B2A-415A-895B-A4B20BFDE476}" srcOrd="6" destOrd="0" presId="urn:microsoft.com/office/officeart/2005/8/layout/radial1"/>
   </dgm:cxnLst>
   <dgm:bg/>
   <dgm:whole/>

</xml_diff>